<commit_message>
updated documents from onedrive with weekly changes
</commit_message>
<xml_diff>
--- a/SEMP/SEMP.docx
+++ b/SEMP/SEMP.docx
@@ -1,10 +1,10 @@
 
 <file path=word/document.xml><?xml version="1.0" encoding="utf-8"?>
-<w:document xmlns:wpc="http://schemas.microsoft.com/office/word/2010/wordprocessingCanvas" xmlns:cx="http://schemas.microsoft.com/office/drawing/2014/chartex" xmlns:cx1="http://schemas.microsoft.com/office/drawing/2015/9/8/chartex" xmlns:cx2="http://schemas.microsoft.com/office/drawing/2015/10/21/chartex" xmlns:cx3="http://schemas.microsoft.com/office/drawing/2016/5/9/chartex" xmlns:cx4="http://schemas.microsoft.com/office/drawing/2016/5/10/chartex" xmlns:cx5="http://schemas.microsoft.com/office/drawing/2016/5/11/chartex" xmlns:cx6="http://schemas.microsoft.com/office/drawing/2016/5/12/chartex" xmlns:cx7="http://schemas.microsoft.com/office/drawing/2016/5/13/chartex" xmlns:cx8="http://schemas.microsoft.com/office/drawing/2016/5/14/chartex" xmlns:mc="http://schemas.openxmlformats.org/markup-compatibility/2006" xmlns:aink="http://schemas.microsoft.com/office/drawing/2016/ink" xmlns:am3d="http://schemas.microsoft.com/office/drawing/2017/model3d" xmlns:o="urn:schemas-microsoft-com:office:office" xmlns:oel="http://schemas.microsoft.com/office/2019/extlst" xmlns:r="http://schemas.openxmlformats.org/officeDocument/2006/relationships" xmlns:m="http://schemas.openxmlformats.org/officeDocument/2006/math" xmlns:v="urn:schemas-microsoft-com:vml" xmlns:wp14="http://schemas.microsoft.com/office/word/2010/wordprocessingDrawing" xmlns:wp="http://schemas.openxmlformats.org/drawingml/2006/wordprocessingDrawing" xmlns:w10="urn:schemas-microsoft-com:office:word" xmlns:w="http://schemas.openxmlformats.org/wordprocessingml/2006/main" xmlns:w14="http://schemas.microsoft.com/office/word/2010/wordml" xmlns:w15="http://schemas.microsoft.com/office/word/2012/wordml" xmlns:w16cex="http://schemas.microsoft.com/office/word/2018/wordml/cex" xmlns:w16cid="http://schemas.microsoft.com/office/word/2016/wordml/cid" xmlns:w16="http://schemas.microsoft.com/office/word/2018/wordml" xmlns:w16sdtdh="http://schemas.microsoft.com/office/word/2020/wordml/sdtdatahash" xmlns:w16se="http://schemas.microsoft.com/office/word/2015/wordml/symex" xmlns:wpg="http://schemas.microsoft.com/office/word/2010/wordprocessingGroup" xmlns:wpi="http://schemas.microsoft.com/office/word/2010/wordprocessingInk" xmlns:wne="http://schemas.microsoft.com/office/word/2006/wordml" xmlns:wps="http://schemas.microsoft.com/office/word/2010/wordprocessingShape" mc:Ignorable="w14 w15 w16se w16cid w16 w16cex w16sdtdh wp14">
+<w:document xmlns:wpc="http://schemas.microsoft.com/office/word/2010/wordprocessingCanvas" xmlns:cx="http://schemas.microsoft.com/office/drawing/2014/chartex" xmlns:cx1="http://schemas.microsoft.com/office/drawing/2015/9/8/chartex" xmlns:cx2="http://schemas.microsoft.com/office/drawing/2015/10/21/chartex" xmlns:cx3="http://schemas.microsoft.com/office/drawing/2016/5/9/chartex" xmlns:cx4="http://schemas.microsoft.com/office/drawing/2016/5/10/chartex" xmlns:cx5="http://schemas.microsoft.com/office/drawing/2016/5/11/chartex" xmlns:cx6="http://schemas.microsoft.com/office/drawing/2016/5/12/chartex" xmlns:cx7="http://schemas.microsoft.com/office/drawing/2016/5/13/chartex" xmlns:cx8="http://schemas.microsoft.com/office/drawing/2016/5/14/chartex" xmlns:mc="http://schemas.openxmlformats.org/markup-compatibility/2006" xmlns:aink="http://schemas.microsoft.com/office/drawing/2016/ink" xmlns:am3d="http://schemas.microsoft.com/office/drawing/2017/model3d" xmlns:o="urn:schemas-microsoft-com:office:office" xmlns:oel="http://schemas.microsoft.com/office/2019/extlst" xmlns:r="http://schemas.openxmlformats.org/officeDocument/2006/relationships" xmlns:m="http://schemas.openxmlformats.org/officeDocument/2006/math" xmlns:v="urn:schemas-microsoft-com:vml" xmlns:wp14="http://schemas.microsoft.com/office/word/2010/wordprocessingDrawing" xmlns:wp="http://schemas.openxmlformats.org/drawingml/2006/wordprocessingDrawing" xmlns:w10="urn:schemas-microsoft-com:office:word" xmlns:w="http://schemas.openxmlformats.org/wordprocessingml/2006/main" xmlns:w14="http://schemas.microsoft.com/office/word/2010/wordml" xmlns:w15="http://schemas.microsoft.com/office/word/2012/wordml" xmlns:w16cex="http://schemas.microsoft.com/office/word/2018/wordml/cex" xmlns:w16cid="http://schemas.microsoft.com/office/word/2016/wordml/cid" xmlns:w16="http://schemas.microsoft.com/office/word/2018/wordml" xmlns:w16du="http://schemas.microsoft.com/office/word/2023/wordml/word16du" xmlns:w16sdtdh="http://schemas.microsoft.com/office/word/2020/wordml/sdtdatahash" xmlns:w16se="http://schemas.microsoft.com/office/word/2015/wordml/symex" xmlns:wpg="http://schemas.microsoft.com/office/word/2010/wordprocessingGroup" xmlns:wpi="http://schemas.microsoft.com/office/word/2010/wordprocessingInk" xmlns:wne="http://schemas.microsoft.com/office/word/2006/wordml" xmlns:wps="http://schemas.microsoft.com/office/word/2010/wordprocessingShape" xmlns:a="http://schemas.openxmlformats.org/drawingml/2006/main" xmlns:pic="http://schemas.openxmlformats.org/drawingml/2006/picture" mc:Ignorable="w14 w15 w16se w16cid w16 w16cex w16sdtdh wp14">
   <w:body>
     <w:p>
       <w:pPr>
-        <w:pStyle w:val="Titel"/>
+        <w:pStyle w:val="Title"/>
       </w:pPr>
       <w:r>
         <w:t>S</w:t>
@@ -16,7 +16,7 @@
     <w:p/>
     <w:p>
       <w:pPr>
-        <w:pStyle w:val="Overskrift1"/>
+        <w:pStyle w:val="Heading1"/>
       </w:pPr>
       <w:r>
         <w:t>Planning</w:t>
@@ -32,19 +32,14 @@
     </w:p>
     <w:p>
       <w:pPr>
-        <w:pStyle w:val="Listeafsnit"/>
+        <w:pStyle w:val="ListParagraph"/>
         <w:numPr>
           <w:ilvl w:val="0"/>
           <w:numId w:val="8"/>
         </w:numPr>
       </w:pPr>
-      <w:proofErr w:type="spellStart"/>
-      <w:r>
-        <w:t>Working</w:t>
-      </w:r>
-      <w:proofErr w:type="spellEnd"/>
-      <w:r>
-        <w:t xml:space="preserve"> prototype</w:t>
+      <w:r>
+        <w:t>Working prototype</w:t>
       </w:r>
       <w:r>
         <w:t>:</w:t>
@@ -67,7 +62,7 @@
     </w:p>
     <w:p>
       <w:pPr>
-        <w:pStyle w:val="Listeafsnit"/>
+        <w:pStyle w:val="ListParagraph"/>
         <w:numPr>
           <w:ilvl w:val="0"/>
           <w:numId w:val="8"/>
@@ -104,7 +99,7 @@
     <w:p>
       <w:pPr>
         <w:rPr>
-          <w:rFonts w:ascii="Calibri" w:eastAsia="Calibri" w:hAnsi="Calibri" w:cs="Calibri"/>
+          <w:rFonts w:ascii="Calibri" w:hAnsi="Calibri" w:eastAsia="Calibri" w:cs="Calibri"/>
           <w:b/>
           <w:bCs/>
           <w:lang w:val="en-US"/>
@@ -112,7 +107,7 @@
       </w:pPr>
       <w:r>
         <w:rPr>
-          <w:rFonts w:ascii="Calibri" w:eastAsia="Calibri" w:hAnsi="Calibri" w:cs="Calibri"/>
+          <w:rFonts w:ascii="Calibri" w:hAnsi="Calibri" w:eastAsia="Calibri" w:cs="Calibri"/>
           <w:b/>
           <w:bCs/>
           <w:lang w:val="en-US"/>
@@ -123,27 +118,27 @@
     <w:p>
       <w:pPr>
         <w:rPr>
-          <w:rFonts w:ascii="Calibri" w:eastAsia="Calibri" w:hAnsi="Calibri" w:cs="Calibri"/>
-          <w:lang w:val="en-US"/>
-        </w:rPr>
-      </w:pPr>
-      <w:r>
-        <w:rPr>
-          <w:rFonts w:ascii="Calibri" w:eastAsia="Calibri" w:hAnsi="Calibri" w:cs="Calibri"/>
+          <w:rFonts w:ascii="Calibri" w:hAnsi="Calibri" w:eastAsia="Calibri" w:cs="Calibri"/>
+          <w:lang w:val="en-US"/>
+        </w:rPr>
+      </w:pPr>
+      <w:r>
+        <w:rPr>
+          <w:rFonts w:ascii="Calibri" w:hAnsi="Calibri" w:eastAsia="Calibri" w:cs="Calibri"/>
           <w:lang w:val="en-US"/>
         </w:rPr>
         <w:t>Tasks</w:t>
       </w:r>
       <w:r>
         <w:rPr>
-          <w:rFonts w:ascii="Calibri" w:eastAsia="Calibri" w:hAnsi="Calibri" w:cs="Calibri"/>
+          <w:rFonts w:ascii="Calibri" w:hAnsi="Calibri" w:eastAsia="Calibri" w:cs="Calibri"/>
           <w:lang w:val="en-US"/>
         </w:rPr>
         <w:t>/Roles</w:t>
       </w:r>
       <w:r>
         <w:rPr>
-          <w:rFonts w:ascii="Calibri" w:eastAsia="Calibri" w:hAnsi="Calibri" w:cs="Calibri"/>
+          <w:rFonts w:ascii="Calibri" w:hAnsi="Calibri" w:eastAsia="Calibri" w:cs="Calibri"/>
           <w:lang w:val="en-US"/>
         </w:rPr>
         <w:t>:</w:t>
@@ -151,54 +146,54 @@
     </w:p>
     <w:p>
       <w:pPr>
-        <w:pStyle w:val="Listeafsnit"/>
+        <w:pStyle w:val="ListParagraph"/>
         <w:numPr>
           <w:ilvl w:val="0"/>
           <w:numId w:val="10"/>
         </w:numPr>
         <w:rPr>
-          <w:rFonts w:ascii="Calibri" w:eastAsia="Calibri" w:hAnsi="Calibri" w:cs="Calibri"/>
-          <w:lang w:val="en-US"/>
-        </w:rPr>
-      </w:pPr>
-      <w:r>
-        <w:rPr>
-          <w:rFonts w:ascii="Calibri" w:eastAsia="Calibri" w:hAnsi="Calibri" w:cs="Calibri"/>
+          <w:rFonts w:ascii="Calibri" w:hAnsi="Calibri" w:eastAsia="Calibri" w:cs="Calibri"/>
+          <w:lang w:val="en-US"/>
+        </w:rPr>
+      </w:pPr>
+      <w:r>
+        <w:rPr>
+          <w:rFonts w:ascii="Calibri" w:hAnsi="Calibri" w:eastAsia="Calibri" w:cs="Calibri"/>
           <w:lang w:val="en-US"/>
         </w:rPr>
         <w:t>Moderator</w:t>
       </w:r>
       <w:r>
         <w:rPr>
-          <w:rFonts w:ascii="Calibri" w:eastAsia="Calibri" w:hAnsi="Calibri" w:cs="Calibri"/>
+          <w:rFonts w:ascii="Calibri" w:hAnsi="Calibri" w:eastAsia="Calibri" w:cs="Calibri"/>
           <w:lang w:val="en-US"/>
         </w:rPr>
         <w:t xml:space="preserve"> (</w:t>
       </w:r>
       <w:r>
         <w:rPr>
-          <w:rFonts w:ascii="Calibri" w:eastAsia="Calibri" w:hAnsi="Calibri" w:cs="Calibri"/>
+          <w:rFonts w:ascii="Calibri" w:hAnsi="Calibri" w:eastAsia="Calibri" w:cs="Calibri"/>
           <w:lang w:val="en-US"/>
         </w:rPr>
         <w:t>responsible</w:t>
       </w:r>
       <w:r>
         <w:rPr>
-          <w:rFonts w:ascii="Calibri" w:eastAsia="Calibri" w:hAnsi="Calibri" w:cs="Calibri"/>
+          <w:rFonts w:ascii="Calibri" w:hAnsi="Calibri" w:eastAsia="Calibri" w:cs="Calibri"/>
           <w:lang w:val="en-US"/>
         </w:rPr>
         <w:t xml:space="preserve"> for </w:t>
       </w:r>
       <w:r>
         <w:rPr>
-          <w:rFonts w:ascii="Calibri" w:eastAsia="Calibri" w:hAnsi="Calibri" w:cs="Calibri"/>
+          <w:rFonts w:ascii="Calibri" w:hAnsi="Calibri" w:eastAsia="Calibri" w:cs="Calibri"/>
           <w:lang w:val="en-US"/>
         </w:rPr>
         <w:t>controlling group meetings</w:t>
       </w:r>
       <w:r>
         <w:rPr>
-          <w:rFonts w:ascii="Calibri" w:eastAsia="Calibri" w:hAnsi="Calibri" w:cs="Calibri"/>
+          <w:rFonts w:ascii="Calibri" w:hAnsi="Calibri" w:eastAsia="Calibri" w:cs="Calibri"/>
           <w:lang w:val="en-US"/>
         </w:rPr>
         <w:t>)</w:t>
@@ -206,33 +201,33 @@
     </w:p>
     <w:p>
       <w:pPr>
-        <w:pStyle w:val="Listeafsnit"/>
+        <w:pStyle w:val="ListParagraph"/>
         <w:numPr>
           <w:ilvl w:val="0"/>
           <w:numId w:val="10"/>
         </w:numPr>
         <w:rPr>
-          <w:rFonts w:ascii="Calibri" w:eastAsia="Calibri" w:hAnsi="Calibri" w:cs="Calibri"/>
-          <w:lang w:val="en-US"/>
-        </w:rPr>
-      </w:pPr>
-      <w:r>
-        <w:rPr>
-          <w:rFonts w:ascii="Calibri" w:eastAsia="Calibri" w:hAnsi="Calibri" w:cs="Calibri"/>
+          <w:rFonts w:ascii="Calibri" w:hAnsi="Calibri" w:eastAsia="Calibri" w:cs="Calibri"/>
+          <w:lang w:val="en-US"/>
+        </w:rPr>
+      </w:pPr>
+      <w:r>
+        <w:rPr>
+          <w:rFonts w:ascii="Calibri" w:hAnsi="Calibri" w:eastAsia="Calibri" w:cs="Calibri"/>
           <w:lang w:val="en-US"/>
         </w:rPr>
         <w:t xml:space="preserve">Coordinator (responsible </w:t>
       </w:r>
       <w:r>
         <w:rPr>
-          <w:rFonts w:ascii="Calibri" w:eastAsia="Calibri" w:hAnsi="Calibri" w:cs="Calibri"/>
+          <w:rFonts w:ascii="Calibri" w:hAnsi="Calibri" w:eastAsia="Calibri" w:cs="Calibri"/>
           <w:lang w:val="en-US"/>
         </w:rPr>
         <w:t xml:space="preserve">for </w:t>
       </w:r>
       <w:r>
         <w:rPr>
-          <w:rFonts w:ascii="Calibri" w:eastAsia="Calibri" w:hAnsi="Calibri" w:cs="Calibri"/>
+          <w:rFonts w:ascii="Calibri" w:hAnsi="Calibri" w:eastAsia="Calibri" w:cs="Calibri"/>
           <w:lang w:val="en-US"/>
         </w:rPr>
         <w:t>getting an overview of what should be discussed in the meeting beforehand)</w:t>
@@ -240,41 +235,41 @@
     </w:p>
     <w:p>
       <w:pPr>
-        <w:pStyle w:val="Listeafsnit"/>
+        <w:pStyle w:val="ListParagraph"/>
         <w:numPr>
           <w:ilvl w:val="0"/>
           <w:numId w:val="9"/>
         </w:numPr>
         <w:rPr>
-          <w:rFonts w:ascii="Calibri" w:eastAsia="Calibri" w:hAnsi="Calibri" w:cs="Calibri"/>
+          <w:rFonts w:ascii="Calibri" w:hAnsi="Calibri" w:eastAsia="Calibri" w:cs="Calibri"/>
           <w:b/>
           <w:lang w:val="en-US"/>
         </w:rPr>
       </w:pPr>
       <w:r>
         <w:rPr>
-          <w:rFonts w:ascii="Calibri" w:eastAsia="Calibri" w:hAnsi="Calibri" w:cs="Calibri"/>
+          <w:rFonts w:ascii="Calibri" w:hAnsi="Calibri" w:eastAsia="Calibri" w:cs="Calibri"/>
           <w:lang w:val="en-US"/>
         </w:rPr>
         <w:t>Referent</w:t>
       </w:r>
       <w:r>
         <w:rPr>
-          <w:rFonts w:ascii="Calibri" w:eastAsia="Calibri" w:hAnsi="Calibri" w:cs="Calibri"/>
+          <w:rFonts w:ascii="Calibri" w:hAnsi="Calibri" w:eastAsia="Calibri" w:cs="Calibri"/>
           <w:lang w:val="en-US"/>
         </w:rPr>
         <w:t xml:space="preserve"> (responsible for summarizing </w:t>
       </w:r>
       <w:r>
         <w:rPr>
-          <w:rFonts w:ascii="Calibri" w:eastAsia="Calibri" w:hAnsi="Calibri" w:cs="Calibri"/>
+          <w:rFonts w:ascii="Calibri" w:hAnsi="Calibri" w:eastAsia="Calibri" w:cs="Calibri"/>
           <w:lang w:val="en-US"/>
         </w:rPr>
         <w:t>meetings</w:t>
       </w:r>
       <w:r>
         <w:rPr>
-          <w:rFonts w:ascii="Calibri" w:eastAsia="Calibri" w:hAnsi="Calibri" w:cs="Calibri"/>
+          <w:rFonts w:ascii="Calibri" w:hAnsi="Calibri" w:eastAsia="Calibri" w:cs="Calibri"/>
           <w:lang w:val="en-US"/>
         </w:rPr>
         <w:t>)</w:t>
@@ -283,20 +278,20 @@
     <w:p>
       <w:pPr>
         <w:rPr>
-          <w:rFonts w:ascii="Calibri" w:eastAsia="Calibri" w:hAnsi="Calibri" w:cs="Calibri"/>
-          <w:lang w:val="en-US"/>
-        </w:rPr>
-      </w:pPr>
-      <w:r>
-        <w:rPr>
-          <w:rFonts w:ascii="Calibri" w:eastAsia="Calibri" w:hAnsi="Calibri" w:cs="Calibri"/>
+          <w:rFonts w:ascii="Calibri" w:hAnsi="Calibri" w:eastAsia="Calibri" w:cs="Calibri"/>
+          <w:lang w:val="en-US"/>
+        </w:rPr>
+      </w:pPr>
+      <w:r>
+        <w:rPr>
+          <w:rFonts w:ascii="Calibri" w:hAnsi="Calibri" w:eastAsia="Calibri" w:cs="Calibri"/>
           <w:lang w:val="en-US"/>
         </w:rPr>
         <w:t>Ti</w:t>
       </w:r>
       <w:r>
         <w:rPr>
-          <w:rFonts w:ascii="Calibri" w:eastAsia="Calibri" w:hAnsi="Calibri" w:cs="Calibri"/>
+          <w:rFonts w:ascii="Calibri" w:hAnsi="Calibri" w:eastAsia="Calibri" w:cs="Calibri"/>
           <w:lang w:val="en-US"/>
         </w:rPr>
         <w:t>metable:</w:t>
@@ -304,7 +299,7 @@
     </w:p>
     <w:tbl>
       <w:tblPr>
-        <w:tblStyle w:val="Tabel-Gitter"/>
+        <w:tblStyle w:val="TableGrid"/>
         <w:tblW w:w="9632" w:type="dxa"/>
         <w:tblLayout w:type="fixed"/>
         <w:tblLook w:val="06A0" w:firstRow="1" w:lastRow="0" w:firstColumn="1" w:lastColumn="0" w:noHBand="1" w:noVBand="1"/>
@@ -326,14 +321,14 @@
           <w:p>
             <w:pPr>
               <w:rPr>
-                <w:rFonts w:ascii="Calibri" w:eastAsia="Calibri" w:hAnsi="Calibri" w:cs="Calibri"/>
+                <w:rFonts w:ascii="Calibri" w:hAnsi="Calibri" w:eastAsia="Calibri" w:cs="Calibri"/>
                 <w:b/>
                 <w:lang w:val="en-US"/>
               </w:rPr>
             </w:pPr>
             <w:r>
               <w:rPr>
-                <w:rFonts w:ascii="Calibri" w:eastAsia="Calibri" w:hAnsi="Calibri" w:cs="Calibri"/>
+                <w:rFonts w:ascii="Calibri" w:hAnsi="Calibri" w:eastAsia="Calibri" w:cs="Calibri"/>
                 <w:b/>
                 <w:lang w:val="en-US"/>
               </w:rPr>
@@ -348,14 +343,14 @@
           <w:p>
             <w:pPr>
               <w:rPr>
-                <w:rFonts w:ascii="Calibri" w:eastAsia="Calibri" w:hAnsi="Calibri" w:cs="Calibri"/>
+                <w:rFonts w:ascii="Calibri" w:hAnsi="Calibri" w:eastAsia="Calibri" w:cs="Calibri"/>
                 <w:b/>
                 <w:lang w:val="en-US"/>
               </w:rPr>
             </w:pPr>
             <w:r>
               <w:rPr>
-                <w:rFonts w:ascii="Calibri" w:eastAsia="Calibri" w:hAnsi="Calibri" w:cs="Calibri"/>
+                <w:rFonts w:ascii="Calibri" w:hAnsi="Calibri" w:eastAsia="Calibri" w:cs="Calibri"/>
                 <w:b/>
                 <w:lang w:val="en-US"/>
               </w:rPr>
@@ -370,14 +365,14 @@
           <w:p>
             <w:pPr>
               <w:rPr>
-                <w:rFonts w:ascii="Calibri" w:eastAsia="Calibri" w:hAnsi="Calibri" w:cs="Calibri"/>
+                <w:rFonts w:ascii="Calibri" w:hAnsi="Calibri" w:eastAsia="Calibri" w:cs="Calibri"/>
                 <w:b/>
                 <w:lang w:val="en-US"/>
               </w:rPr>
             </w:pPr>
             <w:r>
               <w:rPr>
-                <w:rFonts w:ascii="Calibri" w:eastAsia="Calibri" w:hAnsi="Calibri" w:cs="Calibri"/>
+                <w:rFonts w:ascii="Calibri" w:hAnsi="Calibri" w:eastAsia="Calibri" w:cs="Calibri"/>
                 <w:b/>
                 <w:lang w:val="en-US"/>
               </w:rPr>
@@ -392,7 +387,7 @@
           <w:p>
             <w:pPr>
               <w:rPr>
-                <w:rFonts w:ascii="Calibri" w:eastAsia="Calibri" w:hAnsi="Calibri" w:cs="Calibri"/>
+                <w:rFonts w:ascii="Calibri" w:hAnsi="Calibri" w:eastAsia="Calibri" w:cs="Calibri"/>
                 <w:b/>
                 <w:bCs/>
                 <w:lang w:val="en-US"/>
@@ -400,7 +395,7 @@
             </w:pPr>
             <w:r>
               <w:rPr>
-                <w:rFonts w:ascii="Calibri" w:eastAsia="Calibri" w:hAnsi="Calibri" w:cs="Calibri"/>
+                <w:rFonts w:ascii="Calibri" w:hAnsi="Calibri" w:eastAsia="Calibri" w:cs="Calibri"/>
                 <w:b/>
                 <w:bCs/>
                 <w:lang w:val="en-US"/>
@@ -421,27 +416,27 @@
           <w:p>
             <w:pPr>
               <w:rPr>
-                <w:rFonts w:ascii="Calibri" w:eastAsia="Calibri" w:hAnsi="Calibri" w:cs="Calibri"/>
-                <w:lang w:val="en-US"/>
-              </w:rPr>
-            </w:pPr>
-            <w:r>
-              <w:rPr>
-                <w:rFonts w:ascii="Calibri" w:eastAsia="Calibri" w:hAnsi="Calibri" w:cs="Calibri"/>
+                <w:rFonts w:ascii="Calibri" w:hAnsi="Calibri" w:eastAsia="Calibri" w:cs="Calibri"/>
+                <w:lang w:val="en-US"/>
+              </w:rPr>
+            </w:pPr>
+            <w:r>
+              <w:rPr>
+                <w:rFonts w:ascii="Calibri" w:hAnsi="Calibri" w:eastAsia="Calibri" w:cs="Calibri"/>
                 <w:lang w:val="en-US"/>
               </w:rPr>
               <w:t>1</w:t>
             </w:r>
             <w:r>
               <w:rPr>
-                <w:rFonts w:ascii="Calibri" w:eastAsia="Calibri" w:hAnsi="Calibri" w:cs="Calibri"/>
+                <w:rFonts w:ascii="Calibri" w:hAnsi="Calibri" w:eastAsia="Calibri" w:cs="Calibri"/>
                 <w:lang w:val="en-US"/>
               </w:rPr>
               <w:t>5/</w:t>
             </w:r>
             <w:r>
               <w:rPr>
-                <w:rFonts w:ascii="Calibri" w:eastAsia="Calibri" w:hAnsi="Calibri" w:cs="Calibri"/>
+                <w:rFonts w:ascii="Calibri" w:hAnsi="Calibri" w:eastAsia="Calibri" w:cs="Calibri"/>
                 <w:lang w:val="en-US"/>
               </w:rPr>
               <w:t>02</w:t>
@@ -455,13 +450,13 @@
           <w:p>
             <w:pPr>
               <w:rPr>
-                <w:rFonts w:ascii="Calibri" w:eastAsia="Calibri" w:hAnsi="Calibri" w:cs="Calibri"/>
-                <w:lang w:val="en-US"/>
-              </w:rPr>
-            </w:pPr>
-            <w:r>
-              <w:rPr>
-                <w:rFonts w:ascii="Calibri" w:eastAsia="Calibri" w:hAnsi="Calibri" w:cs="Calibri"/>
+                <w:rFonts w:ascii="Calibri" w:hAnsi="Calibri" w:eastAsia="Calibri" w:cs="Calibri"/>
+                <w:lang w:val="en-US"/>
+              </w:rPr>
+            </w:pPr>
+            <w:r>
+              <w:rPr>
+                <w:rFonts w:ascii="Calibri" w:hAnsi="Calibri" w:eastAsia="Calibri" w:cs="Calibri"/>
                 <w:lang w:val="en-US"/>
               </w:rPr>
               <w:t>Oliver</w:t>
@@ -475,13 +470,13 @@
           <w:p>
             <w:pPr>
               <w:rPr>
-                <w:rFonts w:ascii="Calibri" w:eastAsia="Calibri" w:hAnsi="Calibri" w:cs="Calibri"/>
-                <w:lang w:val="en-US"/>
-              </w:rPr>
-            </w:pPr>
-            <w:r>
-              <w:rPr>
-                <w:rFonts w:ascii="Calibri" w:eastAsia="Calibri" w:hAnsi="Calibri" w:cs="Calibri"/>
+                <w:rFonts w:ascii="Calibri" w:hAnsi="Calibri" w:eastAsia="Calibri" w:cs="Calibri"/>
+                <w:lang w:val="en-US"/>
+              </w:rPr>
+            </w:pPr>
+            <w:r>
+              <w:rPr>
+                <w:rFonts w:ascii="Calibri" w:hAnsi="Calibri" w:eastAsia="Calibri" w:cs="Calibri"/>
                 <w:lang w:val="en-US"/>
               </w:rPr>
               <w:t>Michael</w:t>
@@ -495,13 +490,13 @@
           <w:p>
             <w:pPr>
               <w:rPr>
-                <w:rFonts w:ascii="Calibri" w:eastAsia="Calibri" w:hAnsi="Calibri" w:cs="Calibri"/>
-                <w:lang w:val="en-US"/>
-              </w:rPr>
-            </w:pPr>
-            <w:r>
-              <w:rPr>
-                <w:rFonts w:ascii="Calibri" w:eastAsia="Calibri" w:hAnsi="Calibri" w:cs="Calibri"/>
+                <w:rFonts w:ascii="Calibri" w:hAnsi="Calibri" w:eastAsia="Calibri" w:cs="Calibri"/>
+                <w:lang w:val="en-US"/>
+              </w:rPr>
+            </w:pPr>
+            <w:r>
+              <w:rPr>
+                <w:rFonts w:ascii="Calibri" w:hAnsi="Calibri" w:eastAsia="Calibri" w:cs="Calibri"/>
                 <w:lang w:val="en-US"/>
               </w:rPr>
               <w:t>-</w:t>
@@ -520,13 +515,13 @@
           <w:p>
             <w:pPr>
               <w:rPr>
-                <w:rFonts w:ascii="Calibri" w:eastAsia="Calibri" w:hAnsi="Calibri" w:cs="Calibri"/>
-                <w:lang w:val="en-US"/>
-              </w:rPr>
-            </w:pPr>
-            <w:r>
-              <w:rPr>
-                <w:rFonts w:ascii="Calibri" w:eastAsia="Calibri" w:hAnsi="Calibri" w:cs="Calibri"/>
+                <w:rFonts w:ascii="Calibri" w:hAnsi="Calibri" w:eastAsia="Calibri" w:cs="Calibri"/>
+                <w:lang w:val="en-US"/>
+              </w:rPr>
+            </w:pPr>
+            <w:r>
+              <w:rPr>
+                <w:rFonts w:ascii="Calibri" w:hAnsi="Calibri" w:eastAsia="Calibri" w:cs="Calibri"/>
                 <w:lang w:val="en-US"/>
               </w:rPr>
               <w:t>22/02</w:t>
@@ -540,13 +535,13 @@
           <w:p>
             <w:pPr>
               <w:rPr>
-                <w:rFonts w:ascii="Calibri" w:eastAsia="Calibri" w:hAnsi="Calibri" w:cs="Calibri"/>
-                <w:lang w:val="en-US"/>
-              </w:rPr>
-            </w:pPr>
-            <w:r>
-              <w:rPr>
-                <w:rFonts w:ascii="Calibri" w:eastAsia="Calibri" w:hAnsi="Calibri" w:cs="Calibri"/>
+                <w:rFonts w:ascii="Calibri" w:hAnsi="Calibri" w:eastAsia="Calibri" w:cs="Calibri"/>
+                <w:lang w:val="en-US"/>
+              </w:rPr>
+            </w:pPr>
+            <w:r>
+              <w:rPr>
+                <w:rFonts w:ascii="Calibri" w:hAnsi="Calibri" w:eastAsia="Calibri" w:cs="Calibri"/>
                 <w:lang w:val="en-US"/>
               </w:rPr>
               <w:t>Oliver</w:t>
@@ -560,13 +555,13 @@
           <w:p>
             <w:pPr>
               <w:rPr>
-                <w:rFonts w:ascii="Calibri" w:eastAsia="Calibri" w:hAnsi="Calibri" w:cs="Calibri"/>
-                <w:lang w:val="en-US"/>
-              </w:rPr>
-            </w:pPr>
-            <w:r>
-              <w:rPr>
-                <w:rFonts w:ascii="Calibri" w:eastAsia="Calibri" w:hAnsi="Calibri" w:cs="Calibri"/>
+                <w:rFonts w:ascii="Calibri" w:hAnsi="Calibri" w:eastAsia="Calibri" w:cs="Calibri"/>
+                <w:lang w:val="en-US"/>
+              </w:rPr>
+            </w:pPr>
+            <w:r>
+              <w:rPr>
+                <w:rFonts w:ascii="Calibri" w:hAnsi="Calibri" w:eastAsia="Calibri" w:cs="Calibri"/>
                 <w:lang w:val="en-US"/>
               </w:rPr>
               <w:t>Anisa</w:t>
@@ -580,13 +575,13 @@
           <w:p>
             <w:pPr>
               <w:rPr>
-                <w:rFonts w:ascii="Calibri" w:eastAsia="Calibri" w:hAnsi="Calibri" w:cs="Calibri"/>
-                <w:lang w:val="en-US"/>
-              </w:rPr>
-            </w:pPr>
-            <w:r>
-              <w:rPr>
-                <w:rFonts w:ascii="Calibri" w:eastAsia="Calibri" w:hAnsi="Calibri" w:cs="Calibri"/>
+                <w:rFonts w:ascii="Calibri" w:hAnsi="Calibri" w:eastAsia="Calibri" w:cs="Calibri"/>
+                <w:lang w:val="en-US"/>
+              </w:rPr>
+            </w:pPr>
+            <w:r>
+              <w:rPr>
+                <w:rFonts w:ascii="Calibri" w:hAnsi="Calibri" w:eastAsia="Calibri" w:cs="Calibri"/>
                 <w:lang w:val="en-US"/>
               </w:rPr>
               <w:t>-</w:t>
@@ -605,20 +600,20 @@
           <w:p>
             <w:pPr>
               <w:rPr>
-                <w:rFonts w:ascii="Calibri" w:eastAsia="Calibri" w:hAnsi="Calibri" w:cs="Calibri"/>
-                <w:lang w:val="en-US"/>
-              </w:rPr>
-            </w:pPr>
-            <w:r>
-              <w:rPr>
-                <w:rFonts w:ascii="Calibri" w:eastAsia="Calibri" w:hAnsi="Calibri" w:cs="Calibri"/>
+                <w:rFonts w:ascii="Calibri" w:hAnsi="Calibri" w:eastAsia="Calibri" w:cs="Calibri"/>
+                <w:lang w:val="en-US"/>
+              </w:rPr>
+            </w:pPr>
+            <w:r>
+              <w:rPr>
+                <w:rFonts w:ascii="Calibri" w:hAnsi="Calibri" w:eastAsia="Calibri" w:cs="Calibri"/>
                 <w:lang w:val="en-US"/>
               </w:rPr>
               <w:t>01/</w:t>
             </w:r>
             <w:r>
               <w:rPr>
-                <w:rFonts w:ascii="Calibri" w:eastAsia="Calibri" w:hAnsi="Calibri" w:cs="Calibri"/>
+                <w:rFonts w:ascii="Calibri" w:hAnsi="Calibri" w:eastAsia="Calibri" w:cs="Calibri"/>
                 <w:lang w:val="en-US"/>
               </w:rPr>
               <w:t>03</w:t>
@@ -632,13 +627,13 @@
           <w:p>
             <w:pPr>
               <w:rPr>
-                <w:rFonts w:ascii="Calibri" w:eastAsia="Calibri" w:hAnsi="Calibri" w:cs="Calibri"/>
-                <w:lang w:val="en-US"/>
-              </w:rPr>
-            </w:pPr>
-            <w:r>
-              <w:rPr>
-                <w:rFonts w:ascii="Calibri" w:eastAsia="Calibri" w:hAnsi="Calibri" w:cs="Calibri"/>
+                <w:rFonts w:ascii="Calibri" w:hAnsi="Calibri" w:eastAsia="Calibri" w:cs="Calibri"/>
+                <w:lang w:val="en-US"/>
+              </w:rPr>
+            </w:pPr>
+            <w:r>
+              <w:rPr>
+                <w:rFonts w:ascii="Calibri" w:hAnsi="Calibri" w:eastAsia="Calibri" w:cs="Calibri"/>
                 <w:lang w:val="en-US"/>
               </w:rPr>
               <w:t>Tobias</w:t>
@@ -652,13 +647,13 @@
           <w:p>
             <w:pPr>
               <w:rPr>
-                <w:rFonts w:ascii="Calibri" w:eastAsia="Calibri" w:hAnsi="Calibri" w:cs="Calibri"/>
-                <w:lang w:val="en-US"/>
-              </w:rPr>
-            </w:pPr>
-            <w:r>
-              <w:rPr>
-                <w:rFonts w:ascii="Calibri" w:eastAsia="Calibri" w:hAnsi="Calibri" w:cs="Calibri"/>
+                <w:rFonts w:ascii="Calibri" w:hAnsi="Calibri" w:eastAsia="Calibri" w:cs="Calibri"/>
+                <w:lang w:val="en-US"/>
+              </w:rPr>
+            </w:pPr>
+            <w:r>
+              <w:rPr>
+                <w:rFonts w:ascii="Calibri" w:hAnsi="Calibri" w:eastAsia="Calibri" w:cs="Calibri"/>
                 <w:lang w:val="en-US"/>
               </w:rPr>
               <w:t>Claes</w:t>
@@ -672,13 +667,13 @@
           <w:p>
             <w:pPr>
               <w:rPr>
-                <w:rFonts w:ascii="Calibri" w:eastAsia="Calibri" w:hAnsi="Calibri" w:cs="Calibri"/>
-                <w:lang w:val="en-US"/>
-              </w:rPr>
-            </w:pPr>
-            <w:r>
-              <w:rPr>
-                <w:rFonts w:ascii="Calibri" w:eastAsia="Calibri" w:hAnsi="Calibri" w:cs="Calibri"/>
+                <w:rFonts w:ascii="Calibri" w:hAnsi="Calibri" w:eastAsia="Calibri" w:cs="Calibri"/>
+                <w:lang w:val="en-US"/>
+              </w:rPr>
+            </w:pPr>
+            <w:r>
+              <w:rPr>
+                <w:rFonts w:ascii="Calibri" w:hAnsi="Calibri" w:eastAsia="Calibri" w:cs="Calibri"/>
                 <w:lang w:val="en-US"/>
               </w:rPr>
               <w:t>Lasse</w:t>
@@ -697,27 +692,27 @@
           <w:p>
             <w:pPr>
               <w:rPr>
-                <w:rFonts w:ascii="Calibri" w:eastAsia="Calibri" w:hAnsi="Calibri" w:cs="Calibri"/>
-                <w:lang w:val="en-US"/>
-              </w:rPr>
-            </w:pPr>
-            <w:r>
-              <w:rPr>
-                <w:rFonts w:ascii="Calibri" w:eastAsia="Calibri" w:hAnsi="Calibri" w:cs="Calibri"/>
+                <w:rFonts w:ascii="Calibri" w:hAnsi="Calibri" w:eastAsia="Calibri" w:cs="Calibri"/>
+                <w:lang w:val="en-US"/>
+              </w:rPr>
+            </w:pPr>
+            <w:r>
+              <w:rPr>
+                <w:rFonts w:ascii="Calibri" w:hAnsi="Calibri" w:eastAsia="Calibri" w:cs="Calibri"/>
                 <w:lang w:val="en-US"/>
               </w:rPr>
               <w:t>0</w:t>
             </w:r>
             <w:r>
               <w:rPr>
-                <w:rFonts w:ascii="Calibri" w:eastAsia="Calibri" w:hAnsi="Calibri" w:cs="Calibri"/>
+                <w:rFonts w:ascii="Calibri" w:hAnsi="Calibri" w:eastAsia="Calibri" w:cs="Calibri"/>
                 <w:lang w:val="en-US"/>
               </w:rPr>
               <w:t>8</w:t>
             </w:r>
             <w:r>
               <w:rPr>
-                <w:rFonts w:ascii="Calibri" w:eastAsia="Calibri" w:hAnsi="Calibri" w:cs="Calibri"/>
+                <w:rFonts w:ascii="Calibri" w:hAnsi="Calibri" w:eastAsia="Calibri" w:cs="Calibri"/>
                 <w:lang w:val="en-US"/>
               </w:rPr>
               <w:t>/03</w:t>
@@ -731,13 +726,13 @@
           <w:p>
             <w:pPr>
               <w:rPr>
-                <w:rFonts w:ascii="Calibri" w:eastAsia="Calibri" w:hAnsi="Calibri" w:cs="Calibri"/>
-                <w:lang w:val="en-US"/>
-              </w:rPr>
-            </w:pPr>
-            <w:r>
-              <w:rPr>
-                <w:rFonts w:ascii="Calibri" w:eastAsia="Calibri" w:hAnsi="Calibri" w:cs="Calibri"/>
+                <w:rFonts w:ascii="Calibri" w:hAnsi="Calibri" w:eastAsia="Calibri" w:cs="Calibri"/>
+                <w:lang w:val="en-US"/>
+              </w:rPr>
+            </w:pPr>
+            <w:r>
+              <w:rPr>
+                <w:rFonts w:ascii="Calibri" w:hAnsi="Calibri" w:eastAsia="Calibri" w:cs="Calibri"/>
                 <w:lang w:val="en-US"/>
               </w:rPr>
               <w:t>Lasse</w:t>
@@ -751,33 +746,33 @@
           <w:p>
             <w:pPr>
               <w:rPr>
-                <w:rFonts w:ascii="Calibri" w:eastAsia="Calibri" w:hAnsi="Calibri" w:cs="Calibri"/>
-                <w:lang w:val="en-US"/>
-              </w:rPr>
-            </w:pPr>
-            <w:r>
-              <w:rPr>
-                <w:rFonts w:ascii="Calibri" w:eastAsia="Calibri" w:hAnsi="Calibri" w:cs="Calibri"/>
-                <w:lang w:val="en-US"/>
-              </w:rPr>
-              <w:t>Michael</w:t>
-            </w:r>
-          </w:p>
-        </w:tc>
-        <w:tc>
-          <w:tcPr>
-            <w:tcW w:w="2408" w:type="dxa"/>
-          </w:tcPr>
-          <w:p>
-            <w:pPr>
-              <w:rPr>
-                <w:rFonts w:ascii="Calibri" w:eastAsia="Calibri" w:hAnsi="Calibri" w:cs="Calibri"/>
-                <w:lang w:val="en-US"/>
-              </w:rPr>
-            </w:pPr>
-            <w:r>
-              <w:rPr>
-                <w:rFonts w:ascii="Calibri" w:eastAsia="Calibri" w:hAnsi="Calibri" w:cs="Calibri"/>
+                <w:rFonts w:ascii="Calibri" w:hAnsi="Calibri" w:eastAsia="Calibri" w:cs="Calibri"/>
+                <w:lang w:val="en-US"/>
+              </w:rPr>
+            </w:pPr>
+            <w:r>
+              <w:rPr>
+                <w:rFonts w:ascii="Calibri" w:hAnsi="Calibri" w:eastAsia="Calibri" w:cs="Calibri"/>
+                <w:lang w:val="en-US"/>
+              </w:rPr>
+              <w:t>Tobias</w:t>
+            </w:r>
+          </w:p>
+        </w:tc>
+        <w:tc>
+          <w:tcPr>
+            <w:tcW w:w="2408" w:type="dxa"/>
+          </w:tcPr>
+          <w:p>
+            <w:pPr>
+              <w:rPr>
+                <w:rFonts w:ascii="Calibri" w:hAnsi="Calibri" w:eastAsia="Calibri" w:cs="Calibri"/>
+                <w:lang w:val="en-US"/>
+              </w:rPr>
+            </w:pPr>
+            <w:r>
+              <w:rPr>
+                <w:rFonts w:ascii="Calibri" w:hAnsi="Calibri" w:eastAsia="Calibri" w:cs="Calibri"/>
                 <w:lang w:val="en-US"/>
               </w:rPr>
               <w:t>Oliver</w:t>
@@ -796,20 +791,20 @@
           <w:p>
             <w:pPr>
               <w:rPr>
-                <w:rFonts w:ascii="Calibri" w:eastAsia="Calibri" w:hAnsi="Calibri" w:cs="Calibri"/>
-                <w:lang w:val="en-US"/>
-              </w:rPr>
-            </w:pPr>
-            <w:r>
-              <w:rPr>
-                <w:rFonts w:ascii="Calibri" w:eastAsia="Calibri" w:hAnsi="Calibri" w:cs="Calibri"/>
+                <w:rFonts w:ascii="Calibri" w:hAnsi="Calibri" w:eastAsia="Calibri" w:cs="Calibri"/>
+                <w:lang w:val="en-US"/>
+              </w:rPr>
+            </w:pPr>
+            <w:r>
+              <w:rPr>
+                <w:rFonts w:ascii="Calibri" w:hAnsi="Calibri" w:eastAsia="Calibri" w:cs="Calibri"/>
                 <w:lang w:val="en-US"/>
               </w:rPr>
               <w:t>15</w:t>
             </w:r>
             <w:r>
               <w:rPr>
-                <w:rFonts w:ascii="Calibri" w:eastAsia="Calibri" w:hAnsi="Calibri" w:cs="Calibri"/>
+                <w:rFonts w:ascii="Calibri" w:hAnsi="Calibri" w:eastAsia="Calibri" w:cs="Calibri"/>
                 <w:lang w:val="en-US"/>
               </w:rPr>
               <w:t>/03</w:t>
@@ -823,13 +818,13 @@
           <w:p>
             <w:pPr>
               <w:rPr>
-                <w:rFonts w:ascii="Calibri" w:eastAsia="Calibri" w:hAnsi="Calibri" w:cs="Calibri"/>
-                <w:lang w:val="en-US"/>
-              </w:rPr>
-            </w:pPr>
-            <w:r>
-              <w:rPr>
-                <w:rFonts w:ascii="Calibri" w:eastAsia="Calibri" w:hAnsi="Calibri" w:cs="Calibri"/>
+                <w:rFonts w:ascii="Calibri" w:hAnsi="Calibri" w:eastAsia="Calibri" w:cs="Calibri"/>
+                <w:lang w:val="en-US"/>
+              </w:rPr>
+            </w:pPr>
+            <w:r>
+              <w:rPr>
+                <w:rFonts w:ascii="Calibri" w:hAnsi="Calibri" w:eastAsia="Calibri" w:cs="Calibri"/>
                 <w:lang w:val="en-US"/>
               </w:rPr>
               <w:t>Michael</w:t>
@@ -843,13 +838,13 @@
           <w:p>
             <w:pPr>
               <w:rPr>
-                <w:rFonts w:ascii="Calibri" w:eastAsia="Calibri" w:hAnsi="Calibri" w:cs="Calibri"/>
-                <w:lang w:val="en-US"/>
-              </w:rPr>
-            </w:pPr>
-            <w:r>
-              <w:rPr>
-                <w:rFonts w:ascii="Calibri" w:eastAsia="Calibri" w:hAnsi="Calibri" w:cs="Calibri"/>
+                <w:rFonts w:ascii="Calibri" w:hAnsi="Calibri" w:eastAsia="Calibri" w:cs="Calibri"/>
+                <w:lang w:val="en-US"/>
+              </w:rPr>
+            </w:pPr>
+            <w:r>
+              <w:rPr>
+                <w:rFonts w:ascii="Calibri" w:hAnsi="Calibri" w:eastAsia="Calibri" w:cs="Calibri"/>
                 <w:lang w:val="en-US"/>
               </w:rPr>
               <w:t>Lasse</w:t>
@@ -863,13 +858,13 @@
           <w:p>
             <w:pPr>
               <w:rPr>
-                <w:rFonts w:ascii="Calibri" w:eastAsia="Calibri" w:hAnsi="Calibri" w:cs="Calibri"/>
-                <w:lang w:val="en-US"/>
-              </w:rPr>
-            </w:pPr>
-            <w:r>
-              <w:rPr>
-                <w:rFonts w:ascii="Calibri" w:eastAsia="Calibri" w:hAnsi="Calibri" w:cs="Calibri"/>
+                <w:rFonts w:ascii="Calibri" w:hAnsi="Calibri" w:eastAsia="Calibri" w:cs="Calibri"/>
+                <w:lang w:val="en-US"/>
+              </w:rPr>
+            </w:pPr>
+            <w:r>
+              <w:rPr>
+                <w:rFonts w:ascii="Calibri" w:hAnsi="Calibri" w:eastAsia="Calibri" w:cs="Calibri"/>
                 <w:lang w:val="en-US"/>
               </w:rPr>
               <w:t>Tobias</w:t>
@@ -888,20 +883,20 @@
           <w:p>
             <w:pPr>
               <w:rPr>
-                <w:rFonts w:ascii="Calibri" w:eastAsia="Calibri" w:hAnsi="Calibri" w:cs="Calibri"/>
-                <w:lang w:val="en-US"/>
-              </w:rPr>
-            </w:pPr>
-            <w:r>
-              <w:rPr>
-                <w:rFonts w:ascii="Calibri" w:eastAsia="Calibri" w:hAnsi="Calibri" w:cs="Calibri"/>
+                <w:rFonts w:ascii="Calibri" w:hAnsi="Calibri" w:eastAsia="Calibri" w:cs="Calibri"/>
+                <w:lang w:val="en-US"/>
+              </w:rPr>
+            </w:pPr>
+            <w:r>
+              <w:rPr>
+                <w:rFonts w:ascii="Calibri" w:hAnsi="Calibri" w:eastAsia="Calibri" w:cs="Calibri"/>
                 <w:lang w:val="en-US"/>
               </w:rPr>
               <w:t>22</w:t>
             </w:r>
             <w:r>
               <w:rPr>
-                <w:rFonts w:ascii="Calibri" w:eastAsia="Calibri" w:hAnsi="Calibri" w:cs="Calibri"/>
+                <w:rFonts w:ascii="Calibri" w:hAnsi="Calibri" w:eastAsia="Calibri" w:cs="Calibri"/>
                 <w:lang w:val="en-US"/>
               </w:rPr>
               <w:t>/03</w:t>
@@ -915,13 +910,13 @@
           <w:p>
             <w:pPr>
               <w:rPr>
-                <w:rFonts w:ascii="Calibri" w:eastAsia="Calibri" w:hAnsi="Calibri" w:cs="Calibri"/>
-                <w:lang w:val="en-US"/>
-              </w:rPr>
-            </w:pPr>
-            <w:r>
-              <w:rPr>
-                <w:rFonts w:ascii="Calibri" w:eastAsia="Calibri" w:hAnsi="Calibri" w:cs="Calibri"/>
+                <w:rFonts w:ascii="Calibri" w:hAnsi="Calibri" w:eastAsia="Calibri" w:cs="Calibri"/>
+                <w:lang w:val="en-US"/>
+              </w:rPr>
+            </w:pPr>
+            <w:r>
+              <w:rPr>
+                <w:rFonts w:ascii="Calibri" w:hAnsi="Calibri" w:eastAsia="Calibri" w:cs="Calibri"/>
                 <w:lang w:val="en-US"/>
               </w:rPr>
               <w:t>Anisa</w:t>
@@ -935,33 +930,33 @@
           <w:p>
             <w:pPr>
               <w:rPr>
-                <w:rFonts w:ascii="Calibri" w:eastAsia="Calibri" w:hAnsi="Calibri" w:cs="Calibri"/>
-                <w:lang w:val="en-US"/>
-              </w:rPr>
-            </w:pPr>
-            <w:r>
-              <w:rPr>
-                <w:rFonts w:ascii="Calibri" w:eastAsia="Calibri" w:hAnsi="Calibri" w:cs="Calibri"/>
-                <w:lang w:val="en-US"/>
-              </w:rPr>
-              <w:t>Tobias</w:t>
-            </w:r>
-          </w:p>
-        </w:tc>
-        <w:tc>
-          <w:tcPr>
-            <w:tcW w:w="2408" w:type="dxa"/>
-          </w:tcPr>
-          <w:p>
-            <w:pPr>
-              <w:rPr>
-                <w:rFonts w:ascii="Calibri" w:eastAsia="Calibri" w:hAnsi="Calibri" w:cs="Calibri"/>
-                <w:lang w:val="en-US"/>
-              </w:rPr>
-            </w:pPr>
-            <w:r>
-              <w:rPr>
-                <w:rFonts w:ascii="Calibri" w:eastAsia="Calibri" w:hAnsi="Calibri" w:cs="Calibri"/>
+                <w:rFonts w:ascii="Calibri" w:hAnsi="Calibri" w:eastAsia="Calibri" w:cs="Calibri"/>
+                <w:lang w:val="en-US"/>
+              </w:rPr>
+            </w:pPr>
+            <w:r>
+              <w:rPr>
+                <w:rFonts w:ascii="Calibri" w:hAnsi="Calibri" w:eastAsia="Calibri" w:cs="Calibri"/>
+                <w:lang w:val="en-US"/>
+              </w:rPr>
+              <w:t>Michael</w:t>
+            </w:r>
+          </w:p>
+        </w:tc>
+        <w:tc>
+          <w:tcPr>
+            <w:tcW w:w="2408" w:type="dxa"/>
+          </w:tcPr>
+          <w:p>
+            <w:pPr>
+              <w:rPr>
+                <w:rFonts w:ascii="Calibri" w:hAnsi="Calibri" w:eastAsia="Calibri" w:cs="Calibri"/>
+                <w:lang w:val="en-US"/>
+              </w:rPr>
+            </w:pPr>
+            <w:r>
+              <w:rPr>
+                <w:rFonts w:ascii="Calibri" w:hAnsi="Calibri" w:eastAsia="Calibri" w:cs="Calibri"/>
                 <w:lang w:val="en-US"/>
               </w:rPr>
               <w:t>Lasse</w:t>
@@ -980,20 +975,20 @@
           <w:p>
             <w:pPr>
               <w:rPr>
-                <w:rFonts w:ascii="Calibri" w:eastAsia="Calibri" w:hAnsi="Calibri" w:cs="Calibri"/>
-                <w:lang w:val="en-US"/>
-              </w:rPr>
-            </w:pPr>
-            <w:r>
-              <w:rPr>
-                <w:rFonts w:ascii="Calibri" w:eastAsia="Calibri" w:hAnsi="Calibri" w:cs="Calibri"/>
+                <w:rFonts w:ascii="Calibri" w:hAnsi="Calibri" w:eastAsia="Calibri" w:cs="Calibri"/>
+                <w:lang w:val="en-US"/>
+              </w:rPr>
+            </w:pPr>
+            <w:r>
+              <w:rPr>
+                <w:rFonts w:ascii="Calibri" w:hAnsi="Calibri" w:eastAsia="Calibri" w:cs="Calibri"/>
                 <w:lang w:val="en-US"/>
               </w:rPr>
               <w:t>29</w:t>
             </w:r>
             <w:r>
               <w:rPr>
-                <w:rFonts w:ascii="Calibri" w:eastAsia="Calibri" w:hAnsi="Calibri" w:cs="Calibri"/>
+                <w:rFonts w:ascii="Calibri" w:hAnsi="Calibri" w:eastAsia="Calibri" w:cs="Calibri"/>
                 <w:lang w:val="en-US"/>
               </w:rPr>
               <w:t>/03</w:t>
@@ -1007,13 +1002,13 @@
           <w:p>
             <w:pPr>
               <w:rPr>
-                <w:rFonts w:ascii="Calibri" w:eastAsia="Calibri" w:hAnsi="Calibri" w:cs="Calibri"/>
-                <w:lang w:val="en-US"/>
-              </w:rPr>
-            </w:pPr>
-            <w:r>
-              <w:rPr>
-                <w:rFonts w:ascii="Calibri" w:eastAsia="Calibri" w:hAnsi="Calibri" w:cs="Calibri"/>
+                <w:rFonts w:ascii="Calibri" w:hAnsi="Calibri" w:eastAsia="Calibri" w:cs="Calibri"/>
+                <w:lang w:val="en-US"/>
+              </w:rPr>
+            </w:pPr>
+            <w:r>
+              <w:rPr>
+                <w:rFonts w:ascii="Calibri" w:hAnsi="Calibri" w:eastAsia="Calibri" w:cs="Calibri"/>
                 <w:lang w:val="en-US"/>
               </w:rPr>
               <w:t>Julia</w:t>
@@ -1027,13 +1022,13 @@
           <w:p>
             <w:pPr>
               <w:rPr>
-                <w:rFonts w:ascii="Calibri" w:eastAsia="Calibri" w:hAnsi="Calibri" w:cs="Calibri"/>
-                <w:lang w:val="en-US"/>
-              </w:rPr>
-            </w:pPr>
-            <w:r>
-              <w:rPr>
-                <w:rFonts w:ascii="Calibri" w:eastAsia="Calibri" w:hAnsi="Calibri" w:cs="Calibri"/>
+                <w:rFonts w:ascii="Calibri" w:hAnsi="Calibri" w:eastAsia="Calibri" w:cs="Calibri"/>
+                <w:lang w:val="en-US"/>
+              </w:rPr>
+            </w:pPr>
+            <w:r>
+              <w:rPr>
+                <w:rFonts w:ascii="Calibri" w:hAnsi="Calibri" w:eastAsia="Calibri" w:cs="Calibri"/>
                 <w:lang w:val="en-US"/>
               </w:rPr>
               <w:t>Anisa</w:t>
@@ -1047,13 +1042,13 @@
           <w:p>
             <w:pPr>
               <w:rPr>
-                <w:rFonts w:ascii="Calibri" w:eastAsia="Calibri" w:hAnsi="Calibri" w:cs="Calibri"/>
-                <w:lang w:val="en-US"/>
-              </w:rPr>
-            </w:pPr>
-            <w:r>
-              <w:rPr>
-                <w:rFonts w:ascii="Calibri" w:eastAsia="Calibri" w:hAnsi="Calibri" w:cs="Calibri"/>
+                <w:rFonts w:ascii="Calibri" w:hAnsi="Calibri" w:eastAsia="Calibri" w:cs="Calibri"/>
+                <w:lang w:val="en-US"/>
+              </w:rPr>
+            </w:pPr>
+            <w:r>
+              <w:rPr>
+                <w:rFonts w:ascii="Calibri" w:hAnsi="Calibri" w:eastAsia="Calibri" w:cs="Calibri"/>
                 <w:lang w:val="en-US"/>
               </w:rPr>
               <w:t>Michael</w:t>
@@ -1072,41 +1067,41 @@
           <w:p>
             <w:pPr>
               <w:rPr>
-                <w:rFonts w:ascii="Calibri" w:eastAsia="Calibri" w:hAnsi="Calibri" w:cs="Calibri"/>
-                <w:lang w:val="en-US"/>
-              </w:rPr>
-            </w:pPr>
-            <w:r>
-              <w:rPr>
-                <w:rFonts w:ascii="Calibri" w:eastAsia="Calibri" w:hAnsi="Calibri" w:cs="Calibri"/>
+                <w:rFonts w:ascii="Calibri" w:hAnsi="Calibri" w:eastAsia="Calibri" w:cs="Calibri"/>
+                <w:lang w:val="en-US"/>
+              </w:rPr>
+            </w:pPr>
+            <w:r>
+              <w:rPr>
+                <w:rFonts w:ascii="Calibri" w:hAnsi="Calibri" w:eastAsia="Calibri" w:cs="Calibri"/>
                 <w:lang w:val="en-US"/>
               </w:rPr>
               <w:t>0</w:t>
             </w:r>
             <w:r>
               <w:rPr>
-                <w:rFonts w:ascii="Calibri" w:eastAsia="Calibri" w:hAnsi="Calibri" w:cs="Calibri"/>
+                <w:rFonts w:ascii="Calibri" w:hAnsi="Calibri" w:eastAsia="Calibri" w:cs="Calibri"/>
                 <w:lang w:val="en-US"/>
               </w:rPr>
               <w:t>5</w:t>
             </w:r>
             <w:r>
               <w:rPr>
-                <w:rFonts w:ascii="Calibri" w:eastAsia="Calibri" w:hAnsi="Calibri" w:cs="Calibri"/>
+                <w:rFonts w:ascii="Calibri" w:hAnsi="Calibri" w:eastAsia="Calibri" w:cs="Calibri"/>
                 <w:lang w:val="en-US"/>
               </w:rPr>
               <w:t>/</w:t>
             </w:r>
             <w:r>
               <w:rPr>
-                <w:rFonts w:ascii="Calibri" w:eastAsia="Calibri" w:hAnsi="Calibri" w:cs="Calibri"/>
+                <w:rFonts w:ascii="Calibri" w:hAnsi="Calibri" w:eastAsia="Calibri" w:cs="Calibri"/>
                 <w:lang w:val="en-US"/>
               </w:rPr>
               <w:t>0</w:t>
             </w:r>
             <w:r>
               <w:rPr>
-                <w:rFonts w:ascii="Calibri" w:eastAsia="Calibri" w:hAnsi="Calibri" w:cs="Calibri"/>
+                <w:rFonts w:ascii="Calibri" w:hAnsi="Calibri" w:eastAsia="Calibri" w:cs="Calibri"/>
                 <w:lang w:val="en-US"/>
               </w:rPr>
               <w:t>4</w:t>
@@ -1120,13 +1115,13 @@
           <w:p>
             <w:pPr>
               <w:rPr>
-                <w:rFonts w:ascii="Calibri" w:eastAsia="Calibri" w:hAnsi="Calibri" w:cs="Calibri"/>
-                <w:lang w:val="en-US"/>
-              </w:rPr>
-            </w:pPr>
-            <w:r>
-              <w:rPr>
-                <w:rFonts w:ascii="Calibri" w:eastAsia="Calibri" w:hAnsi="Calibri" w:cs="Calibri"/>
+                <w:rFonts w:ascii="Calibri" w:hAnsi="Calibri" w:eastAsia="Calibri" w:cs="Calibri"/>
+                <w:lang w:val="en-US"/>
+              </w:rPr>
+            </w:pPr>
+            <w:r>
+              <w:rPr>
+                <w:rFonts w:ascii="Calibri" w:hAnsi="Calibri" w:eastAsia="Calibri" w:cs="Calibri"/>
                 <w:lang w:val="en-US"/>
               </w:rPr>
               <w:t>Claes</w:t>
@@ -1140,13 +1135,13 @@
           <w:p>
             <w:pPr>
               <w:rPr>
-                <w:rFonts w:ascii="Calibri" w:eastAsia="Calibri" w:hAnsi="Calibri" w:cs="Calibri"/>
-                <w:lang w:val="en-US"/>
-              </w:rPr>
-            </w:pPr>
-            <w:r>
-              <w:rPr>
-                <w:rFonts w:ascii="Calibri" w:eastAsia="Calibri" w:hAnsi="Calibri" w:cs="Calibri"/>
+                <w:rFonts w:ascii="Calibri" w:hAnsi="Calibri" w:eastAsia="Calibri" w:cs="Calibri"/>
+                <w:lang w:val="en-US"/>
+              </w:rPr>
+            </w:pPr>
+            <w:r>
+              <w:rPr>
+                <w:rFonts w:ascii="Calibri" w:hAnsi="Calibri" w:eastAsia="Calibri" w:cs="Calibri"/>
                 <w:lang w:val="en-US"/>
               </w:rPr>
               <w:t>Julia</w:t>
@@ -1160,13 +1155,13 @@
           <w:p>
             <w:pPr>
               <w:rPr>
-                <w:rFonts w:ascii="Calibri" w:eastAsia="Calibri" w:hAnsi="Calibri" w:cs="Calibri"/>
-                <w:lang w:val="en-US"/>
-              </w:rPr>
-            </w:pPr>
-            <w:r>
-              <w:rPr>
-                <w:rFonts w:ascii="Calibri" w:eastAsia="Calibri" w:hAnsi="Calibri" w:cs="Calibri"/>
+                <w:rFonts w:ascii="Calibri" w:hAnsi="Calibri" w:eastAsia="Calibri" w:cs="Calibri"/>
+                <w:lang w:val="en-US"/>
+              </w:rPr>
+            </w:pPr>
+            <w:r>
+              <w:rPr>
+                <w:rFonts w:ascii="Calibri" w:hAnsi="Calibri" w:eastAsia="Calibri" w:cs="Calibri"/>
                 <w:lang w:val="en-US"/>
               </w:rPr>
               <w:t>Anisa</w:t>
@@ -1185,34 +1180,34 @@
           <w:p>
             <w:pPr>
               <w:rPr>
-                <w:rFonts w:ascii="Calibri" w:eastAsia="Calibri" w:hAnsi="Calibri" w:cs="Calibri"/>
-                <w:lang w:val="en-US"/>
-              </w:rPr>
-            </w:pPr>
-            <w:r>
-              <w:rPr>
-                <w:rFonts w:ascii="Calibri" w:eastAsia="Calibri" w:hAnsi="Calibri" w:cs="Calibri"/>
+                <w:rFonts w:ascii="Calibri" w:hAnsi="Calibri" w:eastAsia="Calibri" w:cs="Calibri"/>
+                <w:lang w:val="en-US"/>
+              </w:rPr>
+            </w:pPr>
+            <w:r>
+              <w:rPr>
+                <w:rFonts w:ascii="Calibri" w:hAnsi="Calibri" w:eastAsia="Calibri" w:cs="Calibri"/>
                 <w:lang w:val="en-US"/>
               </w:rPr>
               <w:t>12</w:t>
             </w:r>
             <w:r>
               <w:rPr>
-                <w:rFonts w:ascii="Calibri" w:eastAsia="Calibri" w:hAnsi="Calibri" w:cs="Calibri"/>
+                <w:rFonts w:ascii="Calibri" w:hAnsi="Calibri" w:eastAsia="Calibri" w:cs="Calibri"/>
                 <w:lang w:val="en-US"/>
               </w:rPr>
               <w:t>/</w:t>
             </w:r>
             <w:r>
               <w:rPr>
-                <w:rFonts w:ascii="Calibri" w:eastAsia="Calibri" w:hAnsi="Calibri" w:cs="Calibri"/>
+                <w:rFonts w:ascii="Calibri" w:hAnsi="Calibri" w:eastAsia="Calibri" w:cs="Calibri"/>
                 <w:lang w:val="en-US"/>
               </w:rPr>
               <w:t>0</w:t>
             </w:r>
             <w:r>
               <w:rPr>
-                <w:rFonts w:ascii="Calibri" w:eastAsia="Calibri" w:hAnsi="Calibri" w:cs="Calibri"/>
+                <w:rFonts w:ascii="Calibri" w:hAnsi="Calibri" w:eastAsia="Calibri" w:cs="Calibri"/>
                 <w:lang w:val="en-US"/>
               </w:rPr>
               <w:t>4</w:t>
@@ -1226,13 +1221,13 @@
           <w:p>
             <w:pPr>
               <w:rPr>
-                <w:rFonts w:ascii="Calibri" w:eastAsia="Calibri" w:hAnsi="Calibri" w:cs="Calibri"/>
-                <w:lang w:val="en-US"/>
-              </w:rPr>
-            </w:pPr>
-            <w:r>
-              <w:rPr>
-                <w:rFonts w:ascii="Calibri" w:eastAsia="Calibri" w:hAnsi="Calibri" w:cs="Calibri"/>
+                <w:rFonts w:ascii="Calibri" w:hAnsi="Calibri" w:eastAsia="Calibri" w:cs="Calibri"/>
+                <w:lang w:val="en-US"/>
+              </w:rPr>
+            </w:pPr>
+            <w:r>
+              <w:rPr>
+                <w:rFonts w:ascii="Calibri" w:hAnsi="Calibri" w:eastAsia="Calibri" w:cs="Calibri"/>
                 <w:lang w:val="en-US"/>
               </w:rPr>
               <w:t>Henrik</w:t>
@@ -1246,13 +1241,13 @@
           <w:p>
             <w:pPr>
               <w:rPr>
-                <w:rFonts w:ascii="Calibri" w:eastAsia="Calibri" w:hAnsi="Calibri" w:cs="Calibri"/>
-                <w:lang w:val="en-US"/>
-              </w:rPr>
-            </w:pPr>
-            <w:r>
-              <w:rPr>
-                <w:rFonts w:ascii="Calibri" w:eastAsia="Calibri" w:hAnsi="Calibri" w:cs="Calibri"/>
+                <w:rFonts w:ascii="Calibri" w:hAnsi="Calibri" w:eastAsia="Calibri" w:cs="Calibri"/>
+                <w:lang w:val="en-US"/>
+              </w:rPr>
+            </w:pPr>
+            <w:r>
+              <w:rPr>
+                <w:rFonts w:ascii="Calibri" w:hAnsi="Calibri" w:eastAsia="Calibri" w:cs="Calibri"/>
                 <w:lang w:val="en-US"/>
               </w:rPr>
               <w:t>Oliver</w:t>
@@ -1266,13 +1261,13 @@
           <w:p>
             <w:pPr>
               <w:rPr>
-                <w:rFonts w:ascii="Calibri" w:eastAsia="Calibri" w:hAnsi="Calibri" w:cs="Calibri"/>
-                <w:lang w:val="en-US"/>
-              </w:rPr>
-            </w:pPr>
-            <w:r>
-              <w:rPr>
-                <w:rFonts w:ascii="Calibri" w:eastAsia="Calibri" w:hAnsi="Calibri" w:cs="Calibri"/>
+                <w:rFonts w:ascii="Calibri" w:hAnsi="Calibri" w:eastAsia="Calibri" w:cs="Calibri"/>
+                <w:lang w:val="en-US"/>
+              </w:rPr>
+            </w:pPr>
+            <w:r>
+              <w:rPr>
+                <w:rFonts w:ascii="Calibri" w:hAnsi="Calibri" w:eastAsia="Calibri" w:cs="Calibri"/>
                 <w:lang w:val="en-US"/>
               </w:rPr>
               <w:t>Julia</w:t>
@@ -1291,13 +1286,13 @@
           <w:p>
             <w:pPr>
               <w:rPr>
-                <w:rFonts w:ascii="Calibri" w:eastAsia="Calibri" w:hAnsi="Calibri" w:cs="Calibri"/>
-                <w:lang w:val="en-US"/>
-              </w:rPr>
-            </w:pPr>
-            <w:r>
-              <w:rPr>
-                <w:rFonts w:ascii="Calibri" w:eastAsia="Calibri" w:hAnsi="Calibri" w:cs="Calibri"/>
+                <w:rFonts w:ascii="Calibri" w:hAnsi="Calibri" w:eastAsia="Calibri" w:cs="Calibri"/>
+                <w:lang w:val="en-US"/>
+              </w:rPr>
+            </w:pPr>
+            <w:r>
+              <w:rPr>
+                <w:rFonts w:ascii="Calibri" w:hAnsi="Calibri" w:eastAsia="Calibri" w:cs="Calibri"/>
                 <w:lang w:val="en-US"/>
               </w:rPr>
               <w:t>19/04</w:t>
@@ -1311,13 +1306,13 @@
           <w:p>
             <w:pPr>
               <w:rPr>
-                <w:rFonts w:ascii="Calibri" w:eastAsia="Calibri" w:hAnsi="Calibri" w:cs="Calibri"/>
-                <w:lang w:val="en-US"/>
-              </w:rPr>
-            </w:pPr>
-            <w:r>
-              <w:rPr>
-                <w:rFonts w:ascii="Calibri" w:eastAsia="Calibri" w:hAnsi="Calibri" w:cs="Calibri"/>
+                <w:rFonts w:ascii="Calibri" w:hAnsi="Calibri" w:eastAsia="Calibri" w:cs="Calibri"/>
+                <w:lang w:val="en-US"/>
+              </w:rPr>
+            </w:pPr>
+            <w:r>
+              <w:rPr>
+                <w:rFonts w:ascii="Calibri" w:hAnsi="Calibri" w:eastAsia="Calibri" w:cs="Calibri"/>
                 <w:lang w:val="en-US"/>
               </w:rPr>
               <w:t>Dilan</w:t>
@@ -1331,13 +1326,13 @@
           <w:p>
             <w:pPr>
               <w:rPr>
-                <w:rFonts w:ascii="Calibri" w:eastAsia="Calibri" w:hAnsi="Calibri" w:cs="Calibri"/>
-                <w:lang w:val="en-US"/>
-              </w:rPr>
-            </w:pPr>
-            <w:r>
-              <w:rPr>
-                <w:rFonts w:ascii="Calibri" w:eastAsia="Calibri" w:hAnsi="Calibri" w:cs="Calibri"/>
+                <w:rFonts w:ascii="Calibri" w:hAnsi="Calibri" w:eastAsia="Calibri" w:cs="Calibri"/>
+                <w:lang w:val="en-US"/>
+              </w:rPr>
+            </w:pPr>
+            <w:r>
+              <w:rPr>
+                <w:rFonts w:ascii="Calibri" w:hAnsi="Calibri" w:eastAsia="Calibri" w:cs="Calibri"/>
                 <w:lang w:val="en-US"/>
               </w:rPr>
               <w:t>Henrik</w:t>
@@ -1351,13 +1346,13 @@
           <w:p>
             <w:pPr>
               <w:rPr>
-                <w:rFonts w:ascii="Calibri" w:eastAsia="Calibri" w:hAnsi="Calibri" w:cs="Calibri"/>
-                <w:lang w:val="en-US"/>
-              </w:rPr>
-            </w:pPr>
-            <w:r>
-              <w:rPr>
-                <w:rFonts w:ascii="Calibri" w:eastAsia="Calibri" w:hAnsi="Calibri" w:cs="Calibri"/>
+                <w:rFonts w:ascii="Calibri" w:hAnsi="Calibri" w:eastAsia="Calibri" w:cs="Calibri"/>
+                <w:lang w:val="en-US"/>
+              </w:rPr>
+            </w:pPr>
+            <w:r>
+              <w:rPr>
+                <w:rFonts w:ascii="Calibri" w:hAnsi="Calibri" w:eastAsia="Calibri" w:cs="Calibri"/>
                 <w:lang w:val="en-US"/>
               </w:rPr>
               <w:t>Claes</w:t>
@@ -1376,13 +1371,13 @@
           <w:p>
             <w:pPr>
               <w:rPr>
-                <w:rFonts w:ascii="Calibri" w:eastAsia="Calibri" w:hAnsi="Calibri" w:cs="Calibri"/>
-                <w:lang w:val="en-US"/>
-              </w:rPr>
-            </w:pPr>
-            <w:r>
-              <w:rPr>
-                <w:rFonts w:ascii="Calibri" w:eastAsia="Calibri" w:hAnsi="Calibri" w:cs="Calibri"/>
+                <w:rFonts w:ascii="Calibri" w:hAnsi="Calibri" w:eastAsia="Calibri" w:cs="Calibri"/>
+                <w:lang w:val="en-US"/>
+              </w:rPr>
+            </w:pPr>
+            <w:r>
+              <w:rPr>
+                <w:rFonts w:ascii="Calibri" w:hAnsi="Calibri" w:eastAsia="Calibri" w:cs="Calibri"/>
                 <w:lang w:val="en-US"/>
               </w:rPr>
               <w:t>26/04</w:t>
@@ -1396,13 +1391,13 @@
           <w:p>
             <w:pPr>
               <w:rPr>
-                <w:rFonts w:ascii="Calibri" w:eastAsia="Calibri" w:hAnsi="Calibri" w:cs="Calibri"/>
-                <w:lang w:val="en-US"/>
-              </w:rPr>
-            </w:pPr>
-            <w:r>
-              <w:rPr>
-                <w:rFonts w:ascii="Calibri" w:eastAsia="Calibri" w:hAnsi="Calibri" w:cs="Calibri"/>
+                <w:rFonts w:ascii="Calibri" w:hAnsi="Calibri" w:eastAsia="Calibri" w:cs="Calibri"/>
+                <w:lang w:val="en-US"/>
+              </w:rPr>
+            </w:pPr>
+            <w:r>
+              <w:rPr>
+                <w:rFonts w:ascii="Calibri" w:hAnsi="Calibri" w:eastAsia="Calibri" w:cs="Calibri"/>
                 <w:lang w:val="en-US"/>
               </w:rPr>
               <w:t>Alexander</w:t>
@@ -1416,13 +1411,13 @@
           <w:p>
             <w:pPr>
               <w:rPr>
-                <w:rFonts w:ascii="Calibri" w:eastAsia="Calibri" w:hAnsi="Calibri" w:cs="Calibri"/>
-                <w:lang w:val="en-US"/>
-              </w:rPr>
-            </w:pPr>
-            <w:r>
-              <w:rPr>
-                <w:rFonts w:ascii="Calibri" w:eastAsia="Calibri" w:hAnsi="Calibri" w:cs="Calibri"/>
+                <w:rFonts w:ascii="Calibri" w:hAnsi="Calibri" w:eastAsia="Calibri" w:cs="Calibri"/>
+                <w:lang w:val="en-US"/>
+              </w:rPr>
+            </w:pPr>
+            <w:r>
+              <w:rPr>
+                <w:rFonts w:ascii="Calibri" w:hAnsi="Calibri" w:eastAsia="Calibri" w:cs="Calibri"/>
                 <w:lang w:val="en-US"/>
               </w:rPr>
               <w:t>Dilan</w:t>
@@ -1436,13 +1431,13 @@
           <w:p>
             <w:pPr>
               <w:rPr>
-                <w:rFonts w:ascii="Calibri" w:eastAsia="Calibri" w:hAnsi="Calibri" w:cs="Calibri"/>
-                <w:lang w:val="en-US"/>
-              </w:rPr>
-            </w:pPr>
-            <w:r>
-              <w:rPr>
-                <w:rFonts w:ascii="Calibri" w:eastAsia="Calibri" w:hAnsi="Calibri" w:cs="Calibri"/>
+                <w:rFonts w:ascii="Calibri" w:hAnsi="Calibri" w:eastAsia="Calibri" w:cs="Calibri"/>
+                <w:lang w:val="en-US"/>
+              </w:rPr>
+            </w:pPr>
+            <w:r>
+              <w:rPr>
+                <w:rFonts w:ascii="Calibri" w:hAnsi="Calibri" w:eastAsia="Calibri" w:cs="Calibri"/>
                 <w:lang w:val="en-US"/>
               </w:rPr>
               <w:t>Henrik</w:t>
@@ -1461,27 +1456,27 @@
           <w:p>
             <w:pPr>
               <w:rPr>
-                <w:rFonts w:ascii="Calibri" w:eastAsia="Calibri" w:hAnsi="Calibri" w:cs="Calibri"/>
-                <w:lang w:val="en-US"/>
-              </w:rPr>
-            </w:pPr>
-            <w:r>
-              <w:rPr>
-                <w:rFonts w:ascii="Calibri" w:eastAsia="Calibri" w:hAnsi="Calibri" w:cs="Calibri"/>
+                <w:rFonts w:ascii="Calibri" w:hAnsi="Calibri" w:eastAsia="Calibri" w:cs="Calibri"/>
+                <w:lang w:val="en-US"/>
+              </w:rPr>
+            </w:pPr>
+            <w:r>
+              <w:rPr>
+                <w:rFonts w:ascii="Calibri" w:hAnsi="Calibri" w:eastAsia="Calibri" w:cs="Calibri"/>
                 <w:lang w:val="en-US"/>
               </w:rPr>
               <w:t>03</w:t>
             </w:r>
             <w:r>
               <w:rPr>
-                <w:rFonts w:ascii="Calibri" w:eastAsia="Calibri" w:hAnsi="Calibri" w:cs="Calibri"/>
+                <w:rFonts w:ascii="Calibri" w:hAnsi="Calibri" w:eastAsia="Calibri" w:cs="Calibri"/>
                 <w:lang w:val="en-US"/>
               </w:rPr>
               <w:t>/0</w:t>
             </w:r>
             <w:r>
               <w:rPr>
-                <w:rFonts w:ascii="Calibri" w:eastAsia="Calibri" w:hAnsi="Calibri" w:cs="Calibri"/>
+                <w:rFonts w:ascii="Calibri" w:hAnsi="Calibri" w:eastAsia="Calibri" w:cs="Calibri"/>
                 <w:lang w:val="en-US"/>
               </w:rPr>
               <w:t>5</w:t>
@@ -1495,35 +1490,33 @@
           <w:p>
             <w:pPr>
               <w:rPr>
-                <w:rFonts w:ascii="Calibri" w:eastAsia="Calibri" w:hAnsi="Calibri" w:cs="Calibri"/>
-                <w:lang w:val="en-US"/>
-              </w:rPr>
-            </w:pPr>
-            <w:proofErr w:type="spellStart"/>
-            <w:r>
-              <w:rPr>
-                <w:rFonts w:ascii="Calibri" w:eastAsia="Calibri" w:hAnsi="Calibri" w:cs="Calibri"/>
+                <w:rFonts w:ascii="Calibri" w:hAnsi="Calibri" w:eastAsia="Calibri" w:cs="Calibri"/>
+                <w:lang w:val="en-US"/>
+              </w:rPr>
+            </w:pPr>
+            <w:r>
+              <w:rPr>
+                <w:rFonts w:ascii="Calibri" w:hAnsi="Calibri" w:eastAsia="Calibri" w:cs="Calibri"/>
                 <w:lang w:val="en-US"/>
               </w:rPr>
               <w:t>Kuang</w:t>
             </w:r>
-            <w:proofErr w:type="spellEnd"/>
-          </w:p>
-        </w:tc>
-        <w:tc>
-          <w:tcPr>
-            <w:tcW w:w="2408" w:type="dxa"/>
-          </w:tcPr>
-          <w:p>
-            <w:pPr>
-              <w:rPr>
-                <w:rFonts w:ascii="Calibri" w:eastAsia="Calibri" w:hAnsi="Calibri" w:cs="Calibri"/>
-                <w:lang w:val="en-US"/>
-              </w:rPr>
-            </w:pPr>
-            <w:r>
-              <w:rPr>
-                <w:rFonts w:ascii="Calibri" w:eastAsia="Calibri" w:hAnsi="Calibri" w:cs="Calibri"/>
+          </w:p>
+        </w:tc>
+        <w:tc>
+          <w:tcPr>
+            <w:tcW w:w="2408" w:type="dxa"/>
+          </w:tcPr>
+          <w:p>
+            <w:pPr>
+              <w:rPr>
+                <w:rFonts w:ascii="Calibri" w:hAnsi="Calibri" w:eastAsia="Calibri" w:cs="Calibri"/>
+                <w:lang w:val="en-US"/>
+              </w:rPr>
+            </w:pPr>
+            <w:r>
+              <w:rPr>
+                <w:rFonts w:ascii="Calibri" w:hAnsi="Calibri" w:eastAsia="Calibri" w:cs="Calibri"/>
                 <w:lang w:val="en-US"/>
               </w:rPr>
               <w:t>Alexander</w:t>
@@ -1537,13 +1530,13 @@
           <w:p>
             <w:pPr>
               <w:rPr>
-                <w:rFonts w:ascii="Calibri" w:eastAsia="Calibri" w:hAnsi="Calibri" w:cs="Calibri"/>
-                <w:lang w:val="en-US"/>
-              </w:rPr>
-            </w:pPr>
-            <w:r>
-              <w:rPr>
-                <w:rFonts w:ascii="Calibri" w:eastAsia="Calibri" w:hAnsi="Calibri" w:cs="Calibri"/>
+                <w:rFonts w:ascii="Calibri" w:hAnsi="Calibri" w:eastAsia="Calibri" w:cs="Calibri"/>
+                <w:lang w:val="en-US"/>
+              </w:rPr>
+            </w:pPr>
+            <w:r>
+              <w:rPr>
+                <w:rFonts w:ascii="Calibri" w:hAnsi="Calibri" w:eastAsia="Calibri" w:cs="Calibri"/>
                 <w:lang w:val="en-US"/>
               </w:rPr>
               <w:t>Dilan</w:t>
@@ -1562,34 +1555,34 @@
           <w:p>
             <w:pPr>
               <w:rPr>
-                <w:rFonts w:ascii="Calibri" w:eastAsia="Calibri" w:hAnsi="Calibri" w:cs="Calibri"/>
-                <w:lang w:val="en-US"/>
-              </w:rPr>
-            </w:pPr>
-            <w:r>
-              <w:rPr>
-                <w:rFonts w:ascii="Calibri" w:eastAsia="Calibri" w:hAnsi="Calibri" w:cs="Calibri"/>
+                <w:rFonts w:ascii="Calibri" w:hAnsi="Calibri" w:eastAsia="Calibri" w:cs="Calibri"/>
+                <w:lang w:val="en-US"/>
+              </w:rPr>
+            </w:pPr>
+            <w:r>
+              <w:rPr>
+                <w:rFonts w:ascii="Calibri" w:hAnsi="Calibri" w:eastAsia="Calibri" w:cs="Calibri"/>
                 <w:lang w:val="en-US"/>
               </w:rPr>
               <w:t>10</w:t>
             </w:r>
             <w:r>
               <w:rPr>
-                <w:rFonts w:ascii="Calibri" w:eastAsia="Calibri" w:hAnsi="Calibri" w:cs="Calibri"/>
+                <w:rFonts w:ascii="Calibri" w:hAnsi="Calibri" w:eastAsia="Calibri" w:cs="Calibri"/>
                 <w:lang w:val="en-US"/>
               </w:rPr>
               <w:t>/</w:t>
             </w:r>
             <w:r>
               <w:rPr>
-                <w:rFonts w:ascii="Calibri" w:eastAsia="Calibri" w:hAnsi="Calibri" w:cs="Calibri"/>
+                <w:rFonts w:ascii="Calibri" w:hAnsi="Calibri" w:eastAsia="Calibri" w:cs="Calibri"/>
                 <w:lang w:val="en-US"/>
               </w:rPr>
               <w:t>0</w:t>
             </w:r>
             <w:r>
               <w:rPr>
-                <w:rFonts w:ascii="Calibri" w:eastAsia="Calibri" w:hAnsi="Calibri" w:cs="Calibri"/>
+                <w:rFonts w:ascii="Calibri" w:hAnsi="Calibri" w:eastAsia="Calibri" w:cs="Calibri"/>
                 <w:lang w:val="en-US"/>
               </w:rPr>
               <w:t>5</w:t>
@@ -1603,13 +1596,13 @@
           <w:p>
             <w:pPr>
               <w:rPr>
-                <w:rFonts w:ascii="Calibri" w:eastAsia="Calibri" w:hAnsi="Calibri" w:cs="Calibri"/>
-                <w:lang w:val="en-US"/>
-              </w:rPr>
-            </w:pPr>
-            <w:r>
-              <w:rPr>
-                <w:rFonts w:ascii="Calibri" w:eastAsia="Calibri" w:hAnsi="Calibri" w:cs="Calibri"/>
+                <w:rFonts w:ascii="Calibri" w:hAnsi="Calibri" w:eastAsia="Calibri" w:cs="Calibri"/>
+                <w:lang w:val="en-US"/>
+              </w:rPr>
+            </w:pPr>
+            <w:r>
+              <w:rPr>
+                <w:rFonts w:ascii="Calibri" w:hAnsi="Calibri" w:eastAsia="Calibri" w:cs="Calibri"/>
                 <w:lang w:val="en-US"/>
               </w:rPr>
               <w:t>Shivaram</w:t>
@@ -1623,35 +1616,33 @@
           <w:p>
             <w:pPr>
               <w:rPr>
-                <w:rFonts w:ascii="Calibri" w:eastAsia="Calibri" w:hAnsi="Calibri" w:cs="Calibri"/>
-                <w:lang w:val="en-US"/>
-              </w:rPr>
-            </w:pPr>
-            <w:proofErr w:type="spellStart"/>
-            <w:r>
-              <w:rPr>
-                <w:rFonts w:ascii="Calibri" w:eastAsia="Calibri" w:hAnsi="Calibri" w:cs="Calibri"/>
+                <w:rFonts w:ascii="Calibri" w:hAnsi="Calibri" w:eastAsia="Calibri" w:cs="Calibri"/>
+                <w:lang w:val="en-US"/>
+              </w:rPr>
+            </w:pPr>
+            <w:r>
+              <w:rPr>
+                <w:rFonts w:ascii="Calibri" w:hAnsi="Calibri" w:eastAsia="Calibri" w:cs="Calibri"/>
                 <w:lang w:val="en-US"/>
               </w:rPr>
               <w:t>Kuang</w:t>
             </w:r>
-            <w:proofErr w:type="spellEnd"/>
-          </w:p>
-        </w:tc>
-        <w:tc>
-          <w:tcPr>
-            <w:tcW w:w="2408" w:type="dxa"/>
-          </w:tcPr>
-          <w:p>
-            <w:pPr>
-              <w:rPr>
-                <w:rFonts w:ascii="Calibri" w:eastAsia="Calibri" w:hAnsi="Calibri" w:cs="Calibri"/>
-                <w:lang w:val="en-US"/>
-              </w:rPr>
-            </w:pPr>
-            <w:r>
-              <w:rPr>
-                <w:rFonts w:ascii="Calibri" w:eastAsia="Calibri" w:hAnsi="Calibri" w:cs="Calibri"/>
+          </w:p>
+        </w:tc>
+        <w:tc>
+          <w:tcPr>
+            <w:tcW w:w="2408" w:type="dxa"/>
+          </w:tcPr>
+          <w:p>
+            <w:pPr>
+              <w:rPr>
+                <w:rFonts w:ascii="Calibri" w:hAnsi="Calibri" w:eastAsia="Calibri" w:cs="Calibri"/>
+                <w:lang w:val="en-US"/>
+              </w:rPr>
+            </w:pPr>
+            <w:r>
+              <w:rPr>
+                <w:rFonts w:ascii="Calibri" w:hAnsi="Calibri" w:eastAsia="Calibri" w:cs="Calibri"/>
                 <w:lang w:val="en-US"/>
               </w:rPr>
               <w:t>Alexander</w:t>
@@ -1670,27 +1661,27 @@
           <w:p>
             <w:pPr>
               <w:rPr>
-                <w:rFonts w:ascii="Calibri" w:eastAsia="Calibri" w:hAnsi="Calibri" w:cs="Calibri"/>
-                <w:lang w:val="en-US"/>
-              </w:rPr>
-            </w:pPr>
-            <w:r>
-              <w:rPr>
-                <w:rFonts w:ascii="Calibri" w:eastAsia="Calibri" w:hAnsi="Calibri" w:cs="Calibri"/>
+                <w:rFonts w:ascii="Calibri" w:hAnsi="Calibri" w:eastAsia="Calibri" w:cs="Calibri"/>
+                <w:lang w:val="en-US"/>
+              </w:rPr>
+            </w:pPr>
+            <w:r>
+              <w:rPr>
+                <w:rFonts w:ascii="Calibri" w:hAnsi="Calibri" w:eastAsia="Calibri" w:cs="Calibri"/>
                 <w:lang w:val="en-US"/>
               </w:rPr>
               <w:t>17</w:t>
             </w:r>
             <w:r>
               <w:rPr>
-                <w:rFonts w:ascii="Calibri" w:eastAsia="Calibri" w:hAnsi="Calibri" w:cs="Calibri"/>
+                <w:rFonts w:ascii="Calibri" w:hAnsi="Calibri" w:eastAsia="Calibri" w:cs="Calibri"/>
                 <w:lang w:val="en-US"/>
               </w:rPr>
               <w:t>/</w:t>
             </w:r>
             <w:r>
               <w:rPr>
-                <w:rFonts w:ascii="Calibri" w:eastAsia="Calibri" w:hAnsi="Calibri" w:cs="Calibri"/>
+                <w:rFonts w:ascii="Calibri" w:hAnsi="Calibri" w:eastAsia="Calibri" w:cs="Calibri"/>
                 <w:lang w:val="en-US"/>
               </w:rPr>
               <w:t>05</w:t>
@@ -1704,13 +1695,13 @@
           <w:p>
             <w:pPr>
               <w:rPr>
-                <w:rFonts w:ascii="Calibri" w:eastAsia="Calibri" w:hAnsi="Calibri" w:cs="Calibri"/>
-                <w:lang w:val="en-US"/>
-              </w:rPr>
-            </w:pPr>
-            <w:r>
-              <w:rPr>
-                <w:rFonts w:ascii="Calibri" w:eastAsia="Calibri" w:hAnsi="Calibri" w:cs="Calibri"/>
+                <w:rFonts w:ascii="Calibri" w:hAnsi="Calibri" w:eastAsia="Calibri" w:cs="Calibri"/>
+                <w:lang w:val="en-US"/>
+              </w:rPr>
+            </w:pPr>
+            <w:r>
+              <w:rPr>
+                <w:rFonts w:ascii="Calibri" w:hAnsi="Calibri" w:eastAsia="Calibri" w:cs="Calibri"/>
                 <w:lang w:val="en-US"/>
               </w:rPr>
               <w:t>Oliver</w:t>
@@ -1724,13 +1715,13 @@
           <w:p>
             <w:pPr>
               <w:rPr>
-                <w:rFonts w:ascii="Calibri" w:eastAsia="Calibri" w:hAnsi="Calibri" w:cs="Calibri"/>
-                <w:lang w:val="en-US"/>
-              </w:rPr>
-            </w:pPr>
-            <w:r>
-              <w:rPr>
-                <w:rFonts w:ascii="Calibri" w:eastAsia="Calibri" w:hAnsi="Calibri" w:cs="Calibri"/>
+                <w:rFonts w:ascii="Calibri" w:hAnsi="Calibri" w:eastAsia="Calibri" w:cs="Calibri"/>
+                <w:lang w:val="en-US"/>
+              </w:rPr>
+            </w:pPr>
+            <w:r>
+              <w:rPr>
+                <w:rFonts w:ascii="Calibri" w:hAnsi="Calibri" w:eastAsia="Calibri" w:cs="Calibri"/>
                 <w:lang w:val="en-US"/>
               </w:rPr>
               <w:t>Shivaram</w:t>
@@ -1744,19 +1735,17 @@
           <w:p>
             <w:pPr>
               <w:rPr>
-                <w:rFonts w:ascii="Calibri" w:eastAsia="Calibri" w:hAnsi="Calibri" w:cs="Calibri"/>
-                <w:lang w:val="en-US"/>
-              </w:rPr>
-            </w:pPr>
-            <w:proofErr w:type="spellStart"/>
-            <w:r>
-              <w:rPr>
-                <w:rFonts w:ascii="Calibri" w:eastAsia="Calibri" w:hAnsi="Calibri" w:cs="Calibri"/>
+                <w:rFonts w:ascii="Calibri" w:hAnsi="Calibri" w:eastAsia="Calibri" w:cs="Calibri"/>
+                <w:lang w:val="en-US"/>
+              </w:rPr>
+            </w:pPr>
+            <w:r>
+              <w:rPr>
+                <w:rFonts w:ascii="Calibri" w:hAnsi="Calibri" w:eastAsia="Calibri" w:cs="Calibri"/>
                 <w:lang w:val="en-US"/>
               </w:rPr>
               <w:t>Kuang</w:t>
             </w:r>
-            <w:proofErr w:type="spellEnd"/>
           </w:p>
         </w:tc>
       </w:tr>
@@ -1771,20 +1760,20 @@
           <w:p>
             <w:pPr>
               <w:rPr>
-                <w:rFonts w:ascii="Calibri" w:eastAsia="Calibri" w:hAnsi="Calibri" w:cs="Calibri"/>
-                <w:lang w:val="en-US"/>
-              </w:rPr>
-            </w:pPr>
-            <w:r>
-              <w:rPr>
-                <w:rFonts w:ascii="Calibri" w:eastAsia="Calibri" w:hAnsi="Calibri" w:cs="Calibri"/>
+                <w:rFonts w:ascii="Calibri" w:hAnsi="Calibri" w:eastAsia="Calibri" w:cs="Calibri"/>
+                <w:lang w:val="en-US"/>
+              </w:rPr>
+            </w:pPr>
+            <w:r>
+              <w:rPr>
+                <w:rFonts w:ascii="Calibri" w:hAnsi="Calibri" w:eastAsia="Calibri" w:cs="Calibri"/>
                 <w:lang w:val="en-US"/>
               </w:rPr>
               <w:t>24</w:t>
             </w:r>
             <w:r>
               <w:rPr>
-                <w:rFonts w:ascii="Calibri" w:eastAsia="Calibri" w:hAnsi="Calibri" w:cs="Calibri"/>
+                <w:rFonts w:ascii="Calibri" w:hAnsi="Calibri" w:eastAsia="Calibri" w:cs="Calibri"/>
                 <w:lang w:val="en-US"/>
               </w:rPr>
               <w:t>/05</w:t>
@@ -1798,13 +1787,13 @@
           <w:p>
             <w:pPr>
               <w:rPr>
-                <w:rFonts w:ascii="Calibri" w:eastAsia="Calibri" w:hAnsi="Calibri" w:cs="Calibri"/>
-                <w:lang w:val="en-US"/>
-              </w:rPr>
-            </w:pPr>
-            <w:r>
-              <w:rPr>
-                <w:rFonts w:ascii="Calibri" w:eastAsia="Calibri" w:hAnsi="Calibri" w:cs="Calibri"/>
+                <w:rFonts w:ascii="Calibri" w:hAnsi="Calibri" w:eastAsia="Calibri" w:cs="Calibri"/>
+                <w:lang w:val="en-US"/>
+              </w:rPr>
+            </w:pPr>
+            <w:r>
+              <w:rPr>
+                <w:rFonts w:ascii="Calibri" w:hAnsi="Calibri" w:eastAsia="Calibri" w:cs="Calibri"/>
                 <w:lang w:val="en-US"/>
               </w:rPr>
               <w:t>Tobias</w:t>
@@ -1818,13 +1807,13 @@
           <w:p>
             <w:pPr>
               <w:rPr>
-                <w:rFonts w:ascii="Calibri" w:eastAsia="Calibri" w:hAnsi="Calibri" w:cs="Calibri"/>
-                <w:lang w:val="en-US"/>
-              </w:rPr>
-            </w:pPr>
-            <w:r>
-              <w:rPr>
-                <w:rFonts w:ascii="Calibri" w:eastAsia="Calibri" w:hAnsi="Calibri" w:cs="Calibri"/>
+                <w:rFonts w:ascii="Calibri" w:hAnsi="Calibri" w:eastAsia="Calibri" w:cs="Calibri"/>
+                <w:lang w:val="en-US"/>
+              </w:rPr>
+            </w:pPr>
+            <w:r>
+              <w:rPr>
+                <w:rFonts w:ascii="Calibri" w:hAnsi="Calibri" w:eastAsia="Calibri" w:cs="Calibri"/>
                 <w:lang w:val="en-US"/>
               </w:rPr>
               <w:t>Oliver</w:t>
@@ -1838,13 +1827,13 @@
           <w:p>
             <w:pPr>
               <w:rPr>
-                <w:rFonts w:ascii="Calibri" w:eastAsia="Calibri" w:hAnsi="Calibri" w:cs="Calibri"/>
-                <w:lang w:val="en-US"/>
-              </w:rPr>
-            </w:pPr>
-            <w:r>
-              <w:rPr>
-                <w:rFonts w:ascii="Calibri" w:eastAsia="Calibri" w:hAnsi="Calibri" w:cs="Calibri"/>
+                <w:rFonts w:ascii="Calibri" w:hAnsi="Calibri" w:eastAsia="Calibri" w:cs="Calibri"/>
+                <w:lang w:val="en-US"/>
+              </w:rPr>
+            </w:pPr>
+            <w:r>
+              <w:rPr>
+                <w:rFonts w:ascii="Calibri" w:hAnsi="Calibri" w:eastAsia="Calibri" w:cs="Calibri"/>
                 <w:lang w:val="en-US"/>
               </w:rPr>
               <w:t>Shivaram</w:t>
@@ -1863,20 +1852,20 @@
           <w:p>
             <w:pPr>
               <w:rPr>
-                <w:rFonts w:ascii="Calibri" w:eastAsia="Calibri" w:hAnsi="Calibri" w:cs="Calibri"/>
-                <w:lang w:val="en-US"/>
-              </w:rPr>
-            </w:pPr>
-            <w:r>
-              <w:rPr>
-                <w:rFonts w:ascii="Calibri" w:eastAsia="Calibri" w:hAnsi="Calibri" w:cs="Calibri"/>
+                <w:rFonts w:ascii="Calibri" w:hAnsi="Calibri" w:eastAsia="Calibri" w:cs="Calibri"/>
+                <w:lang w:val="en-US"/>
+              </w:rPr>
+            </w:pPr>
+            <w:r>
+              <w:rPr>
+                <w:rFonts w:ascii="Calibri" w:hAnsi="Calibri" w:eastAsia="Calibri" w:cs="Calibri"/>
                 <w:lang w:val="en-US"/>
               </w:rPr>
               <w:t>31</w:t>
             </w:r>
             <w:r>
               <w:rPr>
-                <w:rFonts w:ascii="Calibri" w:eastAsia="Calibri" w:hAnsi="Calibri" w:cs="Calibri"/>
+                <w:rFonts w:ascii="Calibri" w:hAnsi="Calibri" w:eastAsia="Calibri" w:cs="Calibri"/>
                 <w:lang w:val="en-US"/>
               </w:rPr>
               <w:t>/05</w:t>
@@ -1890,13 +1879,13 @@
           <w:p>
             <w:pPr>
               <w:rPr>
-                <w:rFonts w:ascii="Calibri" w:eastAsia="Calibri" w:hAnsi="Calibri" w:cs="Calibri"/>
-                <w:lang w:val="en-US"/>
-              </w:rPr>
-            </w:pPr>
-            <w:r>
-              <w:rPr>
-                <w:rFonts w:ascii="Calibri" w:eastAsia="Calibri" w:hAnsi="Calibri" w:cs="Calibri"/>
+                <w:rFonts w:ascii="Calibri" w:hAnsi="Calibri" w:eastAsia="Calibri" w:cs="Calibri"/>
+                <w:lang w:val="en-US"/>
+              </w:rPr>
+            </w:pPr>
+            <w:r>
+              <w:rPr>
+                <w:rFonts w:ascii="Calibri" w:hAnsi="Calibri" w:eastAsia="Calibri" w:cs="Calibri"/>
                 <w:lang w:val="en-US"/>
               </w:rPr>
               <w:t>Lasse</w:t>
@@ -1910,13 +1899,13 @@
           <w:p>
             <w:pPr>
               <w:rPr>
-                <w:rFonts w:ascii="Calibri" w:eastAsia="Calibri" w:hAnsi="Calibri" w:cs="Calibri"/>
-                <w:lang w:val="en-US"/>
-              </w:rPr>
-            </w:pPr>
-            <w:r>
-              <w:rPr>
-                <w:rFonts w:ascii="Calibri" w:eastAsia="Calibri" w:hAnsi="Calibri" w:cs="Calibri"/>
+                <w:rFonts w:ascii="Calibri" w:hAnsi="Calibri" w:eastAsia="Calibri" w:cs="Calibri"/>
+                <w:lang w:val="en-US"/>
+              </w:rPr>
+            </w:pPr>
+            <w:r>
+              <w:rPr>
+                <w:rFonts w:ascii="Calibri" w:hAnsi="Calibri" w:eastAsia="Calibri" w:cs="Calibri"/>
                 <w:lang w:val="en-US"/>
               </w:rPr>
               <w:t>Tobias</w:t>
@@ -1930,13 +1919,13 @@
           <w:p>
             <w:pPr>
               <w:rPr>
-                <w:rFonts w:ascii="Calibri" w:eastAsia="Calibri" w:hAnsi="Calibri" w:cs="Calibri"/>
-                <w:lang w:val="en-US"/>
-              </w:rPr>
-            </w:pPr>
-            <w:r>
-              <w:rPr>
-                <w:rFonts w:ascii="Calibri" w:eastAsia="Calibri" w:hAnsi="Calibri" w:cs="Calibri"/>
+                <w:rFonts w:ascii="Calibri" w:hAnsi="Calibri" w:eastAsia="Calibri" w:cs="Calibri"/>
+                <w:lang w:val="en-US"/>
+              </w:rPr>
+            </w:pPr>
+            <w:r>
+              <w:rPr>
+                <w:rFonts w:ascii="Calibri" w:hAnsi="Calibri" w:eastAsia="Calibri" w:cs="Calibri"/>
                 <w:lang w:val="en-US"/>
               </w:rPr>
               <w:t>Oliver</w:t>
@@ -1955,13 +1944,13 @@
           <w:p>
             <w:pPr>
               <w:rPr>
-                <w:rFonts w:ascii="Calibri" w:eastAsia="Calibri" w:hAnsi="Calibri" w:cs="Calibri"/>
-                <w:lang w:val="en-US"/>
-              </w:rPr>
-            </w:pPr>
-            <w:r>
-              <w:rPr>
-                <w:rFonts w:ascii="Calibri" w:eastAsia="Calibri" w:hAnsi="Calibri" w:cs="Calibri"/>
+                <w:rFonts w:ascii="Calibri" w:hAnsi="Calibri" w:eastAsia="Calibri" w:cs="Calibri"/>
+                <w:lang w:val="en-US"/>
+              </w:rPr>
+            </w:pPr>
+            <w:r>
+              <w:rPr>
+                <w:rFonts w:ascii="Calibri" w:hAnsi="Calibri" w:eastAsia="Calibri" w:cs="Calibri"/>
                 <w:lang w:val="en-US"/>
               </w:rPr>
               <w:t>07/06</w:t>
@@ -1975,13 +1964,13 @@
           <w:p>
             <w:pPr>
               <w:rPr>
-                <w:rFonts w:ascii="Calibri" w:eastAsia="Calibri" w:hAnsi="Calibri" w:cs="Calibri"/>
-                <w:lang w:val="en-US"/>
-              </w:rPr>
-            </w:pPr>
-            <w:r>
-              <w:rPr>
-                <w:rFonts w:ascii="Calibri" w:eastAsia="Calibri" w:hAnsi="Calibri" w:cs="Calibri"/>
+                <w:rFonts w:ascii="Calibri" w:hAnsi="Calibri" w:eastAsia="Calibri" w:cs="Calibri"/>
+                <w:lang w:val="en-US"/>
+              </w:rPr>
+            </w:pPr>
+            <w:r>
+              <w:rPr>
+                <w:rFonts w:ascii="Calibri" w:hAnsi="Calibri" w:eastAsia="Calibri" w:cs="Calibri"/>
                 <w:lang w:val="en-US"/>
               </w:rPr>
               <w:t>Michael</w:t>
@@ -1995,20 +1984,20 @@
           <w:p>
             <w:pPr>
               <w:rPr>
-                <w:rFonts w:ascii="Calibri" w:eastAsia="Calibri" w:hAnsi="Calibri" w:cs="Calibri"/>
-                <w:lang w:val="en-US"/>
-              </w:rPr>
-            </w:pPr>
-            <w:r>
-              <w:rPr>
-                <w:rFonts w:ascii="Calibri" w:eastAsia="Calibri" w:hAnsi="Calibri" w:cs="Calibri"/>
+                <w:rFonts w:ascii="Calibri" w:hAnsi="Calibri" w:eastAsia="Calibri" w:cs="Calibri"/>
+                <w:lang w:val="en-US"/>
+              </w:rPr>
+            </w:pPr>
+            <w:r>
+              <w:rPr>
+                <w:rFonts w:ascii="Calibri" w:hAnsi="Calibri" w:eastAsia="Calibri" w:cs="Calibri"/>
                 <w:lang w:val="en-US"/>
               </w:rPr>
               <w:t>Lasse</w:t>
             </w:r>
             <w:r>
               <w:rPr>
-                <w:rFonts w:ascii="Calibri" w:eastAsia="Calibri" w:hAnsi="Calibri" w:cs="Calibri"/>
+                <w:rFonts w:ascii="Calibri" w:hAnsi="Calibri" w:eastAsia="Calibri" w:cs="Calibri"/>
                 <w:lang w:val="en-US"/>
               </w:rPr>
               <w:t xml:space="preserve"> </w:t>
@@ -2022,13 +2011,13 @@
           <w:p>
             <w:pPr>
               <w:rPr>
-                <w:rFonts w:ascii="Calibri" w:eastAsia="Calibri" w:hAnsi="Calibri" w:cs="Calibri"/>
-                <w:lang w:val="en-US"/>
-              </w:rPr>
-            </w:pPr>
-            <w:r>
-              <w:rPr>
-                <w:rFonts w:ascii="Calibri" w:eastAsia="Calibri" w:hAnsi="Calibri" w:cs="Calibri"/>
+                <w:rFonts w:ascii="Calibri" w:hAnsi="Calibri" w:eastAsia="Calibri" w:cs="Calibri"/>
+                <w:lang w:val="en-US"/>
+              </w:rPr>
+            </w:pPr>
+            <w:r>
+              <w:rPr>
+                <w:rFonts w:ascii="Calibri" w:hAnsi="Calibri" w:eastAsia="Calibri" w:cs="Calibri"/>
                 <w:lang w:val="en-US"/>
               </w:rPr>
               <w:t>Tobias</w:t>
@@ -2047,13 +2036,13 @@
           <w:p>
             <w:pPr>
               <w:rPr>
-                <w:rFonts w:ascii="Calibri" w:eastAsia="Calibri" w:hAnsi="Calibri" w:cs="Calibri"/>
-                <w:lang w:val="en-US"/>
-              </w:rPr>
-            </w:pPr>
-            <w:r>
-              <w:rPr>
-                <w:rFonts w:ascii="Calibri" w:eastAsia="Calibri" w:hAnsi="Calibri" w:cs="Calibri"/>
+                <w:rFonts w:ascii="Calibri" w:hAnsi="Calibri" w:eastAsia="Calibri" w:cs="Calibri"/>
+                <w:lang w:val="en-US"/>
+              </w:rPr>
+            </w:pPr>
+            <w:r>
+              <w:rPr>
+                <w:rFonts w:ascii="Calibri" w:hAnsi="Calibri" w:eastAsia="Calibri" w:cs="Calibri"/>
                 <w:lang w:val="en-US"/>
               </w:rPr>
               <w:t>14/06</w:t>
@@ -2067,13 +2056,13 @@
           <w:p>
             <w:pPr>
               <w:rPr>
-                <w:rFonts w:ascii="Calibri" w:eastAsia="Calibri" w:hAnsi="Calibri" w:cs="Calibri"/>
-                <w:lang w:val="en-US"/>
-              </w:rPr>
-            </w:pPr>
-            <w:r>
-              <w:rPr>
-                <w:rFonts w:ascii="Calibri" w:eastAsia="Calibri" w:hAnsi="Calibri" w:cs="Calibri"/>
+                <w:rFonts w:ascii="Calibri" w:hAnsi="Calibri" w:eastAsia="Calibri" w:cs="Calibri"/>
+                <w:lang w:val="en-US"/>
+              </w:rPr>
+            </w:pPr>
+            <w:r>
+              <w:rPr>
+                <w:rFonts w:ascii="Calibri" w:hAnsi="Calibri" w:eastAsia="Calibri" w:cs="Calibri"/>
                 <w:lang w:val="en-US"/>
               </w:rPr>
               <w:t>Anisa</w:t>
@@ -2087,13 +2076,13 @@
           <w:p>
             <w:pPr>
               <w:rPr>
-                <w:rFonts w:ascii="Calibri" w:eastAsia="Calibri" w:hAnsi="Calibri" w:cs="Calibri"/>
-                <w:lang w:val="en-US"/>
-              </w:rPr>
-            </w:pPr>
-            <w:r>
-              <w:rPr>
-                <w:rFonts w:ascii="Calibri" w:eastAsia="Calibri" w:hAnsi="Calibri" w:cs="Calibri"/>
+                <w:rFonts w:ascii="Calibri" w:hAnsi="Calibri" w:eastAsia="Calibri" w:cs="Calibri"/>
+                <w:lang w:val="en-US"/>
+              </w:rPr>
+            </w:pPr>
+            <w:r>
+              <w:rPr>
+                <w:rFonts w:ascii="Calibri" w:hAnsi="Calibri" w:eastAsia="Calibri" w:cs="Calibri"/>
                 <w:lang w:val="en-US"/>
               </w:rPr>
               <w:t>Michael</w:t>
@@ -2107,13 +2096,13 @@
           <w:p>
             <w:pPr>
               <w:rPr>
-                <w:rFonts w:ascii="Calibri" w:eastAsia="Calibri" w:hAnsi="Calibri" w:cs="Calibri"/>
-                <w:lang w:val="en-US"/>
-              </w:rPr>
-            </w:pPr>
-            <w:r>
-              <w:rPr>
-                <w:rFonts w:ascii="Calibri" w:eastAsia="Calibri" w:hAnsi="Calibri" w:cs="Calibri"/>
+                <w:rFonts w:ascii="Calibri" w:hAnsi="Calibri" w:eastAsia="Calibri" w:cs="Calibri"/>
+                <w:lang w:val="en-US"/>
+              </w:rPr>
+            </w:pPr>
+            <w:r>
+              <w:rPr>
+                <w:rFonts w:ascii="Calibri" w:hAnsi="Calibri" w:eastAsia="Calibri" w:cs="Calibri"/>
                 <w:lang w:val="en-US"/>
               </w:rPr>
               <w:t>Lasse</w:t>
@@ -2125,7 +2114,7 @@
     <w:p>
       <w:pPr>
         <w:rPr>
-          <w:rFonts w:ascii="Calibri" w:eastAsia="Calibri" w:hAnsi="Calibri" w:cs="Calibri"/>
+          <w:rFonts w:ascii="Calibri" w:hAnsi="Calibri" w:eastAsia="Calibri" w:cs="Calibri"/>
           <w:b/>
           <w:bCs/>
           <w:lang w:val="en-US"/>
@@ -2135,7 +2124,7 @@
     <w:p>
       <w:pPr>
         <w:rPr>
-          <w:rFonts w:ascii="Calibri" w:eastAsia="Calibri" w:hAnsi="Calibri" w:cs="Calibri"/>
+          <w:rFonts w:ascii="Calibri" w:hAnsi="Calibri" w:eastAsia="Calibri" w:cs="Calibri"/>
           <w:b/>
           <w:bCs/>
           <w:lang w:val="en-US"/>
@@ -2145,7 +2134,7 @@
     <w:p>
       <w:pPr>
         <w:rPr>
-          <w:rFonts w:ascii="Calibri" w:eastAsia="Calibri" w:hAnsi="Calibri" w:cs="Calibri"/>
+          <w:rFonts w:ascii="Calibri" w:hAnsi="Calibri" w:eastAsia="Calibri" w:cs="Calibri"/>
           <w:b/>
           <w:bCs/>
           <w:lang w:val="en-US"/>
@@ -2155,7 +2144,6 @@
         <w:rPr>
           <w:noProof/>
         </w:rPr>
-        <w:lastRenderedPageBreak/>
         <w:drawing>
           <wp:inline distT="0" distB="0" distL="0" distR="0" wp14:anchorId="21A5588F" wp14:editId="404EABA7">
             <wp:extent cx="6120130" cy="1800225"/>
@@ -2196,7 +2184,7 @@
     <w:p>
       <w:pPr>
         <w:rPr>
-          <w:rFonts w:ascii="Calibri" w:eastAsia="Calibri" w:hAnsi="Calibri" w:cs="Calibri"/>
+          <w:rFonts w:ascii="Calibri" w:hAnsi="Calibri" w:eastAsia="Calibri" w:cs="Calibri"/>
           <w:b/>
           <w:bCs/>
           <w:lang w:val="en-US"/>
@@ -2206,7 +2194,7 @@
     <w:p>
       <w:pPr>
         <w:rPr>
-          <w:rFonts w:ascii="Calibri" w:eastAsia="Calibri" w:hAnsi="Calibri" w:cs="Calibri"/>
+          <w:rFonts w:ascii="Calibri" w:hAnsi="Calibri" w:eastAsia="Calibri" w:cs="Calibri"/>
           <w:b/>
           <w:bCs/>
           <w:lang w:val="en-US"/>
@@ -2216,7 +2204,7 @@
     <w:p>
       <w:pPr>
         <w:rPr>
-          <w:rFonts w:ascii="Calibri" w:eastAsia="Calibri" w:hAnsi="Calibri" w:cs="Calibri"/>
+          <w:rFonts w:ascii="Calibri" w:hAnsi="Calibri" w:eastAsia="Calibri" w:cs="Calibri"/>
           <w:b/>
           <w:bCs/>
           <w:lang w:val="en-US"/>
@@ -2224,7 +2212,7 @@
       </w:pPr>
       <w:r>
         <w:rPr>
-          <w:rFonts w:ascii="Calibri" w:eastAsia="Calibri" w:hAnsi="Calibri" w:cs="Calibri"/>
+          <w:rFonts w:ascii="Calibri" w:hAnsi="Calibri" w:eastAsia="Calibri" w:cs="Calibri"/>
           <w:b/>
           <w:bCs/>
           <w:lang w:val="en-US"/>
@@ -2235,7 +2223,7 @@
     <w:p>
       <w:pPr>
         <w:rPr>
-          <w:rFonts w:ascii="Calibri" w:eastAsia="Calibri" w:hAnsi="Calibri" w:cs="Calibri"/>
+          <w:rFonts w:ascii="Calibri" w:hAnsi="Calibri" w:eastAsia="Calibri" w:cs="Calibri"/>
           <w:b/>
           <w:bCs/>
           <w:lang w:val="en-US"/>
@@ -2243,7 +2231,7 @@
       </w:pPr>
       <w:r>
         <w:rPr>
-          <w:rFonts w:ascii="Calibri" w:eastAsia="Calibri" w:hAnsi="Calibri" w:cs="Calibri"/>
+          <w:rFonts w:ascii="Calibri" w:hAnsi="Calibri" w:eastAsia="Calibri" w:cs="Calibri"/>
           <w:lang w:val="en-US"/>
         </w:rPr>
         <w:t>Stakeholders:</w:t>
@@ -2251,40 +2239,40 @@
     </w:p>
     <w:p>
       <w:pPr>
-        <w:pStyle w:val="Listeafsnit"/>
+        <w:pStyle w:val="ListParagraph"/>
         <w:numPr>
           <w:ilvl w:val="0"/>
           <w:numId w:val="1"/>
         </w:numPr>
         <w:rPr>
-          <w:rFonts w:ascii="Calibri" w:eastAsia="Calibri" w:hAnsi="Calibri" w:cs="Calibri"/>
-          <w:lang w:val="en-US"/>
-        </w:rPr>
-      </w:pPr>
-      <w:r>
-        <w:rPr>
-          <w:rFonts w:ascii="Calibri" w:eastAsia="Calibri" w:hAnsi="Calibri" w:cs="Calibri"/>
+          <w:rFonts w:ascii="Calibri" w:hAnsi="Calibri" w:eastAsia="Calibri" w:cs="Calibri"/>
+          <w:lang w:val="en-US"/>
+        </w:rPr>
+      </w:pPr>
+      <w:r>
+        <w:rPr>
+          <w:rFonts w:ascii="Calibri" w:hAnsi="Calibri" w:eastAsia="Calibri" w:cs="Calibri"/>
           <w:lang w:val="en-US"/>
         </w:rPr>
         <w:t>AGCO</w:t>
       </w:r>
       <w:r>
         <w:rPr>
-          <w:rFonts w:ascii="Calibri" w:eastAsia="Calibri" w:hAnsi="Calibri" w:cs="Calibri"/>
+          <w:rFonts w:ascii="Calibri" w:hAnsi="Calibri" w:eastAsia="Calibri" w:cs="Calibri"/>
           <w:lang w:val="en-US"/>
         </w:rPr>
         <w:t xml:space="preserve"> (responsible for communication with AGCO)</w:t>
       </w:r>
       <w:r>
         <w:rPr>
-          <w:rFonts w:ascii="Calibri" w:eastAsia="Calibri" w:hAnsi="Calibri" w:cs="Calibri"/>
+          <w:rFonts w:ascii="Calibri" w:hAnsi="Calibri" w:eastAsia="Calibri" w:cs="Calibri"/>
           <w:lang w:val="en-US"/>
         </w:rPr>
         <w:t xml:space="preserve">: </w:t>
       </w:r>
       <w:r>
         <w:rPr>
-          <w:rFonts w:ascii="Calibri" w:eastAsia="Calibri" w:hAnsi="Calibri" w:cs="Calibri"/>
+          <w:rFonts w:ascii="Calibri" w:hAnsi="Calibri" w:eastAsia="Calibri" w:cs="Calibri"/>
           <w:b/>
           <w:lang w:val="en-US"/>
         </w:rPr>
@@ -2293,82 +2281,82 @@
     </w:p>
     <w:p>
       <w:pPr>
-        <w:pStyle w:val="Listeafsnit"/>
+        <w:pStyle w:val="ListParagraph"/>
         <w:numPr>
           <w:ilvl w:val="0"/>
           <w:numId w:val="1"/>
         </w:numPr>
         <w:rPr>
-          <w:rFonts w:ascii="Calibri" w:eastAsia="Calibri" w:hAnsi="Calibri" w:cs="Calibri"/>
-          <w:lang w:val="en-US"/>
-        </w:rPr>
-      </w:pPr>
-      <w:r>
-        <w:rPr>
-          <w:rFonts w:ascii="Calibri" w:eastAsia="Calibri" w:hAnsi="Calibri" w:cs="Calibri"/>
+          <w:rFonts w:ascii="Calibri" w:hAnsi="Calibri" w:eastAsia="Calibri" w:cs="Calibri"/>
+          <w:lang w:val="en-US"/>
+        </w:rPr>
+      </w:pPr>
+      <w:r>
+        <w:rPr>
+          <w:rFonts w:ascii="Calibri" w:hAnsi="Calibri" w:eastAsia="Calibri" w:cs="Calibri"/>
           <w:lang w:val="en-US"/>
         </w:rPr>
         <w:t>Own group</w:t>
       </w:r>
       <w:r>
         <w:rPr>
-          <w:rFonts w:ascii="Calibri" w:eastAsia="Calibri" w:hAnsi="Calibri" w:cs="Calibri"/>
+          <w:rFonts w:ascii="Calibri" w:hAnsi="Calibri" w:eastAsia="Calibri" w:cs="Calibri"/>
           <w:lang w:val="en-US"/>
         </w:rPr>
         <w:t xml:space="preserve"> (responsible for </w:t>
       </w:r>
       <w:r>
         <w:rPr>
-          <w:rFonts w:ascii="Calibri" w:eastAsia="Calibri" w:hAnsi="Calibri" w:cs="Calibri"/>
+          <w:rFonts w:ascii="Calibri" w:hAnsi="Calibri" w:eastAsia="Calibri" w:cs="Calibri"/>
           <w:lang w:val="en-US"/>
         </w:rPr>
         <w:t>co</w:t>
       </w:r>
       <w:r>
         <w:rPr>
-          <w:rFonts w:ascii="Calibri" w:eastAsia="Calibri" w:hAnsi="Calibri" w:cs="Calibri"/>
+          <w:rFonts w:ascii="Calibri" w:hAnsi="Calibri" w:eastAsia="Calibri" w:cs="Calibri"/>
           <w:lang w:val="en-US"/>
         </w:rPr>
         <w:t xml:space="preserve">ordinating meetings, </w:t>
       </w:r>
       <w:r>
         <w:rPr>
-          <w:rFonts w:ascii="Calibri" w:eastAsia="Calibri" w:hAnsi="Calibri" w:cs="Calibri"/>
+          <w:rFonts w:ascii="Calibri" w:hAnsi="Calibri" w:eastAsia="Calibri" w:cs="Calibri"/>
           <w:lang w:val="en-US"/>
         </w:rPr>
         <w:t>communicate with</w:t>
       </w:r>
       <w:r>
         <w:rPr>
-          <w:rFonts w:ascii="Calibri" w:eastAsia="Calibri" w:hAnsi="Calibri" w:cs="Calibri"/>
+          <w:rFonts w:ascii="Calibri" w:hAnsi="Calibri" w:eastAsia="Calibri" w:cs="Calibri"/>
           <w:lang w:val="en-US"/>
         </w:rPr>
         <w:t xml:space="preserve"> </w:t>
       </w:r>
       <w:r>
         <w:rPr>
-          <w:rFonts w:ascii="Calibri" w:eastAsia="Calibri" w:hAnsi="Calibri" w:cs="Calibri"/>
+          <w:rFonts w:ascii="Calibri" w:hAnsi="Calibri" w:eastAsia="Calibri" w:cs="Calibri"/>
           <w:lang w:val="en-US"/>
         </w:rPr>
         <w:t>subgroups)</w:t>
       </w:r>
       <w:r>
         <w:rPr>
-          <w:rFonts w:ascii="Calibri" w:eastAsia="Calibri" w:hAnsi="Calibri" w:cs="Calibri"/>
+          <w:rFonts w:ascii="Calibri" w:hAnsi="Calibri" w:eastAsia="Calibri" w:cs="Calibri"/>
           <w:lang w:val="en-US"/>
         </w:rPr>
         <w:t>:</w:t>
       </w:r>
       <w:r>
         <w:rPr>
-          <w:rFonts w:ascii="Calibri" w:eastAsia="Calibri" w:hAnsi="Calibri" w:cs="Calibri"/>
+          <w:rFonts w:ascii="Calibri" w:hAnsi="Calibri" w:eastAsia="Calibri" w:cs="Calibri"/>
           <w:lang w:val="en-US"/>
         </w:rPr>
         <w:t xml:space="preserve"> </w:t>
       </w:r>
       <w:r>
         <w:rPr>
-          <w:rFonts w:ascii="Calibri" w:eastAsia="Calibri" w:hAnsi="Calibri" w:cs="Calibri"/>
+          <w:rFonts w:ascii="Calibri" w:hAnsi="Calibri" w:eastAsia="Calibri" w:cs="Calibri"/>
           <w:b/>
           <w:bCs/>
           <w:lang w:val="en-US"/>
@@ -2378,89 +2366,89 @@
     </w:p>
     <w:p>
       <w:pPr>
-        <w:pStyle w:val="Listeafsnit"/>
+        <w:pStyle w:val="ListParagraph"/>
         <w:numPr>
           <w:ilvl w:val="0"/>
           <w:numId w:val="1"/>
         </w:numPr>
         <w:rPr>
-          <w:rFonts w:ascii="Calibri" w:eastAsia="Calibri" w:hAnsi="Calibri" w:cs="Calibri"/>
-          <w:lang w:val="en-US"/>
-        </w:rPr>
-      </w:pPr>
-      <w:r>
-        <w:rPr>
-          <w:rFonts w:ascii="Calibri" w:eastAsia="Calibri" w:hAnsi="Calibri" w:cs="Calibri"/>
+          <w:rFonts w:ascii="Calibri" w:hAnsi="Calibri" w:eastAsia="Calibri" w:cs="Calibri"/>
+          <w:lang w:val="en-US"/>
+        </w:rPr>
+      </w:pPr>
+      <w:r>
+        <w:rPr>
+          <w:rFonts w:ascii="Calibri" w:hAnsi="Calibri" w:eastAsia="Calibri" w:cs="Calibri"/>
           <w:lang w:val="en-US"/>
         </w:rPr>
         <w:t>Group D</w:t>
       </w:r>
       <w:r>
         <w:rPr>
-          <w:rFonts w:ascii="Calibri" w:eastAsia="Calibri" w:hAnsi="Calibri" w:cs="Calibri"/>
+          <w:rFonts w:ascii="Calibri" w:hAnsi="Calibri" w:eastAsia="Calibri" w:cs="Calibri"/>
           <w:lang w:val="en-US"/>
         </w:rPr>
         <w:t xml:space="preserve"> </w:t>
       </w:r>
       <w:r>
         <w:rPr>
-          <w:rFonts w:ascii="Calibri" w:eastAsia="Calibri" w:hAnsi="Calibri" w:cs="Calibri"/>
+          <w:rFonts w:ascii="Calibri" w:hAnsi="Calibri" w:eastAsia="Calibri" w:cs="Calibri"/>
           <w:lang w:val="en-US"/>
         </w:rPr>
         <w:t xml:space="preserve">– </w:t>
       </w:r>
       <w:r>
         <w:rPr>
-          <w:rFonts w:ascii="Calibri" w:eastAsia="Calibri" w:hAnsi="Calibri" w:cs="Calibri"/>
+          <w:rFonts w:ascii="Calibri" w:hAnsi="Calibri" w:eastAsia="Calibri" w:cs="Calibri"/>
           <w:lang w:val="en-US"/>
         </w:rPr>
         <w:t>work for them</w:t>
       </w:r>
       <w:r>
         <w:rPr>
-          <w:rFonts w:ascii="Calibri" w:eastAsia="Calibri" w:hAnsi="Calibri" w:cs="Calibri"/>
+          <w:rFonts w:ascii="Calibri" w:hAnsi="Calibri" w:eastAsia="Calibri" w:cs="Calibri"/>
           <w:lang w:val="en-US"/>
         </w:rPr>
         <w:t xml:space="preserve"> </w:t>
       </w:r>
       <w:r>
         <w:rPr>
-          <w:rFonts w:ascii="Calibri" w:eastAsia="Calibri" w:hAnsi="Calibri" w:cs="Calibri"/>
+          <w:rFonts w:ascii="Calibri" w:hAnsi="Calibri" w:eastAsia="Calibri" w:cs="Calibri"/>
           <w:lang w:val="en-US"/>
         </w:rPr>
         <w:t xml:space="preserve">/ review their </w:t>
       </w:r>
       <w:r>
         <w:rPr>
-          <w:rFonts w:ascii="Calibri" w:eastAsia="Calibri" w:hAnsi="Calibri" w:cs="Calibri"/>
+          <w:rFonts w:ascii="Calibri" w:hAnsi="Calibri" w:eastAsia="Calibri" w:cs="Calibri"/>
           <w:lang w:val="en-US"/>
         </w:rPr>
         <w:t xml:space="preserve">work </w:t>
       </w:r>
       <w:r>
         <w:rPr>
-          <w:rFonts w:ascii="Calibri" w:eastAsia="Calibri" w:hAnsi="Calibri" w:cs="Calibri"/>
+          <w:rFonts w:ascii="Calibri" w:hAnsi="Calibri" w:eastAsia="Calibri" w:cs="Calibri"/>
           <w:lang w:val="en-US"/>
         </w:rPr>
         <w:t>(</w:t>
       </w:r>
       <w:r>
         <w:rPr>
-          <w:rFonts w:ascii="Calibri" w:eastAsia="Calibri" w:hAnsi="Calibri" w:cs="Calibri"/>
+          <w:rFonts w:ascii="Calibri" w:hAnsi="Calibri" w:eastAsia="Calibri" w:cs="Calibri"/>
           <w:lang w:val="en-US"/>
         </w:rPr>
         <w:t>responsible for communication)</w:t>
       </w:r>
       <w:r>
         <w:rPr>
-          <w:rFonts w:ascii="Calibri" w:eastAsia="Calibri" w:hAnsi="Calibri" w:cs="Calibri"/>
+          <w:rFonts w:ascii="Calibri" w:hAnsi="Calibri" w:eastAsia="Calibri" w:cs="Calibri"/>
           <w:lang w:val="en-US"/>
         </w:rPr>
         <w:t xml:space="preserve">: </w:t>
       </w:r>
       <w:r>
         <w:rPr>
-          <w:rFonts w:ascii="Calibri" w:eastAsia="Calibri" w:hAnsi="Calibri" w:cs="Calibri"/>
+          <w:rFonts w:ascii="Calibri" w:hAnsi="Calibri" w:eastAsia="Calibri" w:cs="Calibri"/>
           <w:b/>
           <w:bCs/>
           <w:lang w:val="en-US"/>
@@ -2470,68 +2458,68 @@
     </w:p>
     <w:p>
       <w:pPr>
-        <w:pStyle w:val="Listeafsnit"/>
+        <w:pStyle w:val="ListParagraph"/>
         <w:numPr>
           <w:ilvl w:val="0"/>
           <w:numId w:val="1"/>
         </w:numPr>
         <w:rPr>
-          <w:rFonts w:ascii="Calibri" w:eastAsia="Calibri" w:hAnsi="Calibri" w:cs="Calibri"/>
-          <w:lang w:val="en-US"/>
-        </w:rPr>
-      </w:pPr>
-      <w:r>
-        <w:rPr>
-          <w:rFonts w:ascii="Calibri" w:eastAsia="Calibri" w:hAnsi="Calibri" w:cs="Calibri"/>
+          <w:rFonts w:ascii="Calibri" w:hAnsi="Calibri" w:eastAsia="Calibri" w:cs="Calibri"/>
+          <w:lang w:val="en-US"/>
+        </w:rPr>
+      </w:pPr>
+      <w:r>
+        <w:rPr>
+          <w:rFonts w:ascii="Calibri" w:hAnsi="Calibri" w:eastAsia="Calibri" w:cs="Calibri"/>
           <w:lang w:val="en-US"/>
         </w:rPr>
         <w:t xml:space="preserve">Group F </w:t>
       </w:r>
       <w:r>
         <w:rPr>
-          <w:rFonts w:ascii="Calibri" w:eastAsia="Calibri" w:hAnsi="Calibri" w:cs="Calibri"/>
+          <w:rFonts w:ascii="Calibri" w:hAnsi="Calibri" w:eastAsia="Calibri" w:cs="Calibri"/>
           <w:lang w:val="en-US"/>
         </w:rPr>
         <w:t xml:space="preserve">– </w:t>
       </w:r>
       <w:r>
         <w:rPr>
-          <w:rFonts w:ascii="Calibri" w:eastAsia="Calibri" w:hAnsi="Calibri" w:cs="Calibri"/>
+          <w:rFonts w:ascii="Calibri" w:hAnsi="Calibri" w:eastAsia="Calibri" w:cs="Calibri"/>
           <w:lang w:val="en-US"/>
         </w:rPr>
         <w:t>subcontractor</w:t>
       </w:r>
       <w:r>
         <w:rPr>
-          <w:rFonts w:ascii="Calibri" w:eastAsia="Calibri" w:hAnsi="Calibri" w:cs="Calibri"/>
+          <w:rFonts w:ascii="Calibri" w:hAnsi="Calibri" w:eastAsia="Calibri" w:cs="Calibri"/>
           <w:lang w:val="en-US"/>
         </w:rPr>
         <w:t xml:space="preserve"> </w:t>
       </w:r>
       <w:r>
         <w:rPr>
-          <w:rFonts w:ascii="Calibri" w:eastAsia="Calibri" w:hAnsi="Calibri" w:cs="Calibri"/>
+          <w:rFonts w:ascii="Calibri" w:hAnsi="Calibri" w:eastAsia="Calibri" w:cs="Calibri"/>
           <w:lang w:val="en-US"/>
         </w:rPr>
         <w:t xml:space="preserve">(responsible for communication </w:t>
       </w:r>
       <w:r>
         <w:rPr>
-          <w:rFonts w:ascii="Calibri" w:eastAsia="Calibri" w:hAnsi="Calibri" w:cs="Calibri"/>
+          <w:rFonts w:ascii="Calibri" w:hAnsi="Calibri" w:eastAsia="Calibri" w:cs="Calibri"/>
           <w:lang w:val="en-US"/>
         </w:rPr>
         <w:t>with group)</w:t>
       </w:r>
       <w:r>
         <w:rPr>
-          <w:rFonts w:ascii="Calibri" w:eastAsia="Calibri" w:hAnsi="Calibri" w:cs="Calibri"/>
+          <w:rFonts w:ascii="Calibri" w:hAnsi="Calibri" w:eastAsia="Calibri" w:cs="Calibri"/>
           <w:lang w:val="en-US"/>
         </w:rPr>
         <w:t xml:space="preserve">: </w:t>
       </w:r>
       <w:r>
         <w:rPr>
-          <w:rFonts w:ascii="Calibri" w:eastAsia="Calibri" w:hAnsi="Calibri" w:cs="Calibri"/>
+          <w:rFonts w:ascii="Calibri" w:hAnsi="Calibri" w:eastAsia="Calibri" w:cs="Calibri"/>
           <w:b/>
           <w:lang w:val="en-US"/>
         </w:rPr>
@@ -2540,26 +2528,26 @@
     </w:p>
     <w:p>
       <w:pPr>
-        <w:pStyle w:val="Listeafsnit"/>
+        <w:pStyle w:val="ListParagraph"/>
         <w:numPr>
           <w:ilvl w:val="0"/>
           <w:numId w:val="1"/>
         </w:numPr>
         <w:rPr>
-          <w:rFonts w:ascii="Calibri" w:eastAsia="Calibri" w:hAnsi="Calibri" w:cs="Calibri"/>
-          <w:lang w:val="en-US"/>
-        </w:rPr>
-      </w:pPr>
-      <w:r>
-        <w:rPr>
-          <w:rFonts w:ascii="Calibri" w:eastAsia="Calibri" w:hAnsi="Calibri" w:cs="Calibri"/>
+          <w:rFonts w:ascii="Calibri" w:hAnsi="Calibri" w:eastAsia="Calibri" w:cs="Calibri"/>
+          <w:lang w:val="en-US"/>
+        </w:rPr>
+      </w:pPr>
+      <w:r>
+        <w:rPr>
+          <w:rFonts w:ascii="Calibri" w:hAnsi="Calibri" w:eastAsia="Calibri" w:cs="Calibri"/>
           <w:lang w:val="en-US"/>
         </w:rPr>
         <w:t xml:space="preserve">Stefan Lecturer (responsible for hand-ins): </w:t>
       </w:r>
       <w:r>
         <w:rPr>
-          <w:rFonts w:ascii="Calibri" w:eastAsia="Calibri" w:hAnsi="Calibri" w:cs="Calibri"/>
+          <w:rFonts w:ascii="Calibri" w:hAnsi="Calibri" w:eastAsia="Calibri" w:cs="Calibri"/>
           <w:b/>
           <w:bCs/>
           <w:lang w:val="en-US"/>
@@ -2569,40 +2557,27 @@
     </w:p>
     <w:p>
       <w:pPr>
-        <w:pStyle w:val="Overskrift1"/>
-      </w:pPr>
-      <w:proofErr w:type="spellStart"/>
-      <w:r>
-        <w:t>Assessment</w:t>
-      </w:r>
-      <w:proofErr w:type="spellEnd"/>
-      <w:r>
-        <w:t xml:space="preserve"> and Control</w:t>
+        <w:pStyle w:val="Heading1"/>
+      </w:pPr>
+      <w:r>
+        <w:t>Assessment and Control</w:t>
       </w:r>
     </w:p>
     <w:p>
       <w:pPr>
-        <w:pStyle w:val="Listeafsnit"/>
+        <w:pStyle w:val="ListParagraph"/>
         <w:numPr>
           <w:ilvl w:val="0"/>
           <w:numId w:val="8"/>
         </w:numPr>
       </w:pPr>
       <w:r>
-        <w:t xml:space="preserve">To </w:t>
-      </w:r>
-      <w:proofErr w:type="spellStart"/>
-      <w:r>
-        <w:t>be</w:t>
-      </w:r>
-      <w:proofErr w:type="spellEnd"/>
-      <w:r>
-        <w:t xml:space="preserve"> done</w:t>
+        <w:t>To be done</w:t>
       </w:r>
     </w:p>
     <w:p>
       <w:pPr>
-        <w:pStyle w:val="Overskrift1"/>
+        <w:pStyle w:val="Heading1"/>
       </w:pPr>
       <w:r>
         <w:t>Risk Management</w:t>
@@ -2615,9 +2590,6 @@
         </w:rPr>
       </w:pPr>
       <w:r>
-        <w:rPr>
-          <w:lang w:val="en-US"/>
-        </w:rPr>
         <w:br/>
       </w:r>
       <w:r>
@@ -2666,7 +2638,7 @@
     </w:p>
     <w:tbl>
       <w:tblPr>
-        <w:tblStyle w:val="Tabel-Gitter"/>
+        <w:tblStyle w:val="TableGrid"/>
         <w:tblW w:w="9630" w:type="dxa"/>
         <w:tblLook w:val="04A0" w:firstRow="1" w:lastRow="0" w:firstColumn="1" w:lastColumn="0" w:noHBand="0" w:noVBand="1"/>
       </w:tblPr>
@@ -2795,18 +2767,8 @@
                 <w:bCs/>
                 <w:lang w:val="en-US"/>
               </w:rPr>
-              <w:t xml:space="preserve">Risk </w:t>
-            </w:r>
-            <w:proofErr w:type="spellStart"/>
-            <w:r>
-              <w:rPr>
-                <w:b/>
-                <w:bCs/>
-                <w:lang w:val="en-US"/>
-              </w:rPr>
-              <w:t>Evalution</w:t>
-            </w:r>
-            <w:proofErr w:type="spellEnd"/>
+              <w:t>Risk Evalution</w:t>
+            </w:r>
           </w:p>
         </w:tc>
       </w:tr>
@@ -2892,6 +2854,11 @@
                 <w:lang w:val="en-US"/>
               </w:rPr>
               <w:br/>
+            </w:r>
+            <w:r>
+              <w:rPr>
+                <w:lang w:val="en-US"/>
+              </w:rPr>
               <w:t xml:space="preserve">It can create </w:t>
             </w:r>
             <w:r>
@@ -2957,52 +2924,28 @@
             <w:tcW w:w="2394" w:type="dxa"/>
             <w:vMerge/>
           </w:tcPr>
-          <w:p>
-            <w:pPr>
-              <w:rPr>
-                <w:lang w:val="en-US"/>
-              </w:rPr>
-            </w:pPr>
-          </w:p>
+          <w:p/>
         </w:tc>
         <w:tc>
           <w:tcPr>
             <w:tcW w:w="2224" w:type="dxa"/>
             <w:vMerge/>
           </w:tcPr>
-          <w:p>
-            <w:pPr>
-              <w:rPr>
-                <w:lang w:val="en-US"/>
-              </w:rPr>
-            </w:pPr>
-          </w:p>
+          <w:p/>
         </w:tc>
         <w:tc>
           <w:tcPr>
             <w:tcW w:w="1694" w:type="dxa"/>
             <w:vMerge/>
           </w:tcPr>
-          <w:p>
-            <w:pPr>
-              <w:rPr>
-                <w:lang w:val="en-US"/>
-              </w:rPr>
-            </w:pPr>
-          </w:p>
+          <w:p/>
         </w:tc>
         <w:tc>
           <w:tcPr>
             <w:tcW w:w="1713" w:type="dxa"/>
             <w:vMerge/>
           </w:tcPr>
-          <w:p>
-            <w:pPr>
-              <w:rPr>
-                <w:lang w:val="en-US"/>
-              </w:rPr>
-            </w:pPr>
-          </w:p>
+          <w:p/>
         </w:tc>
         <w:tc>
           <w:tcPr>
@@ -3066,14 +3009,7 @@
               <w:rPr>
                 <w:lang w:val="en-US"/>
               </w:rPr>
-              <w:t xml:space="preserve">fails. People in our </w:t>
-            </w:r>
-            <w:r>
-              <w:rPr>
-                <w:lang w:val="en-US"/>
-              </w:rPr>
-              <w:lastRenderedPageBreak/>
-              <w:t xml:space="preserve">company will </w:t>
+              <w:t xml:space="preserve">fails. People in our company will </w:t>
             </w:r>
             <w:r>
               <w:rPr>
@@ -3086,6 +3022,11 @@
                 <w:lang w:val="en-US"/>
               </w:rPr>
               <w:br/>
+            </w:r>
+            <w:r>
+              <w:rPr>
+                <w:lang w:val="en-US"/>
+              </w:rPr>
               <w:t>Mis</w:t>
             </w:r>
             <w:r>
@@ -3110,7 +3051,6 @@
               <w:rPr>
                 <w:lang w:val="en-US"/>
               </w:rPr>
-              <w:lastRenderedPageBreak/>
               <w:t xml:space="preserve">Project delay. </w:t>
             </w:r>
             <w:r>
@@ -3135,14 +3075,7 @@
               <w:rPr>
                 <w:lang w:val="en-US"/>
               </w:rPr>
-              <w:t xml:space="preserve">, </w:t>
-            </w:r>
-            <w:r>
-              <w:rPr>
-                <w:lang w:val="en-US"/>
-              </w:rPr>
-              <w:lastRenderedPageBreak/>
-              <w:t xml:space="preserve">or they might have changed. </w:t>
+              <w:t xml:space="preserve">, or they might have changed. </w:t>
             </w:r>
             <w:r>
               <w:rPr>
@@ -3172,21 +3105,13 @@
               <w:rPr>
                 <w:lang w:val="en-US"/>
               </w:rPr>
-              <w:lastRenderedPageBreak/>
               <w:t xml:space="preserve">Good structure. Having </w:t>
             </w:r>
             <w:r>
               <w:rPr>
                 <w:lang w:val="en-US"/>
               </w:rPr>
-              <w:t xml:space="preserve">people responsible for communication </w:t>
-            </w:r>
-            <w:r>
-              <w:rPr>
-                <w:lang w:val="en-US"/>
-              </w:rPr>
-              <w:lastRenderedPageBreak/>
-              <w:t xml:space="preserve">with different stakeholders. </w:t>
+              <w:t xml:space="preserve">people responsible for communication with different stakeholders. </w:t>
             </w:r>
           </w:p>
         </w:tc>
@@ -3205,7 +3130,6 @@
               <w:rPr>
                 <w:lang w:val="en-US"/>
               </w:rPr>
-              <w:lastRenderedPageBreak/>
               <w:t>Medium/low likelihood and high consequence</w:t>
             </w:r>
             <w:r>
@@ -3453,6 +3377,11 @@
                 <w:lang w:val="en-US"/>
               </w:rPr>
               <w:br/>
+            </w:r>
+            <w:r>
+              <w:rPr>
+                <w:lang w:val="en-US"/>
+              </w:rPr>
               <w:t xml:space="preserve">Unrealistic internal deadline. </w:t>
             </w:r>
           </w:p>
@@ -3663,36 +3592,35 @@
     </w:p>
     <w:p>
       <w:pPr>
-        <w:pStyle w:val="Overskrift1"/>
-      </w:pPr>
-      <w:r>
+        <w:pStyle w:val="Heading1"/>
+      </w:pPr>
+      <w:r>
+        <w:rPr/>
         <w:t>Decision Management</w:t>
       </w:r>
     </w:p>
     <w:p>
       <w:pPr>
-        <w:pStyle w:val="Listeafsnit"/>
+        <w:pStyle w:val="ListParagraph"/>
         <w:numPr>
           <w:ilvl w:val="0"/>
           <w:numId w:val="8"/>
         </w:numPr>
-      </w:pPr>
-      <w:r>
-        <w:t xml:space="preserve">To </w:t>
-      </w:r>
-      <w:proofErr w:type="spellStart"/>
-      <w:r>
-        <w:t>be</w:t>
-      </w:r>
-      <w:proofErr w:type="spellEnd"/>
-      <w:r>
-        <w:t xml:space="preserve"> done</w:t>
+        <w:bidi w:val="0"/>
+        <w:spacing w:before="0" w:beforeAutospacing="off" w:after="160" w:afterAutospacing="off" w:line="259" w:lineRule="auto"/>
+        <w:ind w:left="720" w:right="0" w:hanging="360"/>
+        <w:jc w:val="left"/>
+        <w:rPr/>
+      </w:pPr>
+      <w:r>
+        <w:rPr/>
+        <w:t>See the Decision Management document.</w:t>
       </w:r>
     </w:p>
     <w:p/>
     <w:p>
       <w:pPr>
-        <w:pStyle w:val="Overskrift1"/>
+        <w:pStyle w:val="Heading1"/>
       </w:pPr>
       <w:r>
         <w:t>Configuration Management</w:t>
@@ -3711,17 +3639,8 @@
           <w:b/>
           <w:bCs/>
         </w:rPr>
-        <w:t xml:space="preserve">Configuration Management </w:t>
-      </w:r>
-      <w:proofErr w:type="spellStart"/>
-      <w:r>
-        <w:rPr>
-          <w:b/>
-          <w:bCs/>
-        </w:rPr>
-        <w:t>Strategy</w:t>
-      </w:r>
-      <w:proofErr w:type="spellEnd"/>
+        <w:t>Configuration Management Strategy</w:t>
+      </w:r>
     </w:p>
     <w:p>
       <w:pPr>
@@ -3738,7 +3657,7 @@
     </w:p>
     <w:p>
       <w:pPr>
-        <w:pStyle w:val="Listeafsnit"/>
+        <w:pStyle w:val="ListParagraph"/>
         <w:numPr>
           <w:ilvl w:val="0"/>
           <w:numId w:val="11"/>
@@ -3769,7 +3688,7 @@
     </w:p>
     <w:p>
       <w:pPr>
-        <w:pStyle w:val="Listeafsnit"/>
+        <w:pStyle w:val="ListParagraph"/>
         <w:numPr>
           <w:ilvl w:val="0"/>
           <w:numId w:val="12"/>
@@ -3787,7 +3706,7 @@
     </w:p>
     <w:p>
       <w:pPr>
-        <w:pStyle w:val="Listeafsnit"/>
+        <w:pStyle w:val="ListParagraph"/>
         <w:numPr>
           <w:ilvl w:val="1"/>
           <w:numId w:val="12"/>
@@ -3817,7 +3736,7 @@
     </w:p>
     <w:p>
       <w:pPr>
-        <w:pStyle w:val="Listeafsnit"/>
+        <w:pStyle w:val="ListParagraph"/>
         <w:numPr>
           <w:ilvl w:val="2"/>
           <w:numId w:val="12"/>
@@ -3835,7 +3754,7 @@
     </w:p>
     <w:p>
       <w:pPr>
-        <w:pStyle w:val="Listeafsnit"/>
+        <w:pStyle w:val="ListParagraph"/>
         <w:numPr>
           <w:ilvl w:val="2"/>
           <w:numId w:val="12"/>
@@ -3848,13 +3767,12 @@
         <w:rPr>
           <w:lang w:val="en-US"/>
         </w:rPr>
-        <w:lastRenderedPageBreak/>
         <w:t>Make changes to the file</w:t>
       </w:r>
     </w:p>
     <w:p>
       <w:pPr>
-        <w:pStyle w:val="Listeafsnit"/>
+        <w:pStyle w:val="ListParagraph"/>
         <w:numPr>
           <w:ilvl w:val="2"/>
           <w:numId w:val="12"/>
@@ -3884,7 +3802,7 @@
     </w:p>
     <w:p>
       <w:pPr>
-        <w:pStyle w:val="Listeafsnit"/>
+        <w:pStyle w:val="ListParagraph"/>
         <w:numPr>
           <w:ilvl w:val="2"/>
           <w:numId w:val="12"/>
@@ -3909,7 +3827,7 @@
     </w:p>
     <w:p>
       <w:pPr>
-        <w:pStyle w:val="Overskrift1"/>
+        <w:pStyle w:val="Heading1"/>
       </w:pPr>
       <w:r>
         <w:t>Information Management</w:t>
@@ -3917,63 +3835,42 @@
     </w:p>
     <w:p>
       <w:pPr>
-        <w:pStyle w:val="Listeafsnit"/>
+        <w:pStyle w:val="ListParagraph"/>
         <w:numPr>
           <w:ilvl w:val="0"/>
           <w:numId w:val="4"/>
         </w:numPr>
       </w:pPr>
       <w:r>
-        <w:t xml:space="preserve">To </w:t>
-      </w:r>
-      <w:proofErr w:type="spellStart"/>
-      <w:r>
-        <w:t>be</w:t>
-      </w:r>
-      <w:proofErr w:type="spellEnd"/>
-      <w:r>
-        <w:t xml:space="preserve"> done</w:t>
+        <w:t>To be done</w:t>
       </w:r>
     </w:p>
     <w:p/>
     <w:p>
       <w:pPr>
-        <w:pStyle w:val="Overskrift1"/>
-      </w:pPr>
-      <w:proofErr w:type="spellStart"/>
-      <w:r>
-        <w:t>Quality</w:t>
-      </w:r>
-      <w:proofErr w:type="spellEnd"/>
-      <w:r>
-        <w:t xml:space="preserve"> Management</w:t>
+        <w:pStyle w:val="Heading1"/>
+      </w:pPr>
+      <w:r>
+        <w:t>Quality Management</w:t>
       </w:r>
     </w:p>
     <w:p>
       <w:pPr>
-        <w:pStyle w:val="Listeafsnit"/>
+        <w:pStyle w:val="ListParagraph"/>
         <w:numPr>
           <w:ilvl w:val="0"/>
           <w:numId w:val="3"/>
         </w:numPr>
       </w:pPr>
       <w:r>
-        <w:t xml:space="preserve">To </w:t>
-      </w:r>
-      <w:proofErr w:type="spellStart"/>
-      <w:r>
-        <w:t>be</w:t>
-      </w:r>
-      <w:proofErr w:type="spellEnd"/>
-      <w:r>
-        <w:t xml:space="preserve"> done</w:t>
+        <w:t>To be done</w:t>
       </w:r>
     </w:p>
     <w:p/>
     <w:p/>
     <w:p/>
     <w:sectPr>
-      <w:pgSz w:w="11906" w:h="16838"/>
+      <w:pgSz w:w="11906" w:h="16838" w:orient="portrait"/>
       <w:pgMar w:top="1701" w:right="1134" w:bottom="1701" w:left="1134" w:header="708" w:footer="708" w:gutter="0"/>
       <w:cols w:space="708"/>
       <w:docGrid w:linePitch="360"/>
@@ -3983,7 +3880,7 @@
 </file>
 
 <file path=word/numbering.xml><?xml version="1.0" encoding="utf-8"?>
-<w:numbering xmlns:wpc="http://schemas.microsoft.com/office/word/2010/wordprocessingCanvas" xmlns:cx="http://schemas.microsoft.com/office/drawing/2014/chartex" xmlns:cx1="http://schemas.microsoft.com/office/drawing/2015/9/8/chartex" xmlns:cx2="http://schemas.microsoft.com/office/drawing/2015/10/21/chartex" xmlns:cx3="http://schemas.microsoft.com/office/drawing/2016/5/9/chartex" xmlns:cx4="http://schemas.microsoft.com/office/drawing/2016/5/10/chartex" xmlns:cx5="http://schemas.microsoft.com/office/drawing/2016/5/11/chartex" xmlns:cx6="http://schemas.microsoft.com/office/drawing/2016/5/12/chartex" xmlns:cx7="http://schemas.microsoft.com/office/drawing/2016/5/13/chartex" xmlns:cx8="http://schemas.microsoft.com/office/drawing/2016/5/14/chartex" xmlns:mc="http://schemas.openxmlformats.org/markup-compatibility/2006" xmlns:aink="http://schemas.microsoft.com/office/drawing/2016/ink" xmlns:am3d="http://schemas.microsoft.com/office/drawing/2017/model3d" xmlns:o="urn:schemas-microsoft-com:office:office" xmlns:oel="http://schemas.microsoft.com/office/2019/extlst" xmlns:r="http://schemas.openxmlformats.org/officeDocument/2006/relationships" xmlns:m="http://schemas.openxmlformats.org/officeDocument/2006/math" xmlns:v="urn:schemas-microsoft-com:vml" xmlns:wp14="http://schemas.microsoft.com/office/word/2010/wordprocessingDrawing" xmlns:wp="http://schemas.openxmlformats.org/drawingml/2006/wordprocessingDrawing" xmlns:w10="urn:schemas-microsoft-com:office:word" xmlns:w="http://schemas.openxmlformats.org/wordprocessingml/2006/main" xmlns:w14="http://schemas.microsoft.com/office/word/2010/wordml" xmlns:w15="http://schemas.microsoft.com/office/word/2012/wordml" xmlns:w16cex="http://schemas.microsoft.com/office/word/2018/wordml/cex" xmlns:w16cid="http://schemas.microsoft.com/office/word/2016/wordml/cid" xmlns:w16="http://schemas.microsoft.com/office/word/2018/wordml" xmlns:w16sdtdh="http://schemas.microsoft.com/office/word/2020/wordml/sdtdatahash" xmlns:w16se="http://schemas.microsoft.com/office/word/2015/wordml/symex" xmlns:wpg="http://schemas.microsoft.com/office/word/2010/wordprocessingGroup" xmlns:wpi="http://schemas.microsoft.com/office/word/2010/wordprocessingInk" xmlns:wne="http://schemas.microsoft.com/office/word/2006/wordml" xmlns:wps="http://schemas.microsoft.com/office/word/2010/wordprocessingShape" mc:Ignorable="w14 w15 w16se w16cid w16 w16cex w16sdtdh wp14">
+<w:numbering xmlns:wpc="http://schemas.microsoft.com/office/word/2010/wordprocessingCanvas" xmlns:cx="http://schemas.microsoft.com/office/drawing/2014/chartex" xmlns:cx1="http://schemas.microsoft.com/office/drawing/2015/9/8/chartex" xmlns:cx2="http://schemas.microsoft.com/office/drawing/2015/10/21/chartex" xmlns:cx3="http://schemas.microsoft.com/office/drawing/2016/5/9/chartex" xmlns:cx4="http://schemas.microsoft.com/office/drawing/2016/5/10/chartex" xmlns:cx5="http://schemas.microsoft.com/office/drawing/2016/5/11/chartex" xmlns:cx6="http://schemas.microsoft.com/office/drawing/2016/5/12/chartex" xmlns:cx7="http://schemas.microsoft.com/office/drawing/2016/5/13/chartex" xmlns:cx8="http://schemas.microsoft.com/office/drawing/2016/5/14/chartex" xmlns:mc="http://schemas.openxmlformats.org/markup-compatibility/2006" xmlns:aink="http://schemas.microsoft.com/office/drawing/2016/ink" xmlns:am3d="http://schemas.microsoft.com/office/drawing/2017/model3d" xmlns:o="urn:schemas-microsoft-com:office:office" xmlns:oel="http://schemas.microsoft.com/office/2019/extlst" xmlns:r="http://schemas.openxmlformats.org/officeDocument/2006/relationships" xmlns:m="http://schemas.openxmlformats.org/officeDocument/2006/math" xmlns:v="urn:schemas-microsoft-com:vml" xmlns:wp14="http://schemas.microsoft.com/office/word/2010/wordprocessingDrawing" xmlns:wp="http://schemas.openxmlformats.org/drawingml/2006/wordprocessingDrawing" xmlns:w10="urn:schemas-microsoft-com:office:word" xmlns:w="http://schemas.openxmlformats.org/wordprocessingml/2006/main" xmlns:w14="http://schemas.microsoft.com/office/word/2010/wordml" xmlns:w15="http://schemas.microsoft.com/office/word/2012/wordml" xmlns:w16cex="http://schemas.microsoft.com/office/word/2018/wordml/cex" xmlns:w16cid="http://schemas.microsoft.com/office/word/2016/wordml/cid" xmlns:w16="http://schemas.microsoft.com/office/word/2018/wordml" xmlns:w16du="http://schemas.microsoft.com/office/word/2023/wordml/word16du" xmlns:w16sdtdh="http://schemas.microsoft.com/office/word/2020/wordml/sdtdatahash" xmlns:w16se="http://schemas.microsoft.com/office/word/2015/wordml/symex" xmlns:wpg="http://schemas.microsoft.com/office/word/2010/wordprocessingGroup" xmlns:wpi="http://schemas.microsoft.com/office/word/2010/wordprocessingInk" xmlns:wne="http://schemas.microsoft.com/office/word/2006/wordml" xmlns:wps="http://schemas.microsoft.com/office/word/2010/wordprocessingShape" mc:Ignorable="w14 w15 w16se w16cid w16 w16cex w16sdtdh wp14">
   <w:abstractNum w:abstractNumId="0" w15:restartNumberingAfterBreak="0">
     <w:nsid w:val="03D3E56A"/>
     <w:multiLevelType w:val="hybridMultilevel"/>
@@ -3997,7 +3894,7 @@
         <w:ind w:left="720" w:hanging="360"/>
       </w:pPr>
       <w:rPr>
-        <w:rFonts w:ascii="Calibri" w:hAnsi="Calibri" w:hint="default"/>
+        <w:rFonts w:hint="default" w:ascii="Calibri" w:hAnsi="Calibri"/>
       </w:rPr>
     </w:lvl>
     <w:lvl w:ilvl="1" w:tplc="93AA6FBC">
@@ -4009,7 +3906,7 @@
         <w:ind w:left="1440" w:hanging="360"/>
       </w:pPr>
       <w:rPr>
-        <w:rFonts w:ascii="Courier New" w:hAnsi="Courier New" w:hint="default"/>
+        <w:rFonts w:hint="default" w:ascii="Courier New" w:hAnsi="Courier New"/>
       </w:rPr>
     </w:lvl>
     <w:lvl w:ilvl="2" w:tplc="E6F4BA68">
@@ -4021,7 +3918,7 @@
         <w:ind w:left="2160" w:hanging="360"/>
       </w:pPr>
       <w:rPr>
-        <w:rFonts w:ascii="Wingdings" w:hAnsi="Wingdings" w:hint="default"/>
+        <w:rFonts w:hint="default" w:ascii="Wingdings" w:hAnsi="Wingdings"/>
       </w:rPr>
     </w:lvl>
     <w:lvl w:ilvl="3" w:tplc="E14012F8">
@@ -4033,7 +3930,7 @@
         <w:ind w:left="2880" w:hanging="360"/>
       </w:pPr>
       <w:rPr>
-        <w:rFonts w:ascii="Symbol" w:hAnsi="Symbol" w:hint="default"/>
+        <w:rFonts w:hint="default" w:ascii="Symbol" w:hAnsi="Symbol"/>
       </w:rPr>
     </w:lvl>
     <w:lvl w:ilvl="4" w:tplc="3168F196">
@@ -4045,7 +3942,7 @@
         <w:ind w:left="3600" w:hanging="360"/>
       </w:pPr>
       <w:rPr>
-        <w:rFonts w:ascii="Courier New" w:hAnsi="Courier New" w:hint="default"/>
+        <w:rFonts w:hint="default" w:ascii="Courier New" w:hAnsi="Courier New"/>
       </w:rPr>
     </w:lvl>
     <w:lvl w:ilvl="5" w:tplc="BDB66AA4">
@@ -4057,7 +3954,7 @@
         <w:ind w:left="4320" w:hanging="360"/>
       </w:pPr>
       <w:rPr>
-        <w:rFonts w:ascii="Wingdings" w:hAnsi="Wingdings" w:hint="default"/>
+        <w:rFonts w:hint="default" w:ascii="Wingdings" w:hAnsi="Wingdings"/>
       </w:rPr>
     </w:lvl>
     <w:lvl w:ilvl="6" w:tplc="81B4559C">
@@ -4069,7 +3966,7 @@
         <w:ind w:left="5040" w:hanging="360"/>
       </w:pPr>
       <w:rPr>
-        <w:rFonts w:ascii="Symbol" w:hAnsi="Symbol" w:hint="default"/>
+        <w:rFonts w:hint="default" w:ascii="Symbol" w:hAnsi="Symbol"/>
       </w:rPr>
     </w:lvl>
     <w:lvl w:ilvl="7" w:tplc="CB08A690">
@@ -4081,7 +3978,7 @@
         <w:ind w:left="5760" w:hanging="360"/>
       </w:pPr>
       <w:rPr>
-        <w:rFonts w:ascii="Courier New" w:hAnsi="Courier New" w:hint="default"/>
+        <w:rFonts w:hint="default" w:ascii="Courier New" w:hAnsi="Courier New"/>
       </w:rPr>
     </w:lvl>
     <w:lvl w:ilvl="8" w:tplc="61F8DB54">
@@ -4093,7 +3990,7 @@
         <w:ind w:left="6480" w:hanging="360"/>
       </w:pPr>
       <w:rPr>
-        <w:rFonts w:ascii="Wingdings" w:hAnsi="Wingdings" w:hint="default"/>
+        <w:rFonts w:hint="default" w:ascii="Wingdings" w:hAnsi="Wingdings"/>
       </w:rPr>
     </w:lvl>
   </w:abstractNum>
@@ -4110,7 +4007,7 @@
         <w:ind w:left="720" w:hanging="360"/>
       </w:pPr>
       <w:rPr>
-        <w:rFonts w:ascii="Calibri" w:eastAsiaTheme="minorHAnsi" w:hAnsi="Calibri" w:cs="Calibri" w:hint="default"/>
+        <w:rFonts w:hint="default" w:ascii="Calibri" w:hAnsi="Calibri" w:cs="Calibri" w:eastAsiaTheme="minorHAnsi"/>
       </w:rPr>
     </w:lvl>
     <w:lvl w:ilvl="1" w:tplc="04060003" w:tentative="1">
@@ -4122,7 +4019,7 @@
         <w:ind w:left="1440" w:hanging="360"/>
       </w:pPr>
       <w:rPr>
-        <w:rFonts w:ascii="Courier New" w:hAnsi="Courier New" w:cs="Courier New" w:hint="default"/>
+        <w:rFonts w:hint="default" w:ascii="Courier New" w:hAnsi="Courier New" w:cs="Courier New"/>
       </w:rPr>
     </w:lvl>
     <w:lvl w:ilvl="2" w:tplc="04060005" w:tentative="1">
@@ -4134,7 +4031,7 @@
         <w:ind w:left="2160" w:hanging="360"/>
       </w:pPr>
       <w:rPr>
-        <w:rFonts w:ascii="Wingdings" w:hAnsi="Wingdings" w:hint="default"/>
+        <w:rFonts w:hint="default" w:ascii="Wingdings" w:hAnsi="Wingdings"/>
       </w:rPr>
     </w:lvl>
     <w:lvl w:ilvl="3" w:tplc="04060001" w:tentative="1">
@@ -4146,7 +4043,7 @@
         <w:ind w:left="2880" w:hanging="360"/>
       </w:pPr>
       <w:rPr>
-        <w:rFonts w:ascii="Symbol" w:hAnsi="Symbol" w:hint="default"/>
+        <w:rFonts w:hint="default" w:ascii="Symbol" w:hAnsi="Symbol"/>
       </w:rPr>
     </w:lvl>
     <w:lvl w:ilvl="4" w:tplc="04060003" w:tentative="1">
@@ -4158,7 +4055,7 @@
         <w:ind w:left="3600" w:hanging="360"/>
       </w:pPr>
       <w:rPr>
-        <w:rFonts w:ascii="Courier New" w:hAnsi="Courier New" w:cs="Courier New" w:hint="default"/>
+        <w:rFonts w:hint="default" w:ascii="Courier New" w:hAnsi="Courier New" w:cs="Courier New"/>
       </w:rPr>
     </w:lvl>
     <w:lvl w:ilvl="5" w:tplc="04060005" w:tentative="1">
@@ -4170,7 +4067,7 @@
         <w:ind w:left="4320" w:hanging="360"/>
       </w:pPr>
       <w:rPr>
-        <w:rFonts w:ascii="Wingdings" w:hAnsi="Wingdings" w:hint="default"/>
+        <w:rFonts w:hint="default" w:ascii="Wingdings" w:hAnsi="Wingdings"/>
       </w:rPr>
     </w:lvl>
     <w:lvl w:ilvl="6" w:tplc="04060001" w:tentative="1">
@@ -4182,7 +4079,7 @@
         <w:ind w:left="5040" w:hanging="360"/>
       </w:pPr>
       <w:rPr>
-        <w:rFonts w:ascii="Symbol" w:hAnsi="Symbol" w:hint="default"/>
+        <w:rFonts w:hint="default" w:ascii="Symbol" w:hAnsi="Symbol"/>
       </w:rPr>
     </w:lvl>
     <w:lvl w:ilvl="7" w:tplc="04060003" w:tentative="1">
@@ -4194,7 +4091,7 @@
         <w:ind w:left="5760" w:hanging="360"/>
       </w:pPr>
       <w:rPr>
-        <w:rFonts w:ascii="Courier New" w:hAnsi="Courier New" w:cs="Courier New" w:hint="default"/>
+        <w:rFonts w:hint="default" w:ascii="Courier New" w:hAnsi="Courier New" w:cs="Courier New"/>
       </w:rPr>
     </w:lvl>
     <w:lvl w:ilvl="8" w:tplc="04060005" w:tentative="1">
@@ -4206,7 +4103,7 @@
         <w:ind w:left="6480" w:hanging="360"/>
       </w:pPr>
       <w:rPr>
-        <w:rFonts w:ascii="Wingdings" w:hAnsi="Wingdings" w:hint="default"/>
+        <w:rFonts w:hint="default" w:ascii="Wingdings" w:hAnsi="Wingdings"/>
       </w:rPr>
     </w:lvl>
   </w:abstractNum>
@@ -4223,7 +4120,7 @@
         <w:ind w:left="720" w:hanging="360"/>
       </w:pPr>
       <w:rPr>
-        <w:rFonts w:ascii="Calibri" w:hAnsi="Calibri" w:hint="default"/>
+        <w:rFonts w:hint="default" w:ascii="Calibri" w:hAnsi="Calibri"/>
       </w:rPr>
     </w:lvl>
     <w:lvl w:ilvl="1" w:tplc="4028A7BC">
@@ -4235,7 +4132,7 @@
         <w:ind w:left="1440" w:hanging="360"/>
       </w:pPr>
       <w:rPr>
-        <w:rFonts w:ascii="Courier New" w:hAnsi="Courier New" w:hint="default"/>
+        <w:rFonts w:hint="default" w:ascii="Courier New" w:hAnsi="Courier New"/>
       </w:rPr>
     </w:lvl>
     <w:lvl w:ilvl="2" w:tplc="4AB2FE30">
@@ -4247,7 +4144,7 @@
         <w:ind w:left="2160" w:hanging="360"/>
       </w:pPr>
       <w:rPr>
-        <w:rFonts w:ascii="Wingdings" w:hAnsi="Wingdings" w:hint="default"/>
+        <w:rFonts w:hint="default" w:ascii="Wingdings" w:hAnsi="Wingdings"/>
       </w:rPr>
     </w:lvl>
     <w:lvl w:ilvl="3" w:tplc="FD125884">
@@ -4259,7 +4156,7 @@
         <w:ind w:left="2880" w:hanging="360"/>
       </w:pPr>
       <w:rPr>
-        <w:rFonts w:ascii="Symbol" w:hAnsi="Symbol" w:hint="default"/>
+        <w:rFonts w:hint="default" w:ascii="Symbol" w:hAnsi="Symbol"/>
       </w:rPr>
     </w:lvl>
     <w:lvl w:ilvl="4" w:tplc="21F053EE">
@@ -4271,7 +4168,7 @@
         <w:ind w:left="3600" w:hanging="360"/>
       </w:pPr>
       <w:rPr>
-        <w:rFonts w:ascii="Courier New" w:hAnsi="Courier New" w:hint="default"/>
+        <w:rFonts w:hint="default" w:ascii="Courier New" w:hAnsi="Courier New"/>
       </w:rPr>
     </w:lvl>
     <w:lvl w:ilvl="5" w:tplc="41E66714">
@@ -4283,7 +4180,7 @@
         <w:ind w:left="4320" w:hanging="360"/>
       </w:pPr>
       <w:rPr>
-        <w:rFonts w:ascii="Wingdings" w:hAnsi="Wingdings" w:hint="default"/>
+        <w:rFonts w:hint="default" w:ascii="Wingdings" w:hAnsi="Wingdings"/>
       </w:rPr>
     </w:lvl>
     <w:lvl w:ilvl="6" w:tplc="D7521426">
@@ -4295,7 +4192,7 @@
         <w:ind w:left="5040" w:hanging="360"/>
       </w:pPr>
       <w:rPr>
-        <w:rFonts w:ascii="Symbol" w:hAnsi="Symbol" w:hint="default"/>
+        <w:rFonts w:hint="default" w:ascii="Symbol" w:hAnsi="Symbol"/>
       </w:rPr>
     </w:lvl>
     <w:lvl w:ilvl="7" w:tplc="64360556">
@@ -4307,7 +4204,7 @@
         <w:ind w:left="5760" w:hanging="360"/>
       </w:pPr>
       <w:rPr>
-        <w:rFonts w:ascii="Courier New" w:hAnsi="Courier New" w:hint="default"/>
+        <w:rFonts w:hint="default" w:ascii="Courier New" w:hAnsi="Courier New"/>
       </w:rPr>
     </w:lvl>
     <w:lvl w:ilvl="8" w:tplc="F3D283F4">
@@ -4319,7 +4216,7 @@
         <w:ind w:left="6480" w:hanging="360"/>
       </w:pPr>
       <w:rPr>
-        <w:rFonts w:ascii="Wingdings" w:hAnsi="Wingdings" w:hint="default"/>
+        <w:rFonts w:hint="default" w:ascii="Wingdings" w:hAnsi="Wingdings"/>
       </w:rPr>
     </w:lvl>
   </w:abstractNum>
@@ -4336,7 +4233,7 @@
         <w:ind w:left="720" w:hanging="360"/>
       </w:pPr>
       <w:rPr>
-        <w:rFonts w:ascii="Calibri" w:eastAsiaTheme="minorHAnsi" w:hAnsi="Calibri" w:cs="Calibri" w:hint="default"/>
+        <w:rFonts w:hint="default" w:ascii="Calibri" w:hAnsi="Calibri" w:cs="Calibri" w:eastAsiaTheme="minorHAnsi"/>
       </w:rPr>
     </w:lvl>
     <w:lvl w:ilvl="1" w:tplc="04060003" w:tentative="1">
@@ -4348,7 +4245,7 @@
         <w:ind w:left="1440" w:hanging="360"/>
       </w:pPr>
       <w:rPr>
-        <w:rFonts w:ascii="Courier New" w:hAnsi="Courier New" w:cs="Courier New" w:hint="default"/>
+        <w:rFonts w:hint="default" w:ascii="Courier New" w:hAnsi="Courier New" w:cs="Courier New"/>
       </w:rPr>
     </w:lvl>
     <w:lvl w:ilvl="2" w:tplc="04060005" w:tentative="1">
@@ -4360,7 +4257,7 @@
         <w:ind w:left="2160" w:hanging="360"/>
       </w:pPr>
       <w:rPr>
-        <w:rFonts w:ascii="Wingdings" w:hAnsi="Wingdings" w:hint="default"/>
+        <w:rFonts w:hint="default" w:ascii="Wingdings" w:hAnsi="Wingdings"/>
       </w:rPr>
     </w:lvl>
     <w:lvl w:ilvl="3" w:tplc="04060001" w:tentative="1">
@@ -4372,7 +4269,7 @@
         <w:ind w:left="2880" w:hanging="360"/>
       </w:pPr>
       <w:rPr>
-        <w:rFonts w:ascii="Symbol" w:hAnsi="Symbol" w:hint="default"/>
+        <w:rFonts w:hint="default" w:ascii="Symbol" w:hAnsi="Symbol"/>
       </w:rPr>
     </w:lvl>
     <w:lvl w:ilvl="4" w:tplc="04060003" w:tentative="1">
@@ -4384,7 +4281,7 @@
         <w:ind w:left="3600" w:hanging="360"/>
       </w:pPr>
       <w:rPr>
-        <w:rFonts w:ascii="Courier New" w:hAnsi="Courier New" w:cs="Courier New" w:hint="default"/>
+        <w:rFonts w:hint="default" w:ascii="Courier New" w:hAnsi="Courier New" w:cs="Courier New"/>
       </w:rPr>
     </w:lvl>
     <w:lvl w:ilvl="5" w:tplc="04060005" w:tentative="1">
@@ -4396,7 +4293,7 @@
         <w:ind w:left="4320" w:hanging="360"/>
       </w:pPr>
       <w:rPr>
-        <w:rFonts w:ascii="Wingdings" w:hAnsi="Wingdings" w:hint="default"/>
+        <w:rFonts w:hint="default" w:ascii="Wingdings" w:hAnsi="Wingdings"/>
       </w:rPr>
     </w:lvl>
     <w:lvl w:ilvl="6" w:tplc="04060001" w:tentative="1">
@@ -4408,7 +4305,7 @@
         <w:ind w:left="5040" w:hanging="360"/>
       </w:pPr>
       <w:rPr>
-        <w:rFonts w:ascii="Symbol" w:hAnsi="Symbol" w:hint="default"/>
+        <w:rFonts w:hint="default" w:ascii="Symbol" w:hAnsi="Symbol"/>
       </w:rPr>
     </w:lvl>
     <w:lvl w:ilvl="7" w:tplc="04060003" w:tentative="1">
@@ -4420,7 +4317,7 @@
         <w:ind w:left="5760" w:hanging="360"/>
       </w:pPr>
       <w:rPr>
-        <w:rFonts w:ascii="Courier New" w:hAnsi="Courier New" w:cs="Courier New" w:hint="default"/>
+        <w:rFonts w:hint="default" w:ascii="Courier New" w:hAnsi="Courier New" w:cs="Courier New"/>
       </w:rPr>
     </w:lvl>
     <w:lvl w:ilvl="8" w:tplc="04060005" w:tentative="1">
@@ -4432,7 +4329,7 @@
         <w:ind w:left="6480" w:hanging="360"/>
       </w:pPr>
       <w:rPr>
-        <w:rFonts w:ascii="Wingdings" w:hAnsi="Wingdings" w:hint="default"/>
+        <w:rFonts w:hint="default" w:ascii="Wingdings" w:hAnsi="Wingdings"/>
       </w:rPr>
     </w:lvl>
   </w:abstractNum>
@@ -4449,7 +4346,7 @@
         <w:ind w:left="720" w:hanging="360"/>
       </w:pPr>
       <w:rPr>
-        <w:rFonts w:ascii="Calibri" w:hAnsi="Calibri" w:hint="default"/>
+        <w:rFonts w:hint="default" w:ascii="Calibri" w:hAnsi="Calibri"/>
       </w:rPr>
     </w:lvl>
     <w:lvl w:ilvl="1" w:tplc="C4127CE6">
@@ -4461,7 +4358,7 @@
         <w:ind w:left="1440" w:hanging="360"/>
       </w:pPr>
       <w:rPr>
-        <w:rFonts w:ascii="Courier New" w:hAnsi="Courier New" w:hint="default"/>
+        <w:rFonts w:hint="default" w:ascii="Courier New" w:hAnsi="Courier New"/>
       </w:rPr>
     </w:lvl>
     <w:lvl w:ilvl="2" w:tplc="2770659E">
@@ -4473,7 +4370,7 @@
         <w:ind w:left="2160" w:hanging="360"/>
       </w:pPr>
       <w:rPr>
-        <w:rFonts w:ascii="Wingdings" w:hAnsi="Wingdings" w:hint="default"/>
+        <w:rFonts w:hint="default" w:ascii="Wingdings" w:hAnsi="Wingdings"/>
       </w:rPr>
     </w:lvl>
     <w:lvl w:ilvl="3" w:tplc="FA96D0C6">
@@ -4485,7 +4382,7 @@
         <w:ind w:left="2880" w:hanging="360"/>
       </w:pPr>
       <w:rPr>
-        <w:rFonts w:ascii="Symbol" w:hAnsi="Symbol" w:hint="default"/>
+        <w:rFonts w:hint="default" w:ascii="Symbol" w:hAnsi="Symbol"/>
       </w:rPr>
     </w:lvl>
     <w:lvl w:ilvl="4" w:tplc="FA10EBF6">
@@ -4497,7 +4394,7 @@
         <w:ind w:left="3600" w:hanging="360"/>
       </w:pPr>
       <w:rPr>
-        <w:rFonts w:ascii="Courier New" w:hAnsi="Courier New" w:hint="default"/>
+        <w:rFonts w:hint="default" w:ascii="Courier New" w:hAnsi="Courier New"/>
       </w:rPr>
     </w:lvl>
     <w:lvl w:ilvl="5" w:tplc="F87AE450">
@@ -4509,7 +4406,7 @@
         <w:ind w:left="4320" w:hanging="360"/>
       </w:pPr>
       <w:rPr>
-        <w:rFonts w:ascii="Wingdings" w:hAnsi="Wingdings" w:hint="default"/>
+        <w:rFonts w:hint="default" w:ascii="Wingdings" w:hAnsi="Wingdings"/>
       </w:rPr>
     </w:lvl>
     <w:lvl w:ilvl="6" w:tplc="6FBE5588">
@@ -4521,7 +4418,7 @@
         <w:ind w:left="5040" w:hanging="360"/>
       </w:pPr>
       <w:rPr>
-        <w:rFonts w:ascii="Symbol" w:hAnsi="Symbol" w:hint="default"/>
+        <w:rFonts w:hint="default" w:ascii="Symbol" w:hAnsi="Symbol"/>
       </w:rPr>
     </w:lvl>
     <w:lvl w:ilvl="7" w:tplc="CA18817C">
@@ -4533,7 +4430,7 @@
         <w:ind w:left="5760" w:hanging="360"/>
       </w:pPr>
       <w:rPr>
-        <w:rFonts w:ascii="Courier New" w:hAnsi="Courier New" w:hint="default"/>
+        <w:rFonts w:hint="default" w:ascii="Courier New" w:hAnsi="Courier New"/>
       </w:rPr>
     </w:lvl>
     <w:lvl w:ilvl="8" w:tplc="E9ACED50">
@@ -4545,7 +4442,7 @@
         <w:ind w:left="6480" w:hanging="360"/>
       </w:pPr>
       <w:rPr>
-        <w:rFonts w:ascii="Wingdings" w:hAnsi="Wingdings" w:hint="default"/>
+        <w:rFonts w:hint="default" w:ascii="Wingdings" w:hAnsi="Wingdings"/>
       </w:rPr>
     </w:lvl>
   </w:abstractNum>
@@ -4562,7 +4459,7 @@
         <w:ind w:left="720" w:hanging="360"/>
       </w:pPr>
       <w:rPr>
-        <w:rFonts w:ascii="Calibri" w:eastAsiaTheme="minorHAnsi" w:hAnsi="Calibri" w:cs="Calibri" w:hint="default"/>
+        <w:rFonts w:hint="default" w:ascii="Calibri" w:hAnsi="Calibri" w:cs="Calibri" w:eastAsiaTheme="minorHAnsi"/>
       </w:rPr>
     </w:lvl>
     <w:lvl w:ilvl="1" w:tplc="04060003" w:tentative="1">
@@ -4574,7 +4471,7 @@
         <w:ind w:left="1440" w:hanging="360"/>
       </w:pPr>
       <w:rPr>
-        <w:rFonts w:ascii="Courier New" w:hAnsi="Courier New" w:cs="Courier New" w:hint="default"/>
+        <w:rFonts w:hint="default" w:ascii="Courier New" w:hAnsi="Courier New" w:cs="Courier New"/>
       </w:rPr>
     </w:lvl>
     <w:lvl w:ilvl="2" w:tplc="04060005" w:tentative="1">
@@ -4586,7 +4483,7 @@
         <w:ind w:left="2160" w:hanging="360"/>
       </w:pPr>
       <w:rPr>
-        <w:rFonts w:ascii="Wingdings" w:hAnsi="Wingdings" w:hint="default"/>
+        <w:rFonts w:hint="default" w:ascii="Wingdings" w:hAnsi="Wingdings"/>
       </w:rPr>
     </w:lvl>
     <w:lvl w:ilvl="3" w:tplc="04060001" w:tentative="1">
@@ -4598,7 +4495,7 @@
         <w:ind w:left="2880" w:hanging="360"/>
       </w:pPr>
       <w:rPr>
-        <w:rFonts w:ascii="Symbol" w:hAnsi="Symbol" w:hint="default"/>
+        <w:rFonts w:hint="default" w:ascii="Symbol" w:hAnsi="Symbol"/>
       </w:rPr>
     </w:lvl>
     <w:lvl w:ilvl="4" w:tplc="04060003" w:tentative="1">
@@ -4610,7 +4507,7 @@
         <w:ind w:left="3600" w:hanging="360"/>
       </w:pPr>
       <w:rPr>
-        <w:rFonts w:ascii="Courier New" w:hAnsi="Courier New" w:cs="Courier New" w:hint="default"/>
+        <w:rFonts w:hint="default" w:ascii="Courier New" w:hAnsi="Courier New" w:cs="Courier New"/>
       </w:rPr>
     </w:lvl>
     <w:lvl w:ilvl="5" w:tplc="04060005" w:tentative="1">
@@ -4622,7 +4519,7 @@
         <w:ind w:left="4320" w:hanging="360"/>
       </w:pPr>
       <w:rPr>
-        <w:rFonts w:ascii="Wingdings" w:hAnsi="Wingdings" w:hint="default"/>
+        <w:rFonts w:hint="default" w:ascii="Wingdings" w:hAnsi="Wingdings"/>
       </w:rPr>
     </w:lvl>
     <w:lvl w:ilvl="6" w:tplc="04060001" w:tentative="1">
@@ -4634,7 +4531,7 @@
         <w:ind w:left="5040" w:hanging="360"/>
       </w:pPr>
       <w:rPr>
-        <w:rFonts w:ascii="Symbol" w:hAnsi="Symbol" w:hint="default"/>
+        <w:rFonts w:hint="default" w:ascii="Symbol" w:hAnsi="Symbol"/>
       </w:rPr>
     </w:lvl>
     <w:lvl w:ilvl="7" w:tplc="04060003" w:tentative="1">
@@ -4646,7 +4543,7 @@
         <w:ind w:left="5760" w:hanging="360"/>
       </w:pPr>
       <w:rPr>
-        <w:rFonts w:ascii="Courier New" w:hAnsi="Courier New" w:cs="Courier New" w:hint="default"/>
+        <w:rFonts w:hint="default" w:ascii="Courier New" w:hAnsi="Courier New" w:cs="Courier New"/>
       </w:rPr>
     </w:lvl>
     <w:lvl w:ilvl="8" w:tplc="04060005" w:tentative="1">
@@ -4658,7 +4555,7 @@
         <w:ind w:left="6480" w:hanging="360"/>
       </w:pPr>
       <w:rPr>
-        <w:rFonts w:ascii="Wingdings" w:hAnsi="Wingdings" w:hint="default"/>
+        <w:rFonts w:hint="default" w:ascii="Wingdings" w:hAnsi="Wingdings"/>
       </w:rPr>
     </w:lvl>
   </w:abstractNum>
@@ -4675,7 +4572,7 @@
         <w:ind w:left="720" w:hanging="360"/>
       </w:pPr>
       <w:rPr>
-        <w:rFonts w:ascii="Calibri" w:hAnsi="Calibri" w:hint="default"/>
+        <w:rFonts w:hint="default" w:ascii="Calibri" w:hAnsi="Calibri"/>
       </w:rPr>
     </w:lvl>
     <w:lvl w:ilvl="1" w:tplc="11460526">
@@ -4687,7 +4584,7 @@
         <w:ind w:left="1440" w:hanging="360"/>
       </w:pPr>
       <w:rPr>
-        <w:rFonts w:ascii="Courier New" w:hAnsi="Courier New" w:hint="default"/>
+        <w:rFonts w:hint="default" w:ascii="Courier New" w:hAnsi="Courier New"/>
       </w:rPr>
     </w:lvl>
     <w:lvl w:ilvl="2" w:tplc="C92C46AE">
@@ -4699,7 +4596,7 @@
         <w:ind w:left="2160" w:hanging="360"/>
       </w:pPr>
       <w:rPr>
-        <w:rFonts w:ascii="Wingdings" w:hAnsi="Wingdings" w:hint="default"/>
+        <w:rFonts w:hint="default" w:ascii="Wingdings" w:hAnsi="Wingdings"/>
       </w:rPr>
     </w:lvl>
     <w:lvl w:ilvl="3" w:tplc="0CDE0C8E">
@@ -4711,7 +4608,7 @@
         <w:ind w:left="2880" w:hanging="360"/>
       </w:pPr>
       <w:rPr>
-        <w:rFonts w:ascii="Symbol" w:hAnsi="Symbol" w:hint="default"/>
+        <w:rFonts w:hint="default" w:ascii="Symbol" w:hAnsi="Symbol"/>
       </w:rPr>
     </w:lvl>
     <w:lvl w:ilvl="4" w:tplc="28884882">
@@ -4723,7 +4620,7 @@
         <w:ind w:left="3600" w:hanging="360"/>
       </w:pPr>
       <w:rPr>
-        <w:rFonts w:ascii="Courier New" w:hAnsi="Courier New" w:hint="default"/>
+        <w:rFonts w:hint="default" w:ascii="Courier New" w:hAnsi="Courier New"/>
       </w:rPr>
     </w:lvl>
     <w:lvl w:ilvl="5" w:tplc="0EB48014">
@@ -4735,7 +4632,7 @@
         <w:ind w:left="4320" w:hanging="360"/>
       </w:pPr>
       <w:rPr>
-        <w:rFonts w:ascii="Wingdings" w:hAnsi="Wingdings" w:hint="default"/>
+        <w:rFonts w:hint="default" w:ascii="Wingdings" w:hAnsi="Wingdings"/>
       </w:rPr>
     </w:lvl>
     <w:lvl w:ilvl="6" w:tplc="F258A68A">
@@ -4747,7 +4644,7 @@
         <w:ind w:left="5040" w:hanging="360"/>
       </w:pPr>
       <w:rPr>
-        <w:rFonts w:ascii="Symbol" w:hAnsi="Symbol" w:hint="default"/>
+        <w:rFonts w:hint="default" w:ascii="Symbol" w:hAnsi="Symbol"/>
       </w:rPr>
     </w:lvl>
     <w:lvl w:ilvl="7" w:tplc="A72855E2">
@@ -4759,7 +4656,7 @@
         <w:ind w:left="5760" w:hanging="360"/>
       </w:pPr>
       <w:rPr>
-        <w:rFonts w:ascii="Courier New" w:hAnsi="Courier New" w:hint="default"/>
+        <w:rFonts w:hint="default" w:ascii="Courier New" w:hAnsi="Courier New"/>
       </w:rPr>
     </w:lvl>
     <w:lvl w:ilvl="8" w:tplc="2B6E6C22">
@@ -4771,7 +4668,7 @@
         <w:ind w:left="6480" w:hanging="360"/>
       </w:pPr>
       <w:rPr>
-        <w:rFonts w:ascii="Wingdings" w:hAnsi="Wingdings" w:hint="default"/>
+        <w:rFonts w:hint="default" w:ascii="Wingdings" w:hAnsi="Wingdings"/>
       </w:rPr>
     </w:lvl>
   </w:abstractNum>
@@ -4788,7 +4685,7 @@
         <w:ind w:left="720" w:hanging="360"/>
       </w:pPr>
       <w:rPr>
-        <w:rFonts w:ascii="Calibri" w:hAnsi="Calibri" w:hint="default"/>
+        <w:rFonts w:hint="default" w:ascii="Calibri" w:hAnsi="Calibri"/>
       </w:rPr>
     </w:lvl>
     <w:lvl w:ilvl="1" w:tplc="65084DAA">
@@ -4800,7 +4697,7 @@
         <w:ind w:left="1440" w:hanging="360"/>
       </w:pPr>
       <w:rPr>
-        <w:rFonts w:ascii="Courier New" w:hAnsi="Courier New" w:hint="default"/>
+        <w:rFonts w:hint="default" w:ascii="Courier New" w:hAnsi="Courier New"/>
       </w:rPr>
     </w:lvl>
     <w:lvl w:ilvl="2" w:tplc="DEF4C244">
@@ -4812,7 +4709,7 @@
         <w:ind w:left="2160" w:hanging="360"/>
       </w:pPr>
       <w:rPr>
-        <w:rFonts w:ascii="Wingdings" w:hAnsi="Wingdings" w:hint="default"/>
+        <w:rFonts w:hint="default" w:ascii="Wingdings" w:hAnsi="Wingdings"/>
       </w:rPr>
     </w:lvl>
     <w:lvl w:ilvl="3" w:tplc="5596F2A8">
@@ -4824,7 +4721,7 @@
         <w:ind w:left="2880" w:hanging="360"/>
       </w:pPr>
       <w:rPr>
-        <w:rFonts w:ascii="Symbol" w:hAnsi="Symbol" w:hint="default"/>
+        <w:rFonts w:hint="default" w:ascii="Symbol" w:hAnsi="Symbol"/>
       </w:rPr>
     </w:lvl>
     <w:lvl w:ilvl="4" w:tplc="C04EFD36">
@@ -4836,7 +4733,7 @@
         <w:ind w:left="3600" w:hanging="360"/>
       </w:pPr>
       <w:rPr>
-        <w:rFonts w:ascii="Courier New" w:hAnsi="Courier New" w:hint="default"/>
+        <w:rFonts w:hint="default" w:ascii="Courier New" w:hAnsi="Courier New"/>
       </w:rPr>
     </w:lvl>
     <w:lvl w:ilvl="5" w:tplc="865CE28C">
@@ -4848,7 +4745,7 @@
         <w:ind w:left="4320" w:hanging="360"/>
       </w:pPr>
       <w:rPr>
-        <w:rFonts w:ascii="Wingdings" w:hAnsi="Wingdings" w:hint="default"/>
+        <w:rFonts w:hint="default" w:ascii="Wingdings" w:hAnsi="Wingdings"/>
       </w:rPr>
     </w:lvl>
     <w:lvl w:ilvl="6" w:tplc="D1288296">
@@ -4860,7 +4757,7 @@
         <w:ind w:left="5040" w:hanging="360"/>
       </w:pPr>
       <w:rPr>
-        <w:rFonts w:ascii="Symbol" w:hAnsi="Symbol" w:hint="default"/>
+        <w:rFonts w:hint="default" w:ascii="Symbol" w:hAnsi="Symbol"/>
       </w:rPr>
     </w:lvl>
     <w:lvl w:ilvl="7" w:tplc="1B6087B4">
@@ -4872,7 +4769,7 @@
         <w:ind w:left="5760" w:hanging="360"/>
       </w:pPr>
       <w:rPr>
-        <w:rFonts w:ascii="Courier New" w:hAnsi="Courier New" w:hint="default"/>
+        <w:rFonts w:hint="default" w:ascii="Courier New" w:hAnsi="Courier New"/>
       </w:rPr>
     </w:lvl>
     <w:lvl w:ilvl="8" w:tplc="80409C1A">
@@ -4884,7 +4781,7 @@
         <w:ind w:left="6480" w:hanging="360"/>
       </w:pPr>
       <w:rPr>
-        <w:rFonts w:ascii="Wingdings" w:hAnsi="Wingdings" w:hint="default"/>
+        <w:rFonts w:hint="default" w:ascii="Wingdings" w:hAnsi="Wingdings"/>
       </w:rPr>
     </w:lvl>
   </w:abstractNum>
@@ -4901,7 +4798,7 @@
         <w:ind w:left="720" w:hanging="360"/>
       </w:pPr>
       <w:rPr>
-        <w:rFonts w:ascii="Calibri" w:hAnsi="Calibri" w:hint="default"/>
+        <w:rFonts w:hint="default" w:ascii="Calibri" w:hAnsi="Calibri"/>
       </w:rPr>
     </w:lvl>
     <w:lvl w:ilvl="1" w:tplc="144865E4">
@@ -4913,7 +4810,7 @@
         <w:ind w:left="1440" w:hanging="360"/>
       </w:pPr>
       <w:rPr>
-        <w:rFonts w:ascii="Courier New" w:hAnsi="Courier New" w:hint="default"/>
+        <w:rFonts w:hint="default" w:ascii="Courier New" w:hAnsi="Courier New"/>
       </w:rPr>
     </w:lvl>
     <w:lvl w:ilvl="2" w:tplc="3B12801A">
@@ -4925,7 +4822,7 @@
         <w:ind w:left="2160" w:hanging="360"/>
       </w:pPr>
       <w:rPr>
-        <w:rFonts w:ascii="Wingdings" w:hAnsi="Wingdings" w:hint="default"/>
+        <w:rFonts w:hint="default" w:ascii="Wingdings" w:hAnsi="Wingdings"/>
       </w:rPr>
     </w:lvl>
     <w:lvl w:ilvl="3" w:tplc="0D92D932">
@@ -4937,7 +4834,7 @@
         <w:ind w:left="2880" w:hanging="360"/>
       </w:pPr>
       <w:rPr>
-        <w:rFonts w:ascii="Symbol" w:hAnsi="Symbol" w:hint="default"/>
+        <w:rFonts w:hint="default" w:ascii="Symbol" w:hAnsi="Symbol"/>
       </w:rPr>
     </w:lvl>
     <w:lvl w:ilvl="4" w:tplc="E024465A">
@@ -4949,7 +4846,7 @@
         <w:ind w:left="3600" w:hanging="360"/>
       </w:pPr>
       <w:rPr>
-        <w:rFonts w:ascii="Courier New" w:hAnsi="Courier New" w:hint="default"/>
+        <w:rFonts w:hint="default" w:ascii="Courier New" w:hAnsi="Courier New"/>
       </w:rPr>
     </w:lvl>
     <w:lvl w:ilvl="5" w:tplc="7F102F5A">
@@ -4961,7 +4858,7 @@
         <w:ind w:left="4320" w:hanging="360"/>
       </w:pPr>
       <w:rPr>
-        <w:rFonts w:ascii="Wingdings" w:hAnsi="Wingdings" w:hint="default"/>
+        <w:rFonts w:hint="default" w:ascii="Wingdings" w:hAnsi="Wingdings"/>
       </w:rPr>
     </w:lvl>
     <w:lvl w:ilvl="6" w:tplc="D6FAD0B2">
@@ -4973,7 +4870,7 @@
         <w:ind w:left="5040" w:hanging="360"/>
       </w:pPr>
       <w:rPr>
-        <w:rFonts w:ascii="Symbol" w:hAnsi="Symbol" w:hint="default"/>
+        <w:rFonts w:hint="default" w:ascii="Symbol" w:hAnsi="Symbol"/>
       </w:rPr>
     </w:lvl>
     <w:lvl w:ilvl="7" w:tplc="EE3E76AC">
@@ -4985,7 +4882,7 @@
         <w:ind w:left="5760" w:hanging="360"/>
       </w:pPr>
       <w:rPr>
-        <w:rFonts w:ascii="Courier New" w:hAnsi="Courier New" w:hint="default"/>
+        <w:rFonts w:hint="default" w:ascii="Courier New" w:hAnsi="Courier New"/>
       </w:rPr>
     </w:lvl>
     <w:lvl w:ilvl="8" w:tplc="1DD243E0">
@@ -4997,7 +4894,7 @@
         <w:ind w:left="6480" w:hanging="360"/>
       </w:pPr>
       <w:rPr>
-        <w:rFonts w:ascii="Wingdings" w:hAnsi="Wingdings" w:hint="default"/>
+        <w:rFonts w:hint="default" w:ascii="Wingdings" w:hAnsi="Wingdings"/>
       </w:rPr>
     </w:lvl>
   </w:abstractNum>
@@ -5014,7 +4911,7 @@
         <w:ind w:left="720" w:hanging="360"/>
       </w:pPr>
       <w:rPr>
-        <w:rFonts w:ascii="Calibri" w:eastAsiaTheme="minorHAnsi" w:hAnsi="Calibri" w:cs="Calibri" w:hint="default"/>
+        <w:rFonts w:hint="default" w:ascii="Calibri" w:hAnsi="Calibri" w:cs="Calibri" w:eastAsiaTheme="minorHAnsi"/>
       </w:rPr>
     </w:lvl>
     <w:lvl w:ilvl="1" w:tplc="04060003" w:tentative="1">
@@ -5026,7 +4923,7 @@
         <w:ind w:left="1440" w:hanging="360"/>
       </w:pPr>
       <w:rPr>
-        <w:rFonts w:ascii="Courier New" w:hAnsi="Courier New" w:cs="Courier New" w:hint="default"/>
+        <w:rFonts w:hint="default" w:ascii="Courier New" w:hAnsi="Courier New" w:cs="Courier New"/>
       </w:rPr>
     </w:lvl>
     <w:lvl w:ilvl="2" w:tplc="04060005" w:tentative="1">
@@ -5038,7 +4935,7 @@
         <w:ind w:left="2160" w:hanging="360"/>
       </w:pPr>
       <w:rPr>
-        <w:rFonts w:ascii="Wingdings" w:hAnsi="Wingdings" w:hint="default"/>
+        <w:rFonts w:hint="default" w:ascii="Wingdings" w:hAnsi="Wingdings"/>
       </w:rPr>
     </w:lvl>
     <w:lvl w:ilvl="3" w:tplc="04060001" w:tentative="1">
@@ -5050,7 +4947,7 @@
         <w:ind w:left="2880" w:hanging="360"/>
       </w:pPr>
       <w:rPr>
-        <w:rFonts w:ascii="Symbol" w:hAnsi="Symbol" w:hint="default"/>
+        <w:rFonts w:hint="default" w:ascii="Symbol" w:hAnsi="Symbol"/>
       </w:rPr>
     </w:lvl>
     <w:lvl w:ilvl="4" w:tplc="04060003" w:tentative="1">
@@ -5062,7 +4959,7 @@
         <w:ind w:left="3600" w:hanging="360"/>
       </w:pPr>
       <w:rPr>
-        <w:rFonts w:ascii="Courier New" w:hAnsi="Courier New" w:cs="Courier New" w:hint="default"/>
+        <w:rFonts w:hint="default" w:ascii="Courier New" w:hAnsi="Courier New" w:cs="Courier New"/>
       </w:rPr>
     </w:lvl>
     <w:lvl w:ilvl="5" w:tplc="04060005" w:tentative="1">
@@ -5074,7 +4971,7 @@
         <w:ind w:left="4320" w:hanging="360"/>
       </w:pPr>
       <w:rPr>
-        <w:rFonts w:ascii="Wingdings" w:hAnsi="Wingdings" w:hint="default"/>
+        <w:rFonts w:hint="default" w:ascii="Wingdings" w:hAnsi="Wingdings"/>
       </w:rPr>
     </w:lvl>
     <w:lvl w:ilvl="6" w:tplc="04060001" w:tentative="1">
@@ -5086,7 +4983,7 @@
         <w:ind w:left="5040" w:hanging="360"/>
       </w:pPr>
       <w:rPr>
-        <w:rFonts w:ascii="Symbol" w:hAnsi="Symbol" w:hint="default"/>
+        <w:rFonts w:hint="default" w:ascii="Symbol" w:hAnsi="Symbol"/>
       </w:rPr>
     </w:lvl>
     <w:lvl w:ilvl="7" w:tplc="04060003" w:tentative="1">
@@ -5098,7 +4995,7 @@
         <w:ind w:left="5760" w:hanging="360"/>
       </w:pPr>
       <w:rPr>
-        <w:rFonts w:ascii="Courier New" w:hAnsi="Courier New" w:cs="Courier New" w:hint="default"/>
+        <w:rFonts w:hint="default" w:ascii="Courier New" w:hAnsi="Courier New" w:cs="Courier New"/>
       </w:rPr>
     </w:lvl>
     <w:lvl w:ilvl="8" w:tplc="04060005" w:tentative="1">
@@ -5110,7 +5007,7 @@
         <w:ind w:left="6480" w:hanging="360"/>
       </w:pPr>
       <w:rPr>
-        <w:rFonts w:ascii="Wingdings" w:hAnsi="Wingdings" w:hint="default"/>
+        <w:rFonts w:hint="default" w:ascii="Wingdings" w:hAnsi="Wingdings"/>
       </w:rPr>
     </w:lvl>
   </w:abstractNum>
@@ -5127,7 +5024,7 @@
         <w:ind w:left="720" w:hanging="360"/>
       </w:pPr>
       <w:rPr>
-        <w:rFonts w:ascii="Calibri" w:eastAsiaTheme="minorHAnsi" w:hAnsi="Calibri" w:cs="Calibri" w:hint="default"/>
+        <w:rFonts w:hint="default" w:ascii="Calibri" w:hAnsi="Calibri" w:cs="Calibri" w:eastAsiaTheme="minorHAnsi"/>
       </w:rPr>
     </w:lvl>
     <w:lvl w:ilvl="1" w:tplc="04060003" w:tentative="1">
@@ -5139,7 +5036,7 @@
         <w:ind w:left="1440" w:hanging="360"/>
       </w:pPr>
       <w:rPr>
-        <w:rFonts w:ascii="Courier New" w:hAnsi="Courier New" w:cs="Courier New" w:hint="default"/>
+        <w:rFonts w:hint="default" w:ascii="Courier New" w:hAnsi="Courier New" w:cs="Courier New"/>
       </w:rPr>
     </w:lvl>
     <w:lvl w:ilvl="2" w:tplc="04060005" w:tentative="1">
@@ -5151,7 +5048,7 @@
         <w:ind w:left="2160" w:hanging="360"/>
       </w:pPr>
       <w:rPr>
-        <w:rFonts w:ascii="Wingdings" w:hAnsi="Wingdings" w:hint="default"/>
+        <w:rFonts w:hint="default" w:ascii="Wingdings" w:hAnsi="Wingdings"/>
       </w:rPr>
     </w:lvl>
     <w:lvl w:ilvl="3" w:tplc="04060001" w:tentative="1">
@@ -5163,7 +5060,7 @@
         <w:ind w:left="2880" w:hanging="360"/>
       </w:pPr>
       <w:rPr>
-        <w:rFonts w:ascii="Symbol" w:hAnsi="Symbol" w:hint="default"/>
+        <w:rFonts w:hint="default" w:ascii="Symbol" w:hAnsi="Symbol"/>
       </w:rPr>
     </w:lvl>
     <w:lvl w:ilvl="4" w:tplc="04060003" w:tentative="1">
@@ -5175,7 +5072,7 @@
         <w:ind w:left="3600" w:hanging="360"/>
       </w:pPr>
       <w:rPr>
-        <w:rFonts w:ascii="Courier New" w:hAnsi="Courier New" w:cs="Courier New" w:hint="default"/>
+        <w:rFonts w:hint="default" w:ascii="Courier New" w:hAnsi="Courier New" w:cs="Courier New"/>
       </w:rPr>
     </w:lvl>
     <w:lvl w:ilvl="5" w:tplc="04060005" w:tentative="1">
@@ -5187,7 +5084,7 @@
         <w:ind w:left="4320" w:hanging="360"/>
       </w:pPr>
       <w:rPr>
-        <w:rFonts w:ascii="Wingdings" w:hAnsi="Wingdings" w:hint="default"/>
+        <w:rFonts w:hint="default" w:ascii="Wingdings" w:hAnsi="Wingdings"/>
       </w:rPr>
     </w:lvl>
     <w:lvl w:ilvl="6" w:tplc="04060001" w:tentative="1">
@@ -5199,7 +5096,7 @@
         <w:ind w:left="5040" w:hanging="360"/>
       </w:pPr>
       <w:rPr>
-        <w:rFonts w:ascii="Symbol" w:hAnsi="Symbol" w:hint="default"/>
+        <w:rFonts w:hint="default" w:ascii="Symbol" w:hAnsi="Symbol"/>
       </w:rPr>
     </w:lvl>
     <w:lvl w:ilvl="7" w:tplc="04060003" w:tentative="1">
@@ -5211,7 +5108,7 @@
         <w:ind w:left="5760" w:hanging="360"/>
       </w:pPr>
       <w:rPr>
-        <w:rFonts w:ascii="Courier New" w:hAnsi="Courier New" w:cs="Courier New" w:hint="default"/>
+        <w:rFonts w:hint="default" w:ascii="Courier New" w:hAnsi="Courier New" w:cs="Courier New"/>
       </w:rPr>
     </w:lvl>
     <w:lvl w:ilvl="8" w:tplc="04060005" w:tentative="1">
@@ -5223,7 +5120,7 @@
         <w:ind w:left="6480" w:hanging="360"/>
       </w:pPr>
       <w:rPr>
-        <w:rFonts w:ascii="Wingdings" w:hAnsi="Wingdings" w:hint="default"/>
+        <w:rFonts w:hint="default" w:ascii="Wingdings" w:hAnsi="Wingdings"/>
       </w:rPr>
     </w:lvl>
   </w:abstractNum>
@@ -5240,7 +5137,7 @@
         <w:ind w:left="720" w:hanging="360"/>
       </w:pPr>
       <w:rPr>
-        <w:rFonts w:ascii="Calibri" w:eastAsiaTheme="minorHAnsi" w:hAnsi="Calibri" w:cs="Calibri" w:hint="default"/>
+        <w:rFonts w:hint="default" w:ascii="Calibri" w:hAnsi="Calibri" w:cs="Calibri" w:eastAsiaTheme="minorHAnsi"/>
       </w:rPr>
     </w:lvl>
     <w:lvl w:ilvl="1" w:tplc="04060003" w:tentative="1">
@@ -5252,7 +5149,7 @@
         <w:ind w:left="1440" w:hanging="360"/>
       </w:pPr>
       <w:rPr>
-        <w:rFonts w:ascii="Courier New" w:hAnsi="Courier New" w:cs="Courier New" w:hint="default"/>
+        <w:rFonts w:hint="default" w:ascii="Courier New" w:hAnsi="Courier New" w:cs="Courier New"/>
       </w:rPr>
     </w:lvl>
     <w:lvl w:ilvl="2" w:tplc="04060005" w:tentative="1">
@@ -5264,7 +5161,7 @@
         <w:ind w:left="2160" w:hanging="360"/>
       </w:pPr>
       <w:rPr>
-        <w:rFonts w:ascii="Wingdings" w:hAnsi="Wingdings" w:hint="default"/>
+        <w:rFonts w:hint="default" w:ascii="Wingdings" w:hAnsi="Wingdings"/>
       </w:rPr>
     </w:lvl>
     <w:lvl w:ilvl="3" w:tplc="04060001" w:tentative="1">
@@ -5276,7 +5173,7 @@
         <w:ind w:left="2880" w:hanging="360"/>
       </w:pPr>
       <w:rPr>
-        <w:rFonts w:ascii="Symbol" w:hAnsi="Symbol" w:hint="default"/>
+        <w:rFonts w:hint="default" w:ascii="Symbol" w:hAnsi="Symbol"/>
       </w:rPr>
     </w:lvl>
     <w:lvl w:ilvl="4" w:tplc="04060003" w:tentative="1">
@@ -5288,7 +5185,7 @@
         <w:ind w:left="3600" w:hanging="360"/>
       </w:pPr>
       <w:rPr>
-        <w:rFonts w:ascii="Courier New" w:hAnsi="Courier New" w:cs="Courier New" w:hint="default"/>
+        <w:rFonts w:hint="default" w:ascii="Courier New" w:hAnsi="Courier New" w:cs="Courier New"/>
       </w:rPr>
     </w:lvl>
     <w:lvl w:ilvl="5" w:tplc="04060005" w:tentative="1">
@@ -5300,7 +5197,7 @@
         <w:ind w:left="4320" w:hanging="360"/>
       </w:pPr>
       <w:rPr>
-        <w:rFonts w:ascii="Wingdings" w:hAnsi="Wingdings" w:hint="default"/>
+        <w:rFonts w:hint="default" w:ascii="Wingdings" w:hAnsi="Wingdings"/>
       </w:rPr>
     </w:lvl>
     <w:lvl w:ilvl="6" w:tplc="04060001" w:tentative="1">
@@ -5312,7 +5209,7 @@
         <w:ind w:left="5040" w:hanging="360"/>
       </w:pPr>
       <w:rPr>
-        <w:rFonts w:ascii="Symbol" w:hAnsi="Symbol" w:hint="default"/>
+        <w:rFonts w:hint="default" w:ascii="Symbol" w:hAnsi="Symbol"/>
       </w:rPr>
     </w:lvl>
     <w:lvl w:ilvl="7" w:tplc="04060003" w:tentative="1">
@@ -5324,7 +5221,7 @@
         <w:ind w:left="5760" w:hanging="360"/>
       </w:pPr>
       <w:rPr>
-        <w:rFonts w:ascii="Courier New" w:hAnsi="Courier New" w:cs="Courier New" w:hint="default"/>
+        <w:rFonts w:hint="default" w:ascii="Courier New" w:hAnsi="Courier New" w:cs="Courier New"/>
       </w:rPr>
     </w:lvl>
     <w:lvl w:ilvl="8" w:tplc="04060005" w:tentative="1">
@@ -5336,7 +5233,7 @@
         <w:ind w:left="6480" w:hanging="360"/>
       </w:pPr>
       <w:rPr>
-        <w:rFonts w:ascii="Wingdings" w:hAnsi="Wingdings" w:hint="default"/>
+        <w:rFonts w:hint="default" w:ascii="Wingdings" w:hAnsi="Wingdings"/>
       </w:rPr>
     </w:lvl>
   </w:abstractNum>
@@ -5380,11 +5277,11 @@
 </file>
 
 <file path=word/styles.xml><?xml version="1.0" encoding="utf-8"?>
-<w:styles xmlns:mc="http://schemas.openxmlformats.org/markup-compatibility/2006" xmlns:r="http://schemas.openxmlformats.org/officeDocument/2006/relationships" xmlns:w="http://schemas.openxmlformats.org/wordprocessingml/2006/main" xmlns:w14="http://schemas.microsoft.com/office/word/2010/wordml" xmlns:w15="http://schemas.microsoft.com/office/word/2012/wordml" xmlns:w16cex="http://schemas.microsoft.com/office/word/2018/wordml/cex" xmlns:w16cid="http://schemas.microsoft.com/office/word/2016/wordml/cid" xmlns:w16="http://schemas.microsoft.com/office/word/2018/wordml" xmlns:w16sdtdh="http://schemas.microsoft.com/office/word/2020/wordml/sdtdatahash" xmlns:w16se="http://schemas.microsoft.com/office/word/2015/wordml/symex" mc:Ignorable="w14 w15 w16se w16cid w16 w16cex w16sdtdh">
+<w:styles xmlns:wp14="http://schemas.microsoft.com/office/word/2010/wordprocessingDrawing" xmlns:mc="http://schemas.openxmlformats.org/markup-compatibility/2006" xmlns:r="http://schemas.openxmlformats.org/officeDocument/2006/relationships" xmlns:w="http://schemas.openxmlformats.org/wordprocessingml/2006/main" xmlns:w14="http://schemas.microsoft.com/office/word/2010/wordml" xmlns:w15="http://schemas.microsoft.com/office/word/2012/wordml" xmlns:w16cex="http://schemas.microsoft.com/office/word/2018/wordml/cex" xmlns:w16cid="http://schemas.microsoft.com/office/word/2016/wordml/cid" xmlns:w16="http://schemas.microsoft.com/office/word/2018/wordml" xmlns:w16sdtdh="http://schemas.microsoft.com/office/word/2020/wordml/sdtdatahash" xmlns:w16se="http://schemas.microsoft.com/office/word/2015/wordml/symex" mc:Ignorable="w14 w15 w16se w16cid w16 w16cex w16sdtdh wp14">
   <w:docDefaults>
     <w:rPrDefault>
       <w:rPr>
-        <w:rFonts w:asciiTheme="minorHAnsi" w:eastAsiaTheme="minorHAnsi" w:hAnsiTheme="minorHAnsi" w:cstheme="minorBidi"/>
+        <w:rFonts w:asciiTheme="minorHAnsi" w:hAnsiTheme="minorHAnsi" w:eastAsiaTheme="minorHAnsi" w:cstheme="minorBidi"/>
         <w:sz w:val="22"/>
         <w:szCs w:val="22"/>
         <w:lang w:val="da-DK" w:eastAsia="en-US" w:bidi="ar-SA"/>
@@ -5399,14 +5296,14 @@
   <w:latentStyles w:defLockedState="0" w:defUIPriority="99" w:defSemiHidden="0" w:defUnhideWhenUsed="0" w:defQFormat="0" w:count="376">
     <w:lsdException w:name="Normal" w:uiPriority="0" w:qFormat="1"/>
     <w:lsdException w:name="heading 1" w:uiPriority="9" w:qFormat="1"/>
-    <w:lsdException w:name="heading 2" w:semiHidden="1" w:uiPriority="9" w:unhideWhenUsed="1" w:qFormat="1"/>
-    <w:lsdException w:name="heading 3" w:semiHidden="1" w:uiPriority="9" w:unhideWhenUsed="1" w:qFormat="1"/>
-    <w:lsdException w:name="heading 4" w:semiHidden="1" w:uiPriority="9" w:unhideWhenUsed="1" w:qFormat="1"/>
-    <w:lsdException w:name="heading 5" w:semiHidden="1" w:uiPriority="9" w:unhideWhenUsed="1" w:qFormat="1"/>
-    <w:lsdException w:name="heading 6" w:semiHidden="1" w:uiPriority="9" w:unhideWhenUsed="1" w:qFormat="1"/>
-    <w:lsdException w:name="heading 7" w:semiHidden="1" w:uiPriority="9" w:unhideWhenUsed="1" w:qFormat="1"/>
-    <w:lsdException w:name="heading 8" w:semiHidden="1" w:uiPriority="9" w:unhideWhenUsed="1" w:qFormat="1"/>
-    <w:lsdException w:name="heading 9" w:semiHidden="1" w:uiPriority="9" w:unhideWhenUsed="1" w:qFormat="1"/>
+    <w:lsdException w:name="heading 2" w:uiPriority="9" w:semiHidden="1" w:unhideWhenUsed="1" w:qFormat="1"/>
+    <w:lsdException w:name="heading 3" w:uiPriority="9" w:semiHidden="1" w:unhideWhenUsed="1" w:qFormat="1"/>
+    <w:lsdException w:name="heading 4" w:uiPriority="9" w:semiHidden="1" w:unhideWhenUsed="1" w:qFormat="1"/>
+    <w:lsdException w:name="heading 5" w:uiPriority="9" w:semiHidden="1" w:unhideWhenUsed="1" w:qFormat="1"/>
+    <w:lsdException w:name="heading 6" w:uiPriority="9" w:semiHidden="1" w:unhideWhenUsed="1" w:qFormat="1"/>
+    <w:lsdException w:name="heading 7" w:uiPriority="9" w:semiHidden="1" w:unhideWhenUsed="1" w:qFormat="1"/>
+    <w:lsdException w:name="heading 8" w:uiPriority="9" w:semiHidden="1" w:unhideWhenUsed="1" w:qFormat="1"/>
+    <w:lsdException w:name="heading 9" w:uiPriority="9" w:semiHidden="1" w:unhideWhenUsed="1" w:qFormat="1"/>
     <w:lsdException w:name="index 1" w:semiHidden="1" w:unhideWhenUsed="1"/>
     <w:lsdException w:name="index 2" w:semiHidden="1" w:unhideWhenUsed="1"/>
     <w:lsdException w:name="index 3" w:semiHidden="1" w:unhideWhenUsed="1"/>
@@ -5416,22 +5313,22 @@
     <w:lsdException w:name="index 7" w:semiHidden="1" w:unhideWhenUsed="1"/>
     <w:lsdException w:name="index 8" w:semiHidden="1" w:unhideWhenUsed="1"/>
     <w:lsdException w:name="index 9" w:semiHidden="1" w:unhideWhenUsed="1"/>
-    <w:lsdException w:name="toc 1" w:semiHidden="1" w:uiPriority="39" w:unhideWhenUsed="1"/>
-    <w:lsdException w:name="toc 2" w:semiHidden="1" w:uiPriority="39" w:unhideWhenUsed="1"/>
-    <w:lsdException w:name="toc 3" w:semiHidden="1" w:uiPriority="39" w:unhideWhenUsed="1"/>
-    <w:lsdException w:name="toc 4" w:semiHidden="1" w:uiPriority="39" w:unhideWhenUsed="1"/>
-    <w:lsdException w:name="toc 5" w:semiHidden="1" w:uiPriority="39" w:unhideWhenUsed="1"/>
-    <w:lsdException w:name="toc 6" w:semiHidden="1" w:uiPriority="39" w:unhideWhenUsed="1"/>
-    <w:lsdException w:name="toc 7" w:semiHidden="1" w:uiPriority="39" w:unhideWhenUsed="1"/>
-    <w:lsdException w:name="toc 8" w:semiHidden="1" w:uiPriority="39" w:unhideWhenUsed="1"/>
-    <w:lsdException w:name="toc 9" w:semiHidden="1" w:uiPriority="39" w:unhideWhenUsed="1"/>
+    <w:lsdException w:name="toc 1" w:uiPriority="39" w:semiHidden="1" w:unhideWhenUsed="1"/>
+    <w:lsdException w:name="toc 2" w:uiPriority="39" w:semiHidden="1" w:unhideWhenUsed="1"/>
+    <w:lsdException w:name="toc 3" w:uiPriority="39" w:semiHidden="1" w:unhideWhenUsed="1"/>
+    <w:lsdException w:name="toc 4" w:uiPriority="39" w:semiHidden="1" w:unhideWhenUsed="1"/>
+    <w:lsdException w:name="toc 5" w:uiPriority="39" w:semiHidden="1" w:unhideWhenUsed="1"/>
+    <w:lsdException w:name="toc 6" w:uiPriority="39" w:semiHidden="1" w:unhideWhenUsed="1"/>
+    <w:lsdException w:name="toc 7" w:uiPriority="39" w:semiHidden="1" w:unhideWhenUsed="1"/>
+    <w:lsdException w:name="toc 8" w:uiPriority="39" w:semiHidden="1" w:unhideWhenUsed="1"/>
+    <w:lsdException w:name="toc 9" w:uiPriority="39" w:semiHidden="1" w:unhideWhenUsed="1"/>
     <w:lsdException w:name="Normal Indent" w:semiHidden="1" w:unhideWhenUsed="1"/>
     <w:lsdException w:name="footnote text" w:semiHidden="1" w:unhideWhenUsed="1"/>
     <w:lsdException w:name="annotation text" w:semiHidden="1" w:unhideWhenUsed="1"/>
     <w:lsdException w:name="header" w:semiHidden="1" w:unhideWhenUsed="1"/>
     <w:lsdException w:name="footer" w:semiHidden="1" w:unhideWhenUsed="1"/>
     <w:lsdException w:name="index heading" w:semiHidden="1" w:unhideWhenUsed="1"/>
-    <w:lsdException w:name="caption" w:semiHidden="1" w:uiPriority="35" w:unhideWhenUsed="1" w:qFormat="1"/>
+    <w:lsdException w:name="caption" w:uiPriority="35" w:semiHidden="1" w:unhideWhenUsed="1" w:qFormat="1"/>
     <w:lsdException w:name="table of figures" w:semiHidden="1" w:unhideWhenUsed="1"/>
     <w:lsdException w:name="envelope address" w:semiHidden="1" w:unhideWhenUsed="1"/>
     <w:lsdException w:name="envelope return" w:semiHidden="1" w:unhideWhenUsed="1"/>
@@ -5462,7 +5359,7 @@
     <w:lsdException w:name="Title" w:uiPriority="10" w:qFormat="1"/>
     <w:lsdException w:name="Closing" w:semiHidden="1" w:unhideWhenUsed="1"/>
     <w:lsdException w:name="Signature" w:semiHidden="1" w:unhideWhenUsed="1"/>
-    <w:lsdException w:name="Default Paragraph Font" w:semiHidden="1" w:uiPriority="1" w:unhideWhenUsed="1"/>
+    <w:lsdException w:name="Default Paragraph Font" w:uiPriority="1" w:semiHidden="1" w:unhideWhenUsed="1"/>
     <w:lsdException w:name="Body Text" w:semiHidden="1" w:unhideWhenUsed="1"/>
     <w:lsdException w:name="Body Text Indent" w:semiHidden="1" w:unhideWhenUsed="1"/>
     <w:lsdException w:name="List Continue" w:semiHidden="1" w:unhideWhenUsed="1"/>
@@ -5662,8 +5559,8 @@
     <w:lsdException w:name="Subtle Reference" w:uiPriority="31" w:qFormat="1"/>
     <w:lsdException w:name="Intense Reference" w:uiPriority="32" w:qFormat="1"/>
     <w:lsdException w:name="Book Title" w:uiPriority="33" w:qFormat="1"/>
-    <w:lsdException w:name="Bibliography" w:semiHidden="1" w:uiPriority="37" w:unhideWhenUsed="1"/>
-    <w:lsdException w:name="TOC Heading" w:semiHidden="1" w:uiPriority="39" w:unhideWhenUsed="1" w:qFormat="1"/>
+    <w:lsdException w:name="Bibliography" w:uiPriority="37" w:semiHidden="1" w:unhideWhenUsed="1"/>
+    <w:lsdException w:name="TOC Heading" w:uiPriority="39" w:semiHidden="1" w:unhideWhenUsed="1" w:qFormat="1"/>
     <w:lsdException w:name="Plain Table 1" w:uiPriority="41"/>
     <w:lsdException w:name="Plain Table 2" w:uiPriority="42"/>
     <w:lsdException w:name="Plain Table 3" w:uiPriority="43"/>
@@ -5774,15 +5671,15 @@
     <w:lsdException w:name="Unresolved Mention" w:semiHidden="1" w:unhideWhenUsed="1"/>
     <w:lsdException w:name="Smart Link" w:semiHidden="1" w:unhideWhenUsed="1"/>
   </w:latentStyles>
-  <w:style w:type="paragraph" w:default="1" w:styleId="Normal">
+  <w:style w:type="paragraph" w:styleId="Normal" w:default="1">
     <w:name w:val="Normal"/>
     <w:qFormat/>
   </w:style>
-  <w:style w:type="paragraph" w:styleId="Overskrift1">
+  <w:style w:type="paragraph" w:styleId="Heading1">
     <w:name w:val="heading 1"/>
     <w:basedOn w:val="Normal"/>
     <w:next w:val="Normal"/>
-    <w:link w:val="Overskrift1Tegn"/>
+    <w:link w:val="Heading1Char"/>
     <w:uiPriority w:val="9"/>
     <w:qFormat/>
     <w:rsid w:val="008A2B95"/>
@@ -5793,19 +5690,19 @@
       <w:outlineLvl w:val="0"/>
     </w:pPr>
     <w:rPr>
-      <w:rFonts w:asciiTheme="majorHAnsi" w:eastAsiaTheme="majorEastAsia" w:hAnsiTheme="majorHAnsi" w:cstheme="majorBidi"/>
+      <w:rFonts w:asciiTheme="majorHAnsi" w:hAnsiTheme="majorHAnsi" w:eastAsiaTheme="majorEastAsia" w:cstheme="majorBidi"/>
       <w:color w:val="2F5496" w:themeColor="accent1" w:themeShade="BF"/>
       <w:sz w:val="32"/>
       <w:szCs w:val="32"/>
     </w:rPr>
   </w:style>
-  <w:style w:type="character" w:default="1" w:styleId="Standardskrifttypeiafsnit">
+  <w:style w:type="character" w:styleId="DefaultParagraphFont" w:default="1">
     <w:name w:val="Default Paragraph Font"/>
     <w:uiPriority w:val="1"/>
     <w:semiHidden/>
     <w:unhideWhenUsed/>
   </w:style>
-  <w:style w:type="table" w:default="1" w:styleId="Tabel-Normal">
+  <w:style w:type="table" w:styleId="TableNormal" w:default="1">
     <w:name w:val="Normal Table"/>
     <w:uiPriority w:val="99"/>
     <w:semiHidden/>
@@ -5820,17 +5717,17 @@
       </w:tblCellMar>
     </w:tblPr>
   </w:style>
-  <w:style w:type="numbering" w:default="1" w:styleId="Ingenoversigt">
+  <w:style w:type="numbering" w:styleId="NoList" w:default="1">
     <w:name w:val="No List"/>
     <w:uiPriority w:val="99"/>
     <w:semiHidden/>
     <w:unhideWhenUsed/>
   </w:style>
-  <w:style w:type="paragraph" w:styleId="Titel">
+  <w:style w:type="paragraph" w:styleId="Title">
     <w:name w:val="Title"/>
     <w:basedOn w:val="Normal"/>
     <w:next w:val="Normal"/>
-    <w:link w:val="TitelTegn"/>
+    <w:link w:val="TitleChar"/>
     <w:uiPriority w:val="10"/>
     <w:qFormat/>
     <w:rsid w:val="00AE2FB0"/>
@@ -5839,41 +5736,41 @@
       <w:contextualSpacing/>
     </w:pPr>
     <w:rPr>
-      <w:rFonts w:asciiTheme="majorHAnsi" w:eastAsiaTheme="majorEastAsia" w:hAnsiTheme="majorHAnsi" w:cstheme="majorBidi"/>
+      <w:rFonts w:asciiTheme="majorHAnsi" w:hAnsiTheme="majorHAnsi" w:eastAsiaTheme="majorEastAsia" w:cstheme="majorBidi"/>
       <w:spacing w:val="-10"/>
       <w:kern w:val="28"/>
       <w:sz w:val="56"/>
       <w:szCs w:val="56"/>
     </w:rPr>
   </w:style>
-  <w:style w:type="character" w:customStyle="1" w:styleId="TitelTegn">
-    <w:name w:val="Titel Tegn"/>
-    <w:basedOn w:val="Standardskrifttypeiafsnit"/>
-    <w:link w:val="Titel"/>
+  <w:style w:type="character" w:styleId="TitleChar" w:customStyle="1">
+    <w:name w:val="Title Char"/>
+    <w:basedOn w:val="DefaultParagraphFont"/>
+    <w:link w:val="Title"/>
     <w:uiPriority w:val="10"/>
     <w:rsid w:val="00AE2FB0"/>
     <w:rPr>
-      <w:rFonts w:asciiTheme="majorHAnsi" w:eastAsiaTheme="majorEastAsia" w:hAnsiTheme="majorHAnsi" w:cstheme="majorBidi"/>
+      <w:rFonts w:asciiTheme="majorHAnsi" w:hAnsiTheme="majorHAnsi" w:eastAsiaTheme="majorEastAsia" w:cstheme="majorBidi"/>
       <w:spacing w:val="-10"/>
       <w:kern w:val="28"/>
       <w:sz w:val="56"/>
       <w:szCs w:val="56"/>
     </w:rPr>
   </w:style>
-  <w:style w:type="character" w:customStyle="1" w:styleId="Overskrift1Tegn">
-    <w:name w:val="Overskrift 1 Tegn"/>
-    <w:basedOn w:val="Standardskrifttypeiafsnit"/>
-    <w:link w:val="Overskrift1"/>
+  <w:style w:type="character" w:styleId="Heading1Char" w:customStyle="1">
+    <w:name w:val="Heading 1 Char"/>
+    <w:basedOn w:val="DefaultParagraphFont"/>
+    <w:link w:val="Heading1"/>
     <w:uiPriority w:val="9"/>
     <w:rsid w:val="008A2B95"/>
     <w:rPr>
-      <w:rFonts w:asciiTheme="majorHAnsi" w:eastAsiaTheme="majorEastAsia" w:hAnsiTheme="majorHAnsi" w:cstheme="majorBidi"/>
+      <w:rFonts w:asciiTheme="majorHAnsi" w:hAnsiTheme="majorHAnsi" w:eastAsiaTheme="majorEastAsia" w:cstheme="majorBidi"/>
       <w:color w:val="2F5496" w:themeColor="accent1" w:themeShade="BF"/>
       <w:sz w:val="32"/>
       <w:szCs w:val="32"/>
     </w:rPr>
   </w:style>
-  <w:style w:type="paragraph" w:styleId="Listeafsnit">
+  <w:style w:type="paragraph" w:styleId="ListParagraph">
     <w:name w:val="List Paragraph"/>
     <w:basedOn w:val="Normal"/>
     <w:uiPriority w:val="34"/>
@@ -5884,9 +5781,9 @@
       <w:contextualSpacing/>
     </w:pPr>
   </w:style>
-  <w:style w:type="table" w:styleId="Tabel-Gitter">
+  <w:style w:type="table" w:styleId="TableGrid">
     <w:name w:val="Table Grid"/>
-    <w:basedOn w:val="Tabel-Normal"/>
+    <w:basedOn w:val="TableNormal"/>
     <w:uiPriority w:val="59"/>
     <w:rsid w:val="004B7CB7"/>
     <w:pPr>
@@ -5894,12 +5791,12 @@
     </w:pPr>
     <w:tblPr>
       <w:tblBorders>
-        <w:top w:val="single" w:sz="4" w:space="0" w:color="000000" w:themeColor="text1"/>
-        <w:left w:val="single" w:sz="4" w:space="0" w:color="000000" w:themeColor="text1"/>
-        <w:bottom w:val="single" w:sz="4" w:space="0" w:color="000000" w:themeColor="text1"/>
-        <w:right w:val="single" w:sz="4" w:space="0" w:color="000000" w:themeColor="text1"/>
-        <w:insideH w:val="single" w:sz="4" w:space="0" w:color="000000" w:themeColor="text1"/>
-        <w:insideV w:val="single" w:sz="4" w:space="0" w:color="000000" w:themeColor="text1"/>
+        <w:top w:val="single" w:color="000000" w:themeColor="text1" w:sz="4" w:space="0"/>
+        <w:left w:val="single" w:color="000000" w:themeColor="text1" w:sz="4" w:space="0"/>
+        <w:bottom w:val="single" w:color="000000" w:themeColor="text1" w:sz="4" w:space="0"/>
+        <w:right w:val="single" w:color="000000" w:themeColor="text1" w:sz="4" w:space="0"/>
+        <w:insideH w:val="single" w:color="000000" w:themeColor="text1" w:sz="4" w:space="0"/>
+        <w:insideV w:val="single" w:color="000000" w:themeColor="text1" w:sz="4" w:space="0"/>
       </w:tblBorders>
     </w:tblPr>
   </w:style>

</xml_diff>